<commit_message>
update: wat aangepast in testplan
</commit_message>
<xml_diff>
--- a/Templates/Sjabloon 4a - Testplan.docx
+++ b/Templates/Sjabloon 4a - Testplan.docx
@@ -1,6 +1,6 @@
 
 <file path=word/document.xml><?xml version="1.0" encoding="utf-8"?>
-<w:document xmlns:wpc="http://schemas.microsoft.com/office/word/2010/wordprocessingCanvas" xmlns:cx="http://schemas.microsoft.com/office/drawing/2014/chartex" xmlns:cx1="http://schemas.microsoft.com/office/drawing/2015/9/8/chartex" xmlns:cx2="http://schemas.microsoft.com/office/drawing/2015/10/21/chartex" xmlns:cx3="http://schemas.microsoft.com/office/drawing/2016/5/9/chartex" xmlns:cx4="http://schemas.microsoft.com/office/drawing/2016/5/10/chartex" xmlns:cx5="http://schemas.microsoft.com/office/drawing/2016/5/11/chartex" xmlns:cx6="http://schemas.microsoft.com/office/drawing/2016/5/12/chartex" xmlns:cx7="http://schemas.microsoft.com/office/drawing/2016/5/13/chartex" xmlns:cx8="http://schemas.microsoft.com/office/drawing/2016/5/14/chartex" xmlns:mc="http://schemas.openxmlformats.org/markup-compatibility/2006" xmlns:aink="http://schemas.microsoft.com/office/drawing/2016/ink" xmlns:am3d="http://schemas.microsoft.com/office/drawing/2017/model3d" xmlns:o="urn:schemas-microsoft-com:office:office" xmlns:oel="http://schemas.microsoft.com/office/2019/extlst" xmlns:r="http://schemas.openxmlformats.org/officeDocument/2006/relationships" xmlns:m="http://schemas.openxmlformats.org/officeDocument/2006/math" xmlns:v="urn:schemas-microsoft-com:vml" xmlns:wp14="http://schemas.microsoft.com/office/word/2010/wordprocessingDrawing" xmlns:wp="http://schemas.openxmlformats.org/drawingml/2006/wordprocessingDrawing" xmlns:w10="urn:schemas-microsoft-com:office:word" xmlns:w="http://schemas.openxmlformats.org/wordprocessingml/2006/main" xmlns:w14="http://schemas.microsoft.com/office/word/2010/wordml" xmlns:w15="http://schemas.microsoft.com/office/word/2012/wordml" xmlns:w16cex="http://schemas.microsoft.com/office/word/2018/wordml/cex" xmlns:w16cid="http://schemas.microsoft.com/office/word/2016/wordml/cid" xmlns:w16="http://schemas.microsoft.com/office/word/2018/wordml" xmlns:w16du="http://schemas.microsoft.com/office/word/2023/wordml/word16du" xmlns:w16sdtdh="http://schemas.microsoft.com/office/word/2020/wordml/sdtdatahash" xmlns:w16se="http://schemas.microsoft.com/office/word/2015/wordml/symex" xmlns:wpg="http://schemas.microsoft.com/office/word/2010/wordprocessingGroup" xmlns:wpi="http://schemas.microsoft.com/office/word/2010/wordprocessingInk" xmlns:wne="http://schemas.microsoft.com/office/word/2006/wordml" xmlns:wps="http://schemas.microsoft.com/office/word/2010/wordprocessingShape" mc:Ignorable="w14 w15 w16se w16cid w16 w16cex w16sdtdh w16du wp14">
+<w:document xmlns:wpc="http://schemas.microsoft.com/office/word/2010/wordprocessingCanvas" xmlns:cx="http://schemas.microsoft.com/office/drawing/2014/chartex" xmlns:cx1="http://schemas.microsoft.com/office/drawing/2015/9/8/chartex" xmlns:cx2="http://schemas.microsoft.com/office/drawing/2015/10/21/chartex" xmlns:cx3="http://schemas.microsoft.com/office/drawing/2016/5/9/chartex" xmlns:cx4="http://schemas.microsoft.com/office/drawing/2016/5/10/chartex" xmlns:cx5="http://schemas.microsoft.com/office/drawing/2016/5/11/chartex" xmlns:cx6="http://schemas.microsoft.com/office/drawing/2016/5/12/chartex" xmlns:cx7="http://schemas.microsoft.com/office/drawing/2016/5/13/chartex" xmlns:cx8="http://schemas.microsoft.com/office/drawing/2016/5/14/chartex" xmlns:mc="http://schemas.openxmlformats.org/markup-compatibility/2006" xmlns:aink="http://schemas.microsoft.com/office/drawing/2016/ink" xmlns:am3d="http://schemas.microsoft.com/office/drawing/2017/model3d" xmlns:o="urn:schemas-microsoft-com:office:office" xmlns:oel="http://schemas.microsoft.com/office/2019/extlst" xmlns:r="http://schemas.openxmlformats.org/officeDocument/2006/relationships" xmlns:m="http://schemas.openxmlformats.org/officeDocument/2006/math" xmlns:v="urn:schemas-microsoft-com:vml" xmlns:wp14="http://schemas.microsoft.com/office/word/2010/wordprocessingDrawing" xmlns:wp="http://schemas.openxmlformats.org/drawingml/2006/wordprocessingDrawing" xmlns:w10="urn:schemas-microsoft-com:office:word" xmlns:w="http://schemas.openxmlformats.org/wordprocessingml/2006/main" xmlns:w14="http://schemas.microsoft.com/office/word/2010/wordml" xmlns:w15="http://schemas.microsoft.com/office/word/2012/wordml" xmlns:w16cex="http://schemas.microsoft.com/office/word/2018/wordml/cex" xmlns:w16cid="http://schemas.microsoft.com/office/word/2016/wordml/cid" xmlns:w16="http://schemas.microsoft.com/office/word/2018/wordml" xmlns:w16du="http://schemas.microsoft.com/office/word/2023/wordml/word16du" xmlns:w16sdtdh="http://schemas.microsoft.com/office/word/2020/wordml/sdtdatahash" xmlns:w16sdtfl="http://schemas.microsoft.com/office/word/2024/wordml/sdtformatlock" xmlns:w16se="http://schemas.microsoft.com/office/word/2015/wordml/symex" xmlns:wpg="http://schemas.microsoft.com/office/word/2010/wordprocessingGroup" xmlns:wpi="http://schemas.microsoft.com/office/word/2010/wordprocessingInk" xmlns:wne="http://schemas.microsoft.com/office/word/2006/wordml" xmlns:wps="http://schemas.microsoft.com/office/word/2010/wordprocessingShape" mc:Ignorable="w14 w15 w16se w16cid w16 w16cex w16sdtdh w16sdtfl w16du wp14">
   <w:body>
     <w:p>
       <w:pPr>
@@ -14,6 +14,7 @@
           <w:lang w:val="en-US"/>
         </w:rPr>
       </w:pPr>
+      <w:proofErr w:type="spellStart"/>
       <w:r>
         <w:rPr>
           <w:b/>
@@ -22,8 +23,9 @@
           <w:szCs w:val="48"/>
           <w:lang w:val="en-US"/>
         </w:rPr>
-        <w:t>Sjabloon 4</w:t>
-      </w:r>
+        <w:t>Sjabloon</w:t>
+      </w:r>
+      <w:proofErr w:type="spellEnd"/>
       <w:r>
         <w:rPr>
           <w:b/>
@@ -32,34 +34,46 @@
           <w:szCs w:val="48"/>
           <w:lang w:val="en-US"/>
         </w:rPr>
-        <w:t>a</w:t>
-      </w:r>
-    </w:p>
-    <w:p>
-      <w:pPr>
-        <w:jc w:val="center"/>
-        <w:rPr>
+        <w:t xml:space="preserve"> 4</w:t>
+      </w:r>
+      <w:r>
+        <w:rPr>
+          <w:b/>
+          <w:bCs/>
           <w:sz w:val="48"/>
           <w:szCs w:val="48"/>
           <w:lang w:val="en-US"/>
         </w:rPr>
-      </w:pPr>
-      <w:r>
+        <w:t>a</w:t>
+      </w:r>
+    </w:p>
+    <w:p>
+      <w:pPr>
+        <w:jc w:val="center"/>
         <w:rPr>
           <w:sz w:val="48"/>
           <w:szCs w:val="48"/>
           <w:lang w:val="en-US"/>
         </w:rPr>
-        <w:t>Tes</w:t>
-      </w:r>
+      </w:pPr>
+      <w:proofErr w:type="spellStart"/>
       <w:r>
         <w:rPr>
           <w:sz w:val="48"/>
           <w:szCs w:val="48"/>
           <w:lang w:val="en-US"/>
         </w:rPr>
+        <w:t>Tes</w:t>
+      </w:r>
+      <w:r>
+        <w:rPr>
+          <w:sz w:val="48"/>
+          <w:szCs w:val="48"/>
+          <w:lang w:val="en-US"/>
+        </w:rPr>
         <w:t>tplan</w:t>
       </w:r>
+      <w:proofErr w:type="spellEnd"/>
       <w:r>
         <w:rPr>
           <w:sz w:val="48"/>
@@ -263,6 +277,9 @@
                             </w:pPr>
                             <w:r>
                               <w:t xml:space="preserve">Geschreven door (voor- en achternaam): </w:t>
+                            </w:r>
+                            <w:r>
+                              <w:t>Jorick Wassink</w:t>
                             </w:r>
                           </w:p>
                           <w:p>
@@ -322,6 +339,9 @@
                       <w:r>
                         <w:t xml:space="preserve">Geschreven door (voor- en achternaam): </w:t>
                       </w:r>
+                      <w:r>
+                        <w:t>Jorick Wassink</w:t>
+                      </w:r>
                     </w:p>
                     <w:p>
                       <w:pPr>
@@ -983,8 +1003,13 @@
         <w:t xml:space="preserve">, </w:t>
       </w:r>
       <w:r>
-        <w:t>product owners</w:t>
-      </w:r>
+        <w:t xml:space="preserve">product </w:t>
+      </w:r>
+      <w:proofErr w:type="spellStart"/>
+      <w:r>
+        <w:t>owners</w:t>
+      </w:r>
+      <w:proofErr w:type="spellEnd"/>
       <w:r>
         <w:t xml:space="preserve"> en projectbegeleiders.</w:t>
       </w:r>
@@ -1254,7 +1279,15 @@
           <w:i/>
           <w:iCs/>
         </w:rPr>
-        <w:t>le tests, usabil</w:t>
+        <w:t xml:space="preserve">le tests, </w:t>
+      </w:r>
+      <w:proofErr w:type="spellStart"/>
+      <w:r>
+        <w:rPr>
+          <w:i/>
+          <w:iCs/>
+        </w:rPr>
+        <w:t>usabil</w:t>
       </w:r>
       <w:r>
         <w:rPr>
@@ -1268,14 +1301,31 @@
           <w:i/>
           <w:iCs/>
         </w:rPr>
-        <w:t xml:space="preserve">ty tests, </w:t>
-      </w:r>
-      <w:r>
-        <w:rPr>
-          <w:i/>
-          <w:iCs/>
-        </w:rPr>
-        <w:t>regression tests, etc.</w:t>
+        <w:t>ty</w:t>
+      </w:r>
+      <w:proofErr w:type="spellEnd"/>
+      <w:r>
+        <w:rPr>
+          <w:i/>
+          <w:iCs/>
+        </w:rPr>
+        <w:t xml:space="preserve"> tests, </w:t>
+      </w:r>
+      <w:proofErr w:type="spellStart"/>
+      <w:r>
+        <w:rPr>
+          <w:i/>
+          <w:iCs/>
+        </w:rPr>
+        <w:t>regression</w:t>
+      </w:r>
+      <w:proofErr w:type="spellEnd"/>
+      <w:r>
+        <w:rPr>
+          <w:i/>
+          <w:iCs/>
+        </w:rPr>
+        <w:t xml:space="preserve"> tests, etc.</w:t>
       </w:r>
       <w:r>
         <w:rPr>
@@ -1320,14 +1370,94 @@
           <w:i/>
           <w:iCs/>
         </w:rPr>
-        <w:t xml:space="preserve"> tijdens het testen, denk hierbij aan de profiler in Unity, een gemaakte build, </w:t>
-      </w:r>
-      <w:r>
-        <w:rPr>
-          <w:i/>
-          <w:iCs/>
-        </w:rPr>
-        <w:t>een UX prototype via Penpot/Figma, etc.</w:t>
+        <w:t xml:space="preserve"> tijdens het testen, denk hierbij aan de </w:t>
+      </w:r>
+      <w:proofErr w:type="spellStart"/>
+      <w:r>
+        <w:rPr>
+          <w:i/>
+          <w:iCs/>
+        </w:rPr>
+        <w:t>profiler</w:t>
+      </w:r>
+      <w:proofErr w:type="spellEnd"/>
+      <w:r>
+        <w:rPr>
+          <w:i/>
+          <w:iCs/>
+        </w:rPr>
+        <w:t xml:space="preserve"> in </w:t>
+      </w:r>
+      <w:proofErr w:type="spellStart"/>
+      <w:r>
+        <w:rPr>
+          <w:i/>
+          <w:iCs/>
+        </w:rPr>
+        <w:t>Unity</w:t>
+      </w:r>
+      <w:proofErr w:type="spellEnd"/>
+      <w:r>
+        <w:rPr>
+          <w:i/>
+          <w:iCs/>
+        </w:rPr>
+        <w:t xml:space="preserve">, een gemaakte </w:t>
+      </w:r>
+      <w:proofErr w:type="spellStart"/>
+      <w:r>
+        <w:rPr>
+          <w:i/>
+          <w:iCs/>
+        </w:rPr>
+        <w:t>build</w:t>
+      </w:r>
+      <w:proofErr w:type="spellEnd"/>
+      <w:r>
+        <w:rPr>
+          <w:i/>
+          <w:iCs/>
+        </w:rPr>
+        <w:t xml:space="preserve">, </w:t>
+      </w:r>
+      <w:r>
+        <w:rPr>
+          <w:i/>
+          <w:iCs/>
+        </w:rPr>
+        <w:t xml:space="preserve">een UX prototype via </w:t>
+      </w:r>
+      <w:proofErr w:type="spellStart"/>
+      <w:r>
+        <w:rPr>
+          <w:i/>
+          <w:iCs/>
+        </w:rPr>
+        <w:t>Penpot</w:t>
+      </w:r>
+      <w:proofErr w:type="spellEnd"/>
+      <w:r>
+        <w:rPr>
+          <w:i/>
+          <w:iCs/>
+        </w:rPr>
+        <w:t>/</w:t>
+      </w:r>
+      <w:proofErr w:type="spellStart"/>
+      <w:r>
+        <w:rPr>
+          <w:i/>
+          <w:iCs/>
+        </w:rPr>
+        <w:t>Figma</w:t>
+      </w:r>
+      <w:proofErr w:type="spellEnd"/>
+      <w:r>
+        <w:rPr>
+          <w:i/>
+          <w:iCs/>
+        </w:rPr>
+        <w:t>, etc.</w:t>
       </w:r>
       <w:r>
         <w:rPr>
@@ -1409,7 +1539,39 @@
           <w:i/>
           <w:iCs/>
         </w:rPr>
-        <w:t>[Vermeld hier de gebruikte game engine, SDK's, frameworks.]</w:t>
+        <w:t xml:space="preserve">[Vermeld hier de gebruikte game engine, </w:t>
+      </w:r>
+      <w:proofErr w:type="spellStart"/>
+      <w:r>
+        <w:rPr>
+          <w:i/>
+          <w:iCs/>
+        </w:rPr>
+        <w:t>SDK's</w:t>
+      </w:r>
+      <w:proofErr w:type="spellEnd"/>
+      <w:r>
+        <w:rPr>
+          <w:i/>
+          <w:iCs/>
+        </w:rPr>
+        <w:t xml:space="preserve">, </w:t>
+      </w:r>
+      <w:proofErr w:type="spellStart"/>
+      <w:r>
+        <w:rPr>
+          <w:i/>
+          <w:iCs/>
+        </w:rPr>
+        <w:t>frameworks</w:t>
+      </w:r>
+      <w:proofErr w:type="spellEnd"/>
+      <w:r>
+        <w:rPr>
+          <w:i/>
+          <w:iCs/>
+        </w:rPr>
+        <w:t>.]</w:t>
       </w:r>
     </w:p>
     <w:p/>
@@ -1564,7 +1726,23 @@
           <w:i/>
           <w:iCs/>
         </w:rPr>
-        <w:t xml:space="preserve">user stories weer. </w:t>
+        <w:t xml:space="preserve">user </w:t>
+      </w:r>
+      <w:proofErr w:type="spellStart"/>
+      <w:r>
+        <w:rPr>
+          <w:i/>
+          <w:iCs/>
+        </w:rPr>
+        <w:t>stories</w:t>
+      </w:r>
+      <w:proofErr w:type="spellEnd"/>
+      <w:r>
+        <w:rPr>
+          <w:i/>
+          <w:iCs/>
+        </w:rPr>
+        <w:t xml:space="preserve"> weer. </w:t>
       </w:r>
       <w:r>
         <w:rPr>
@@ -1895,7 +2073,39 @@
                 <w:bCs/>
                 <w:lang w:val="en-US"/>
               </w:rPr>
-              <w:t>[Omschrijf de begin situatie]</w:t>
+              <w:t>[</w:t>
+            </w:r>
+            <w:proofErr w:type="spellStart"/>
+            <w:r>
+              <w:rPr>
+                <w:bCs/>
+                <w:lang w:val="en-US"/>
+              </w:rPr>
+              <w:t>Omschrijf</w:t>
+            </w:r>
+            <w:proofErr w:type="spellEnd"/>
+            <w:r>
+              <w:rPr>
+                <w:bCs/>
+                <w:lang w:val="en-US"/>
+              </w:rPr>
+              <w:t xml:space="preserve"> de begin </w:t>
+            </w:r>
+            <w:proofErr w:type="spellStart"/>
+            <w:r>
+              <w:rPr>
+                <w:bCs/>
+                <w:lang w:val="en-US"/>
+              </w:rPr>
+              <w:t>situatie</w:t>
+            </w:r>
+            <w:proofErr w:type="spellEnd"/>
+            <w:r>
+              <w:rPr>
+                <w:bCs/>
+                <w:lang w:val="en-US"/>
+              </w:rPr>
+              <w:t>]</w:t>
             </w:r>
           </w:p>
         </w:tc>
@@ -1946,7 +2156,39 @@
                 <w:rFonts w:ascii="Calibri" w:hAnsi="Calibri"/>
                 <w:lang w:val="en-AU"/>
               </w:rPr>
-              <w:t>[Verwacht resultaat]</w:t>
+              <w:t>[</w:t>
+            </w:r>
+            <w:proofErr w:type="spellStart"/>
+            <w:r>
+              <w:rPr>
+                <w:rFonts w:ascii="Calibri" w:hAnsi="Calibri"/>
+                <w:lang w:val="en-AU"/>
+              </w:rPr>
+              <w:t>Verwacht</w:t>
+            </w:r>
+            <w:proofErr w:type="spellEnd"/>
+            <w:r>
+              <w:rPr>
+                <w:rFonts w:ascii="Calibri" w:hAnsi="Calibri"/>
+                <w:lang w:val="en-AU"/>
+              </w:rPr>
+              <w:t xml:space="preserve"> </w:t>
+            </w:r>
+            <w:proofErr w:type="spellStart"/>
+            <w:r>
+              <w:rPr>
+                <w:rFonts w:ascii="Calibri" w:hAnsi="Calibri"/>
+                <w:lang w:val="en-AU"/>
+              </w:rPr>
+              <w:t>resultaat</w:t>
+            </w:r>
+            <w:proofErr w:type="spellEnd"/>
+            <w:r>
+              <w:rPr>
+                <w:rFonts w:ascii="Calibri" w:hAnsi="Calibri"/>
+                <w:lang w:val="en-AU"/>
+              </w:rPr>
+              <w:t>]</w:t>
             </w:r>
           </w:p>
         </w:tc>
@@ -2369,8 +2611,17 @@
                 <w:rFonts w:ascii="Calibri" w:hAnsi="Calibri"/>
                 <w:bCs/>
               </w:rPr>
-              <w:t>OK/Fail</w:t>
-            </w:r>
+              <w:t>OK/</w:t>
+            </w:r>
+            <w:proofErr w:type="spellStart"/>
+            <w:r>
+              <w:rPr>
+                <w:rFonts w:ascii="Calibri" w:hAnsi="Calibri"/>
+                <w:bCs/>
+              </w:rPr>
+              <w:t>Fail</w:t>
+            </w:r>
+            <w:proofErr w:type="spellEnd"/>
             <w:r>
               <w:rPr>
                 <w:rFonts w:ascii="Calibri" w:hAnsi="Calibri"/>
@@ -2488,7 +2739,7 @@
 </file>
 
 <file path=word/endnotes.xml><?xml version="1.0" encoding="utf-8"?>
-<w:endnotes xmlns:wpc="http://schemas.microsoft.com/office/word/2010/wordprocessingCanvas" xmlns:cx="http://schemas.microsoft.com/office/drawing/2014/chartex" xmlns:cx1="http://schemas.microsoft.com/office/drawing/2015/9/8/chartex" xmlns:cx2="http://schemas.microsoft.com/office/drawing/2015/10/21/chartex" xmlns:cx3="http://schemas.microsoft.com/office/drawing/2016/5/9/chartex" xmlns:cx4="http://schemas.microsoft.com/office/drawing/2016/5/10/chartex" xmlns:cx5="http://schemas.microsoft.com/office/drawing/2016/5/11/chartex" xmlns:cx6="http://schemas.microsoft.com/office/drawing/2016/5/12/chartex" xmlns:cx7="http://schemas.microsoft.com/office/drawing/2016/5/13/chartex" xmlns:cx8="http://schemas.microsoft.com/office/drawing/2016/5/14/chartex" xmlns:mc="http://schemas.openxmlformats.org/markup-compatibility/2006" xmlns:aink="http://schemas.microsoft.com/office/drawing/2016/ink" xmlns:am3d="http://schemas.microsoft.com/office/drawing/2017/model3d" xmlns:o="urn:schemas-microsoft-com:office:office" xmlns:oel="http://schemas.microsoft.com/office/2019/extlst" xmlns:r="http://schemas.openxmlformats.org/officeDocument/2006/relationships" xmlns:m="http://schemas.openxmlformats.org/officeDocument/2006/math" xmlns:v="urn:schemas-microsoft-com:vml" xmlns:wp14="http://schemas.microsoft.com/office/word/2010/wordprocessingDrawing" xmlns:wp="http://schemas.openxmlformats.org/drawingml/2006/wordprocessingDrawing" xmlns:w10="urn:schemas-microsoft-com:office:word" xmlns:w="http://schemas.openxmlformats.org/wordprocessingml/2006/main" xmlns:w14="http://schemas.microsoft.com/office/word/2010/wordml" xmlns:w15="http://schemas.microsoft.com/office/word/2012/wordml" xmlns:w16cex="http://schemas.microsoft.com/office/word/2018/wordml/cex" xmlns:w16cid="http://schemas.microsoft.com/office/word/2016/wordml/cid" xmlns:w16="http://schemas.microsoft.com/office/word/2018/wordml" xmlns:w16du="http://schemas.microsoft.com/office/word/2023/wordml/word16du" xmlns:w16sdtdh="http://schemas.microsoft.com/office/word/2020/wordml/sdtdatahash" xmlns:w16se="http://schemas.microsoft.com/office/word/2015/wordml/symex" xmlns:wpg="http://schemas.microsoft.com/office/word/2010/wordprocessingGroup" xmlns:wpi="http://schemas.microsoft.com/office/word/2010/wordprocessingInk" xmlns:wne="http://schemas.microsoft.com/office/word/2006/wordml" xmlns:wps="http://schemas.microsoft.com/office/word/2010/wordprocessingShape" mc:Ignorable="w14 w15 w16se w16cid w16 w16cex w16sdtdh w16du wp14">
+<w:endnotes xmlns:wpc="http://schemas.microsoft.com/office/word/2010/wordprocessingCanvas" xmlns:cx="http://schemas.microsoft.com/office/drawing/2014/chartex" xmlns:cx1="http://schemas.microsoft.com/office/drawing/2015/9/8/chartex" xmlns:cx2="http://schemas.microsoft.com/office/drawing/2015/10/21/chartex" xmlns:cx3="http://schemas.microsoft.com/office/drawing/2016/5/9/chartex" xmlns:cx4="http://schemas.microsoft.com/office/drawing/2016/5/10/chartex" xmlns:cx5="http://schemas.microsoft.com/office/drawing/2016/5/11/chartex" xmlns:cx6="http://schemas.microsoft.com/office/drawing/2016/5/12/chartex" xmlns:cx7="http://schemas.microsoft.com/office/drawing/2016/5/13/chartex" xmlns:cx8="http://schemas.microsoft.com/office/drawing/2016/5/14/chartex" xmlns:mc="http://schemas.openxmlformats.org/markup-compatibility/2006" xmlns:aink="http://schemas.microsoft.com/office/drawing/2016/ink" xmlns:am3d="http://schemas.microsoft.com/office/drawing/2017/model3d" xmlns:o="urn:schemas-microsoft-com:office:office" xmlns:oel="http://schemas.microsoft.com/office/2019/extlst" xmlns:r="http://schemas.openxmlformats.org/officeDocument/2006/relationships" xmlns:m="http://schemas.openxmlformats.org/officeDocument/2006/math" xmlns:v="urn:schemas-microsoft-com:vml" xmlns:wp14="http://schemas.microsoft.com/office/word/2010/wordprocessingDrawing" xmlns:wp="http://schemas.openxmlformats.org/drawingml/2006/wordprocessingDrawing" xmlns:w10="urn:schemas-microsoft-com:office:word" xmlns:w="http://schemas.openxmlformats.org/wordprocessingml/2006/main" xmlns:w14="http://schemas.microsoft.com/office/word/2010/wordml" xmlns:w15="http://schemas.microsoft.com/office/word/2012/wordml" xmlns:w16cex="http://schemas.microsoft.com/office/word/2018/wordml/cex" xmlns:w16cid="http://schemas.microsoft.com/office/word/2016/wordml/cid" xmlns:w16="http://schemas.microsoft.com/office/word/2018/wordml" xmlns:w16du="http://schemas.microsoft.com/office/word/2023/wordml/word16du" xmlns:w16sdtdh="http://schemas.microsoft.com/office/word/2020/wordml/sdtdatahash" xmlns:w16sdtfl="http://schemas.microsoft.com/office/word/2024/wordml/sdtformatlock" xmlns:w16se="http://schemas.microsoft.com/office/word/2015/wordml/symex" xmlns:wpg="http://schemas.microsoft.com/office/word/2010/wordprocessingGroup" xmlns:wpi="http://schemas.microsoft.com/office/word/2010/wordprocessingInk" xmlns:wne="http://schemas.microsoft.com/office/word/2006/wordml" xmlns:wps="http://schemas.microsoft.com/office/word/2010/wordprocessingShape" mc:Ignorable="w14 w15 w16se w16cid w16 w16cex w16sdtdh w16sdtfl w16du wp14">
   <w:endnote w:type="separator" w:id="-1">
     <w:p>
       <w:pPr>
@@ -2513,7 +2764,7 @@
 </file>
 
 <file path=word/footer1.xml><?xml version="1.0" encoding="utf-8"?>
-<w:ftr xmlns:wpc="http://schemas.microsoft.com/office/word/2010/wordprocessingCanvas" xmlns:cx="http://schemas.microsoft.com/office/drawing/2014/chartex" xmlns:cx1="http://schemas.microsoft.com/office/drawing/2015/9/8/chartex" xmlns:cx2="http://schemas.microsoft.com/office/drawing/2015/10/21/chartex" xmlns:cx3="http://schemas.microsoft.com/office/drawing/2016/5/9/chartex" xmlns:cx4="http://schemas.microsoft.com/office/drawing/2016/5/10/chartex" xmlns:cx5="http://schemas.microsoft.com/office/drawing/2016/5/11/chartex" xmlns:cx6="http://schemas.microsoft.com/office/drawing/2016/5/12/chartex" xmlns:cx7="http://schemas.microsoft.com/office/drawing/2016/5/13/chartex" xmlns:cx8="http://schemas.microsoft.com/office/drawing/2016/5/14/chartex" xmlns:mc="http://schemas.openxmlformats.org/markup-compatibility/2006" xmlns:aink="http://schemas.microsoft.com/office/drawing/2016/ink" xmlns:am3d="http://schemas.microsoft.com/office/drawing/2017/model3d" xmlns:o="urn:schemas-microsoft-com:office:office" xmlns:oel="http://schemas.microsoft.com/office/2019/extlst" xmlns:r="http://schemas.openxmlformats.org/officeDocument/2006/relationships" xmlns:m="http://schemas.openxmlformats.org/officeDocument/2006/math" xmlns:v="urn:schemas-microsoft-com:vml" xmlns:wp14="http://schemas.microsoft.com/office/word/2010/wordprocessingDrawing" xmlns:wp="http://schemas.openxmlformats.org/drawingml/2006/wordprocessingDrawing" xmlns:w10="urn:schemas-microsoft-com:office:word" xmlns:w="http://schemas.openxmlformats.org/wordprocessingml/2006/main" xmlns:w14="http://schemas.microsoft.com/office/word/2010/wordml" xmlns:w15="http://schemas.microsoft.com/office/word/2012/wordml" xmlns:w16cex="http://schemas.microsoft.com/office/word/2018/wordml/cex" xmlns:w16cid="http://schemas.microsoft.com/office/word/2016/wordml/cid" xmlns:w16="http://schemas.microsoft.com/office/word/2018/wordml" xmlns:w16du="http://schemas.microsoft.com/office/word/2023/wordml/word16du" xmlns:w16sdtdh="http://schemas.microsoft.com/office/word/2020/wordml/sdtdatahash" xmlns:w16se="http://schemas.microsoft.com/office/word/2015/wordml/symex" xmlns:wpg="http://schemas.microsoft.com/office/word/2010/wordprocessingGroup" xmlns:wpi="http://schemas.microsoft.com/office/word/2010/wordprocessingInk" xmlns:wne="http://schemas.microsoft.com/office/word/2006/wordml" xmlns:wps="http://schemas.microsoft.com/office/word/2010/wordprocessingShape" mc:Ignorable="w14 w15 w16se w16cid w16 w16cex w16sdtdh w16du wp14">
+<w:ftr xmlns:wpc="http://schemas.microsoft.com/office/word/2010/wordprocessingCanvas" xmlns:cx="http://schemas.microsoft.com/office/drawing/2014/chartex" xmlns:cx1="http://schemas.microsoft.com/office/drawing/2015/9/8/chartex" xmlns:cx2="http://schemas.microsoft.com/office/drawing/2015/10/21/chartex" xmlns:cx3="http://schemas.microsoft.com/office/drawing/2016/5/9/chartex" xmlns:cx4="http://schemas.microsoft.com/office/drawing/2016/5/10/chartex" xmlns:cx5="http://schemas.microsoft.com/office/drawing/2016/5/11/chartex" xmlns:cx6="http://schemas.microsoft.com/office/drawing/2016/5/12/chartex" xmlns:cx7="http://schemas.microsoft.com/office/drawing/2016/5/13/chartex" xmlns:cx8="http://schemas.microsoft.com/office/drawing/2016/5/14/chartex" xmlns:mc="http://schemas.openxmlformats.org/markup-compatibility/2006" xmlns:aink="http://schemas.microsoft.com/office/drawing/2016/ink" xmlns:am3d="http://schemas.microsoft.com/office/drawing/2017/model3d" xmlns:o="urn:schemas-microsoft-com:office:office" xmlns:oel="http://schemas.microsoft.com/office/2019/extlst" xmlns:r="http://schemas.openxmlformats.org/officeDocument/2006/relationships" xmlns:m="http://schemas.openxmlformats.org/officeDocument/2006/math" xmlns:v="urn:schemas-microsoft-com:vml" xmlns:wp14="http://schemas.microsoft.com/office/word/2010/wordprocessingDrawing" xmlns:wp="http://schemas.openxmlformats.org/drawingml/2006/wordprocessingDrawing" xmlns:w10="urn:schemas-microsoft-com:office:word" xmlns:w="http://schemas.openxmlformats.org/wordprocessingml/2006/main" xmlns:w14="http://schemas.microsoft.com/office/word/2010/wordml" xmlns:w15="http://schemas.microsoft.com/office/word/2012/wordml" xmlns:w16cex="http://schemas.microsoft.com/office/word/2018/wordml/cex" xmlns:w16cid="http://schemas.microsoft.com/office/word/2016/wordml/cid" xmlns:w16="http://schemas.microsoft.com/office/word/2018/wordml" xmlns:w16du="http://schemas.microsoft.com/office/word/2023/wordml/word16du" xmlns:w16sdtdh="http://schemas.microsoft.com/office/word/2020/wordml/sdtdatahash" xmlns:w16sdtfl="http://schemas.microsoft.com/office/word/2024/wordml/sdtformatlock" xmlns:w16se="http://schemas.microsoft.com/office/word/2015/wordml/symex" xmlns:wpg="http://schemas.microsoft.com/office/word/2010/wordprocessingGroup" xmlns:wpi="http://schemas.microsoft.com/office/word/2010/wordprocessingInk" xmlns:wne="http://schemas.microsoft.com/office/word/2006/wordml" xmlns:wps="http://schemas.microsoft.com/office/word/2010/wordprocessingShape" mc:Ignorable="w14 w15 w16se w16cid w16 w16cex w16sdtdh w16sdtfl w16du wp14">
   <w:p>
     <w:pPr>
       <w:pBdr>
@@ -2619,8 +2870,9 @@
         <w:szCs w:val="16"/>
         <w:lang w:val="en-US"/>
       </w:rPr>
-      <w:t xml:space="preserve">             Sjabloon 4</w:t>
+      <w:t xml:space="preserve">             </w:t>
     </w:r>
+    <w:proofErr w:type="spellStart"/>
     <w:r>
       <w:rPr>
         <w:color w:val="000000"/>
@@ -2628,8 +2880,9 @@
         <w:szCs w:val="16"/>
         <w:lang w:val="en-US"/>
       </w:rPr>
-      <w:t>a</w:t>
+      <w:t>Sjabloon</w:t>
     </w:r>
+    <w:proofErr w:type="spellEnd"/>
     <w:r>
       <w:rPr>
         <w:color w:val="000000"/>
@@ -2637,7 +2890,7 @@
         <w:szCs w:val="16"/>
         <w:lang w:val="en-US"/>
       </w:rPr>
-      <w:t xml:space="preserve">: </w:t>
+      <w:t xml:space="preserve"> 4</w:t>
     </w:r>
     <w:r>
       <w:rPr>
@@ -2646,7 +2899,36 @@
         <w:szCs w:val="16"/>
         <w:lang w:val="en-US"/>
       </w:rPr>
-      <w:t>Testplan – B1-K1-W4</w:t>
+      <w:t>a</w:t>
+    </w:r>
+    <w:r>
+      <w:rPr>
+        <w:color w:val="000000"/>
+        <w:sz w:val="16"/>
+        <w:szCs w:val="16"/>
+        <w:lang w:val="en-US"/>
+      </w:rPr>
+      <w:t xml:space="preserve">: </w:t>
+    </w:r>
+    <w:proofErr w:type="spellStart"/>
+    <w:r>
+      <w:rPr>
+        <w:color w:val="000000"/>
+        <w:sz w:val="16"/>
+        <w:szCs w:val="16"/>
+        <w:lang w:val="en-US"/>
+      </w:rPr>
+      <w:t>Testplan</w:t>
+    </w:r>
+    <w:proofErr w:type="spellEnd"/>
+    <w:r>
+      <w:rPr>
+        <w:color w:val="000000"/>
+        <w:sz w:val="16"/>
+        <w:szCs w:val="16"/>
+        <w:lang w:val="en-US"/>
+      </w:rPr>
+      <w:t xml:space="preserve"> – B1-K1-W4</w:t>
     </w:r>
     <w:r>
       <w:rPr>
@@ -2755,7 +3037,7 @@
 </file>
 
 <file path=word/footnotes.xml><?xml version="1.0" encoding="utf-8"?>
-<w:footnotes xmlns:wpc="http://schemas.microsoft.com/office/word/2010/wordprocessingCanvas" xmlns:cx="http://schemas.microsoft.com/office/drawing/2014/chartex" xmlns:cx1="http://schemas.microsoft.com/office/drawing/2015/9/8/chartex" xmlns:cx2="http://schemas.microsoft.com/office/drawing/2015/10/21/chartex" xmlns:cx3="http://schemas.microsoft.com/office/drawing/2016/5/9/chartex" xmlns:cx4="http://schemas.microsoft.com/office/drawing/2016/5/10/chartex" xmlns:cx5="http://schemas.microsoft.com/office/drawing/2016/5/11/chartex" xmlns:cx6="http://schemas.microsoft.com/office/drawing/2016/5/12/chartex" xmlns:cx7="http://schemas.microsoft.com/office/drawing/2016/5/13/chartex" xmlns:cx8="http://schemas.microsoft.com/office/drawing/2016/5/14/chartex" xmlns:mc="http://schemas.openxmlformats.org/markup-compatibility/2006" xmlns:aink="http://schemas.microsoft.com/office/drawing/2016/ink" xmlns:am3d="http://schemas.microsoft.com/office/drawing/2017/model3d" xmlns:o="urn:schemas-microsoft-com:office:office" xmlns:oel="http://schemas.microsoft.com/office/2019/extlst" xmlns:r="http://schemas.openxmlformats.org/officeDocument/2006/relationships" xmlns:m="http://schemas.openxmlformats.org/officeDocument/2006/math" xmlns:v="urn:schemas-microsoft-com:vml" xmlns:wp14="http://schemas.microsoft.com/office/word/2010/wordprocessingDrawing" xmlns:wp="http://schemas.openxmlformats.org/drawingml/2006/wordprocessingDrawing" xmlns:w10="urn:schemas-microsoft-com:office:word" xmlns:w="http://schemas.openxmlformats.org/wordprocessingml/2006/main" xmlns:w14="http://schemas.microsoft.com/office/word/2010/wordml" xmlns:w15="http://schemas.microsoft.com/office/word/2012/wordml" xmlns:w16cex="http://schemas.microsoft.com/office/word/2018/wordml/cex" xmlns:w16cid="http://schemas.microsoft.com/office/word/2016/wordml/cid" xmlns:w16="http://schemas.microsoft.com/office/word/2018/wordml" xmlns:w16du="http://schemas.microsoft.com/office/word/2023/wordml/word16du" xmlns:w16sdtdh="http://schemas.microsoft.com/office/word/2020/wordml/sdtdatahash" xmlns:w16se="http://schemas.microsoft.com/office/word/2015/wordml/symex" xmlns:wpg="http://schemas.microsoft.com/office/word/2010/wordprocessingGroup" xmlns:wpi="http://schemas.microsoft.com/office/word/2010/wordprocessingInk" xmlns:wne="http://schemas.microsoft.com/office/word/2006/wordml" xmlns:wps="http://schemas.microsoft.com/office/word/2010/wordprocessingShape" mc:Ignorable="w14 w15 w16se w16cid w16 w16cex w16sdtdh w16du wp14">
+<w:footnotes xmlns:wpc="http://schemas.microsoft.com/office/word/2010/wordprocessingCanvas" xmlns:cx="http://schemas.microsoft.com/office/drawing/2014/chartex" xmlns:cx1="http://schemas.microsoft.com/office/drawing/2015/9/8/chartex" xmlns:cx2="http://schemas.microsoft.com/office/drawing/2015/10/21/chartex" xmlns:cx3="http://schemas.microsoft.com/office/drawing/2016/5/9/chartex" xmlns:cx4="http://schemas.microsoft.com/office/drawing/2016/5/10/chartex" xmlns:cx5="http://schemas.microsoft.com/office/drawing/2016/5/11/chartex" xmlns:cx6="http://schemas.microsoft.com/office/drawing/2016/5/12/chartex" xmlns:cx7="http://schemas.microsoft.com/office/drawing/2016/5/13/chartex" xmlns:cx8="http://schemas.microsoft.com/office/drawing/2016/5/14/chartex" xmlns:mc="http://schemas.openxmlformats.org/markup-compatibility/2006" xmlns:aink="http://schemas.microsoft.com/office/drawing/2016/ink" xmlns:am3d="http://schemas.microsoft.com/office/drawing/2017/model3d" xmlns:o="urn:schemas-microsoft-com:office:office" xmlns:oel="http://schemas.microsoft.com/office/2019/extlst" xmlns:r="http://schemas.openxmlformats.org/officeDocument/2006/relationships" xmlns:m="http://schemas.openxmlformats.org/officeDocument/2006/math" xmlns:v="urn:schemas-microsoft-com:vml" xmlns:wp14="http://schemas.microsoft.com/office/word/2010/wordprocessingDrawing" xmlns:wp="http://schemas.openxmlformats.org/drawingml/2006/wordprocessingDrawing" xmlns:w10="urn:schemas-microsoft-com:office:word" xmlns:w="http://schemas.openxmlformats.org/wordprocessingml/2006/main" xmlns:w14="http://schemas.microsoft.com/office/word/2010/wordml" xmlns:w15="http://schemas.microsoft.com/office/word/2012/wordml" xmlns:w16cex="http://schemas.microsoft.com/office/word/2018/wordml/cex" xmlns:w16cid="http://schemas.microsoft.com/office/word/2016/wordml/cid" xmlns:w16="http://schemas.microsoft.com/office/word/2018/wordml" xmlns:w16du="http://schemas.microsoft.com/office/word/2023/wordml/word16du" xmlns:w16sdtdh="http://schemas.microsoft.com/office/word/2020/wordml/sdtdatahash" xmlns:w16sdtfl="http://schemas.microsoft.com/office/word/2024/wordml/sdtformatlock" xmlns:w16se="http://schemas.microsoft.com/office/word/2015/wordml/symex" xmlns:wpg="http://schemas.microsoft.com/office/word/2010/wordprocessingGroup" xmlns:wpi="http://schemas.microsoft.com/office/word/2010/wordprocessingInk" xmlns:wne="http://schemas.microsoft.com/office/word/2006/wordml" xmlns:wps="http://schemas.microsoft.com/office/word/2010/wordprocessingShape" mc:Ignorable="w14 w15 w16se w16cid w16 w16cex w16sdtdh w16sdtfl w16du wp14">
   <w:footnote w:type="separator" w:id="-1">
     <w:p>
       <w:pPr>
@@ -2780,7 +3062,7 @@
 </file>
 
 <file path=word/header1.xml><?xml version="1.0" encoding="utf-8"?>
-<w:hdr xmlns:wpc="http://schemas.microsoft.com/office/word/2010/wordprocessingCanvas" xmlns:cx="http://schemas.microsoft.com/office/drawing/2014/chartex" xmlns:cx1="http://schemas.microsoft.com/office/drawing/2015/9/8/chartex" xmlns:cx2="http://schemas.microsoft.com/office/drawing/2015/10/21/chartex" xmlns:cx3="http://schemas.microsoft.com/office/drawing/2016/5/9/chartex" xmlns:cx4="http://schemas.microsoft.com/office/drawing/2016/5/10/chartex" xmlns:cx5="http://schemas.microsoft.com/office/drawing/2016/5/11/chartex" xmlns:cx6="http://schemas.microsoft.com/office/drawing/2016/5/12/chartex" xmlns:cx7="http://schemas.microsoft.com/office/drawing/2016/5/13/chartex" xmlns:cx8="http://schemas.microsoft.com/office/drawing/2016/5/14/chartex" xmlns:mc="http://schemas.openxmlformats.org/markup-compatibility/2006" xmlns:aink="http://schemas.microsoft.com/office/drawing/2016/ink" xmlns:am3d="http://schemas.microsoft.com/office/drawing/2017/model3d" xmlns:o="urn:schemas-microsoft-com:office:office" xmlns:oel="http://schemas.microsoft.com/office/2019/extlst" xmlns:r="http://schemas.openxmlformats.org/officeDocument/2006/relationships" xmlns:m="http://schemas.openxmlformats.org/officeDocument/2006/math" xmlns:v="urn:schemas-microsoft-com:vml" xmlns:wp14="http://schemas.microsoft.com/office/word/2010/wordprocessingDrawing" xmlns:wp="http://schemas.openxmlformats.org/drawingml/2006/wordprocessingDrawing" xmlns:w10="urn:schemas-microsoft-com:office:word" xmlns:w="http://schemas.openxmlformats.org/wordprocessingml/2006/main" xmlns:w14="http://schemas.microsoft.com/office/word/2010/wordml" xmlns:w15="http://schemas.microsoft.com/office/word/2012/wordml" xmlns:w16cex="http://schemas.microsoft.com/office/word/2018/wordml/cex" xmlns:w16cid="http://schemas.microsoft.com/office/word/2016/wordml/cid" xmlns:w16="http://schemas.microsoft.com/office/word/2018/wordml" xmlns:w16du="http://schemas.microsoft.com/office/word/2023/wordml/word16du" xmlns:w16sdtdh="http://schemas.microsoft.com/office/word/2020/wordml/sdtdatahash" xmlns:w16se="http://schemas.microsoft.com/office/word/2015/wordml/symex" xmlns:wpg="http://schemas.microsoft.com/office/word/2010/wordprocessingGroup" xmlns:wpi="http://schemas.microsoft.com/office/word/2010/wordprocessingInk" xmlns:wne="http://schemas.microsoft.com/office/word/2006/wordml" xmlns:wps="http://schemas.microsoft.com/office/word/2010/wordprocessingShape" mc:Ignorable="w14 w15 w16se w16cid w16 w16cex w16sdtdh w16du wp14">
+<w:hdr xmlns:wpc="http://schemas.microsoft.com/office/word/2010/wordprocessingCanvas" xmlns:cx="http://schemas.microsoft.com/office/drawing/2014/chartex" xmlns:cx1="http://schemas.microsoft.com/office/drawing/2015/9/8/chartex" xmlns:cx2="http://schemas.microsoft.com/office/drawing/2015/10/21/chartex" xmlns:cx3="http://schemas.microsoft.com/office/drawing/2016/5/9/chartex" xmlns:cx4="http://schemas.microsoft.com/office/drawing/2016/5/10/chartex" xmlns:cx5="http://schemas.microsoft.com/office/drawing/2016/5/11/chartex" xmlns:cx6="http://schemas.microsoft.com/office/drawing/2016/5/12/chartex" xmlns:cx7="http://schemas.microsoft.com/office/drawing/2016/5/13/chartex" xmlns:cx8="http://schemas.microsoft.com/office/drawing/2016/5/14/chartex" xmlns:mc="http://schemas.openxmlformats.org/markup-compatibility/2006" xmlns:aink="http://schemas.microsoft.com/office/drawing/2016/ink" xmlns:am3d="http://schemas.microsoft.com/office/drawing/2017/model3d" xmlns:o="urn:schemas-microsoft-com:office:office" xmlns:oel="http://schemas.microsoft.com/office/2019/extlst" xmlns:r="http://schemas.openxmlformats.org/officeDocument/2006/relationships" xmlns:m="http://schemas.openxmlformats.org/officeDocument/2006/math" xmlns:v="urn:schemas-microsoft-com:vml" xmlns:wp14="http://schemas.microsoft.com/office/word/2010/wordprocessingDrawing" xmlns:wp="http://schemas.openxmlformats.org/drawingml/2006/wordprocessingDrawing" xmlns:w10="urn:schemas-microsoft-com:office:word" xmlns:w="http://schemas.openxmlformats.org/wordprocessingml/2006/main" xmlns:w14="http://schemas.microsoft.com/office/word/2010/wordml" xmlns:w15="http://schemas.microsoft.com/office/word/2012/wordml" xmlns:w16cex="http://schemas.microsoft.com/office/word/2018/wordml/cex" xmlns:w16cid="http://schemas.microsoft.com/office/word/2016/wordml/cid" xmlns:w16="http://schemas.microsoft.com/office/word/2018/wordml" xmlns:w16du="http://schemas.microsoft.com/office/word/2023/wordml/word16du" xmlns:w16sdtdh="http://schemas.microsoft.com/office/word/2020/wordml/sdtdatahash" xmlns:w16sdtfl="http://schemas.microsoft.com/office/word/2024/wordml/sdtformatlock" xmlns:w16se="http://schemas.microsoft.com/office/word/2015/wordml/symex" xmlns:wpg="http://schemas.microsoft.com/office/word/2010/wordprocessingGroup" xmlns:wpi="http://schemas.microsoft.com/office/word/2010/wordprocessingInk" xmlns:wne="http://schemas.microsoft.com/office/word/2006/wordml" xmlns:wps="http://schemas.microsoft.com/office/word/2010/wordprocessingShape" mc:Ignorable="w14 w15 w16se w16cid w16 w16cex w16sdtdh w16sdtfl w16du wp14">
   <w:p>
     <w:pPr>
       <w:pStyle w:val="Koptekst"/>
@@ -2849,7 +3131,7 @@
 </file>
 
 <file path=word/numbering.xml><?xml version="1.0" encoding="utf-8"?>
-<w:numbering xmlns:wpc="http://schemas.microsoft.com/office/word/2010/wordprocessingCanvas" xmlns:cx="http://schemas.microsoft.com/office/drawing/2014/chartex" xmlns:cx1="http://schemas.microsoft.com/office/drawing/2015/9/8/chartex" xmlns:cx2="http://schemas.microsoft.com/office/drawing/2015/10/21/chartex" xmlns:cx3="http://schemas.microsoft.com/office/drawing/2016/5/9/chartex" xmlns:cx4="http://schemas.microsoft.com/office/drawing/2016/5/10/chartex" xmlns:cx5="http://schemas.microsoft.com/office/drawing/2016/5/11/chartex" xmlns:cx6="http://schemas.microsoft.com/office/drawing/2016/5/12/chartex" xmlns:cx7="http://schemas.microsoft.com/office/drawing/2016/5/13/chartex" xmlns:cx8="http://schemas.microsoft.com/office/drawing/2016/5/14/chartex" xmlns:mc="http://schemas.openxmlformats.org/markup-compatibility/2006" xmlns:aink="http://schemas.microsoft.com/office/drawing/2016/ink" xmlns:am3d="http://schemas.microsoft.com/office/drawing/2017/model3d" xmlns:o="urn:schemas-microsoft-com:office:office" xmlns:oel="http://schemas.microsoft.com/office/2019/extlst" xmlns:r="http://schemas.openxmlformats.org/officeDocument/2006/relationships" xmlns:m="http://schemas.openxmlformats.org/officeDocument/2006/math" xmlns:v="urn:schemas-microsoft-com:vml" xmlns:wp14="http://schemas.microsoft.com/office/word/2010/wordprocessingDrawing" xmlns:wp="http://schemas.openxmlformats.org/drawingml/2006/wordprocessingDrawing" xmlns:w10="urn:schemas-microsoft-com:office:word" xmlns:w="http://schemas.openxmlformats.org/wordprocessingml/2006/main" xmlns:w14="http://schemas.microsoft.com/office/word/2010/wordml" xmlns:w15="http://schemas.microsoft.com/office/word/2012/wordml" xmlns:w16cex="http://schemas.microsoft.com/office/word/2018/wordml/cex" xmlns:w16cid="http://schemas.microsoft.com/office/word/2016/wordml/cid" xmlns:w16="http://schemas.microsoft.com/office/word/2018/wordml" xmlns:w16du="http://schemas.microsoft.com/office/word/2023/wordml/word16du" xmlns:w16sdtdh="http://schemas.microsoft.com/office/word/2020/wordml/sdtdatahash" xmlns:w16se="http://schemas.microsoft.com/office/word/2015/wordml/symex" xmlns:wpg="http://schemas.microsoft.com/office/word/2010/wordprocessingGroup" xmlns:wpi="http://schemas.microsoft.com/office/word/2010/wordprocessingInk" xmlns:wne="http://schemas.microsoft.com/office/word/2006/wordml" xmlns:wps="http://schemas.microsoft.com/office/word/2010/wordprocessingShape" mc:Ignorable="w14 w15 w16se w16cid w16 w16cex w16sdtdh w16du wp14">
+<w:numbering xmlns:wpc="http://schemas.microsoft.com/office/word/2010/wordprocessingCanvas" xmlns:cx="http://schemas.microsoft.com/office/drawing/2014/chartex" xmlns:cx1="http://schemas.microsoft.com/office/drawing/2015/9/8/chartex" xmlns:cx2="http://schemas.microsoft.com/office/drawing/2015/10/21/chartex" xmlns:cx3="http://schemas.microsoft.com/office/drawing/2016/5/9/chartex" xmlns:cx4="http://schemas.microsoft.com/office/drawing/2016/5/10/chartex" xmlns:cx5="http://schemas.microsoft.com/office/drawing/2016/5/11/chartex" xmlns:cx6="http://schemas.microsoft.com/office/drawing/2016/5/12/chartex" xmlns:cx7="http://schemas.microsoft.com/office/drawing/2016/5/13/chartex" xmlns:cx8="http://schemas.microsoft.com/office/drawing/2016/5/14/chartex" xmlns:mc="http://schemas.openxmlformats.org/markup-compatibility/2006" xmlns:aink="http://schemas.microsoft.com/office/drawing/2016/ink" xmlns:am3d="http://schemas.microsoft.com/office/drawing/2017/model3d" xmlns:o="urn:schemas-microsoft-com:office:office" xmlns:oel="http://schemas.microsoft.com/office/2019/extlst" xmlns:r="http://schemas.openxmlformats.org/officeDocument/2006/relationships" xmlns:m="http://schemas.openxmlformats.org/officeDocument/2006/math" xmlns:v="urn:schemas-microsoft-com:vml" xmlns:wp14="http://schemas.microsoft.com/office/word/2010/wordprocessingDrawing" xmlns:wp="http://schemas.openxmlformats.org/drawingml/2006/wordprocessingDrawing" xmlns:w10="urn:schemas-microsoft-com:office:word" xmlns:w="http://schemas.openxmlformats.org/wordprocessingml/2006/main" xmlns:w14="http://schemas.microsoft.com/office/word/2010/wordml" xmlns:w15="http://schemas.microsoft.com/office/word/2012/wordml" xmlns:w16cex="http://schemas.microsoft.com/office/word/2018/wordml/cex" xmlns:w16cid="http://schemas.microsoft.com/office/word/2016/wordml/cid" xmlns:w16="http://schemas.microsoft.com/office/word/2018/wordml" xmlns:w16du="http://schemas.microsoft.com/office/word/2023/wordml/word16du" xmlns:w16sdtdh="http://schemas.microsoft.com/office/word/2020/wordml/sdtdatahash" xmlns:w16sdtfl="http://schemas.microsoft.com/office/word/2024/wordml/sdtformatlock" xmlns:w16se="http://schemas.microsoft.com/office/word/2015/wordml/symex" xmlns:wpg="http://schemas.microsoft.com/office/word/2010/wordprocessingGroup" xmlns:wpi="http://schemas.microsoft.com/office/word/2010/wordprocessingInk" xmlns:wne="http://schemas.microsoft.com/office/word/2006/wordml" xmlns:wps="http://schemas.microsoft.com/office/word/2010/wordprocessingShape" mc:Ignorable="w14 w15 w16se w16cid w16 w16cex w16sdtdh w16sdtfl w16du wp14">
   <w:abstractNum w:abstractNumId="0" w15:restartNumberingAfterBreak="0">
     <w:nsid w:val="00BB4748"/>
     <w:multiLevelType w:val="multilevel"/>
@@ -5006,7 +5288,7 @@
 </file>
 
 <file path=word/styles.xml><?xml version="1.0" encoding="utf-8"?>
-<w:styles xmlns:mc="http://schemas.openxmlformats.org/markup-compatibility/2006" xmlns:r="http://schemas.openxmlformats.org/officeDocument/2006/relationships" xmlns:w="http://schemas.openxmlformats.org/wordprocessingml/2006/main" xmlns:w14="http://schemas.microsoft.com/office/word/2010/wordml" xmlns:w15="http://schemas.microsoft.com/office/word/2012/wordml" xmlns:w16cex="http://schemas.microsoft.com/office/word/2018/wordml/cex" xmlns:w16cid="http://schemas.microsoft.com/office/word/2016/wordml/cid" xmlns:w16="http://schemas.microsoft.com/office/word/2018/wordml" xmlns:w16du="http://schemas.microsoft.com/office/word/2023/wordml/word16du" xmlns:w16sdtdh="http://schemas.microsoft.com/office/word/2020/wordml/sdtdatahash" xmlns:w16se="http://schemas.microsoft.com/office/word/2015/wordml/symex" mc:Ignorable="w14 w15 w16se w16cid w16 w16cex w16sdtdh w16du">
+<w:styles xmlns:mc="http://schemas.openxmlformats.org/markup-compatibility/2006" xmlns:r="http://schemas.openxmlformats.org/officeDocument/2006/relationships" xmlns:w="http://schemas.openxmlformats.org/wordprocessingml/2006/main" xmlns:w14="http://schemas.microsoft.com/office/word/2010/wordml" xmlns:w15="http://schemas.microsoft.com/office/word/2012/wordml" xmlns:w16cex="http://schemas.microsoft.com/office/word/2018/wordml/cex" xmlns:w16cid="http://schemas.microsoft.com/office/word/2016/wordml/cid" xmlns:w16="http://schemas.microsoft.com/office/word/2018/wordml" xmlns:w16du="http://schemas.microsoft.com/office/word/2023/wordml/word16du" xmlns:w16sdtdh="http://schemas.microsoft.com/office/word/2020/wordml/sdtdatahash" xmlns:w16sdtfl="http://schemas.microsoft.com/office/word/2024/wordml/sdtformatlock" xmlns:w16se="http://schemas.microsoft.com/office/word/2015/wordml/symex" mc:Ignorable="w14 w15 w16se w16cid w16 w16cex w16sdtdh w16sdtfl w16du">
   <w:docDefaults>
     <w:rPrDefault>
       <w:rPr>
@@ -6168,17 +6450,19 @@
 </file>
 
 <file path=customXml/item1.xml><?xml version="1.0" encoding="utf-8"?>
-<p:properties xmlns:p="http://schemas.microsoft.com/office/2006/metadata/properties" xmlns:xsi="http://www.w3.org/2001/XMLSchema-instance" xmlns:pc="http://schemas.microsoft.com/office/infopath/2007/PartnerControls">
-  <documentManagement>
-    <TaxCatchAll xmlns="32dd6115-ce5d-46b4-b638-9e7d5ca6cbee" xsi:nil="true"/>
-    <lcf76f155ced4ddcb4097134ff3c332f xmlns="094ecc41-7a37-40c9-8390-f18431712098">
-      <Terms xmlns="http://schemas.microsoft.com/office/infopath/2007/PartnerControls"/>
-    </lcf76f155ced4ddcb4097134ff3c332f>
-  </documentManagement>
-</p:properties>
+<b:Sources xmlns:b="http://schemas.openxmlformats.org/officeDocument/2006/bibliography" xmlns="http://schemas.openxmlformats.org/officeDocument/2006/bibliography" SelectedStyle="\APASixthEditionOfficeOnline.xsl" StyleName="APA" Version="6"/>
 </file>
 
 <file path=customXml/item2.xml><?xml version="1.0" encoding="utf-8"?>
+<?mso-contentType ?>
+<FormTemplates xmlns="http://schemas.microsoft.com/sharepoint/v3/contenttype/forms">
+  <Display>DocumentLibraryForm</Display>
+  <Edit>DocumentLibraryForm</Edit>
+  <New>DocumentLibraryForm</New>
+</FormTemplates>
+</file>
+
+<file path=customXml/item3.xml><?xml version="1.0" encoding="utf-8"?>
 <ct:contentTypeSchema xmlns:ct="http://schemas.microsoft.com/office/2006/metadata/contentType" xmlns:ma="http://schemas.microsoft.com/office/2006/metadata/properties/metaAttributes" ct:_="" ma:_="" ma:contentTypeName="Document" ma:contentTypeID="0x010100D5188FA4F7421B4A93E65E307A769E27" ma:contentTypeVersion="15" ma:contentTypeDescription="Een nieuw document maken." ma:contentTypeScope="" ma:versionID="9bfd002f47f5f7e7b2724518f3fad1a5">
   <xsd:schema xmlns:xsd="http://www.w3.org/2001/XMLSchema" xmlns:xs="http://www.w3.org/2001/XMLSchema" xmlns:p="http://schemas.microsoft.com/office/2006/metadata/properties" xmlns:ns2="094ecc41-7a37-40c9-8390-f18431712098" xmlns:ns3="32dd6115-ce5d-46b4-b638-9e7d5ca6cbee" targetNamespace="http://schemas.microsoft.com/office/2006/metadata/properties" ma:root="true" ma:fieldsID="e2c1118370456e9a6d2939e9bd0f2e89" ns2:_="" ns3:_="">
     <xsd:import namespace="094ecc41-7a37-40c9-8390-f18431712098"/>
@@ -6413,31 +6697,34 @@
 </ct:contentTypeSchema>
 </file>
 
-<file path=customXml/item3.xml><?xml version="1.0" encoding="utf-8"?>
-<?mso-contentType ?>
-<FormTemplates xmlns="http://schemas.microsoft.com/sharepoint/v3/contenttype/forms">
-  <Display>DocumentLibraryForm</Display>
-  <Edit>DocumentLibraryForm</Edit>
-  <New>DocumentLibraryForm</New>
-</FormTemplates>
-</file>
-
 <file path=customXml/item4.xml><?xml version="1.0" encoding="utf-8"?>
-<b:Sources xmlns:b="http://schemas.openxmlformats.org/officeDocument/2006/bibliography" xmlns="http://schemas.openxmlformats.org/officeDocument/2006/bibliography" SelectedStyle="\APASixthEditionOfficeOnline.xsl" StyleName="APA" Version="6"/>
+<p:properties xmlns:p="http://schemas.microsoft.com/office/2006/metadata/properties" xmlns:xsi="http://www.w3.org/2001/XMLSchema-instance" xmlns:pc="http://schemas.microsoft.com/office/infopath/2007/PartnerControls">
+  <documentManagement>
+    <TaxCatchAll xmlns="32dd6115-ce5d-46b4-b638-9e7d5ca6cbee" xsi:nil="true"/>
+    <lcf76f155ced4ddcb4097134ff3c332f xmlns="094ecc41-7a37-40c9-8390-f18431712098">
+      <Terms xmlns="http://schemas.microsoft.com/office/infopath/2007/PartnerControls"/>
+    </lcf76f155ced4ddcb4097134ff3c332f>
+  </documentManagement>
+</p:properties>
 </file>
 
 <file path=customXml/itemProps1.xml><?xml version="1.0" encoding="utf-8"?>
-<ds:datastoreItem xmlns:ds="http://schemas.openxmlformats.org/officeDocument/2006/customXml" ds:itemID="{BE4F2336-C780-4F46-AFFE-4DE0E8AB3C31}">
+<ds:datastoreItem xmlns:ds="http://schemas.openxmlformats.org/officeDocument/2006/customXml" ds:itemID="{72B7D650-2FAA-4D72-B587-235E59E6AC26}">
   <ds:schemaRefs>
-    <ds:schemaRef ds:uri="http://schemas.microsoft.com/office/2006/metadata/properties"/>
-    <ds:schemaRef ds:uri="http://schemas.microsoft.com/office/infopath/2007/PartnerControls"/>
-    <ds:schemaRef ds:uri="32dd6115-ce5d-46b4-b638-9e7d5ca6cbee"/>
-    <ds:schemaRef ds:uri="094ecc41-7a37-40c9-8390-f18431712098"/>
+    <ds:schemaRef ds:uri="http://schemas.openxmlformats.org/officeDocument/2006/bibliography"/>
   </ds:schemaRefs>
 </ds:datastoreItem>
 </file>
 
 <file path=customXml/itemProps2.xml><?xml version="1.0" encoding="utf-8"?>
+<ds:datastoreItem xmlns:ds="http://schemas.openxmlformats.org/officeDocument/2006/customXml" ds:itemID="{785E2525-0EBE-4D7F-9AAE-49383EAD4E65}">
+  <ds:schemaRefs>
+    <ds:schemaRef ds:uri="http://schemas.microsoft.com/sharepoint/v3/contenttype/forms"/>
+  </ds:schemaRefs>
+</ds:datastoreItem>
+</file>
+
+<file path=customXml/itemProps3.xml><?xml version="1.0" encoding="utf-8"?>
 <ds:datastoreItem xmlns:ds="http://schemas.openxmlformats.org/officeDocument/2006/customXml" ds:itemID="{35B7137E-D26C-44FB-A773-B4BED27A936A}">
   <ds:schemaRefs>
     <ds:schemaRef ds:uri="http://schemas.microsoft.com/office/2006/metadata/contentType"/>
@@ -6456,18 +6743,13 @@
 </ds:datastoreItem>
 </file>
 
-<file path=customXml/itemProps3.xml><?xml version="1.0" encoding="utf-8"?>
-<ds:datastoreItem xmlns:ds="http://schemas.openxmlformats.org/officeDocument/2006/customXml" ds:itemID="{785E2525-0EBE-4D7F-9AAE-49383EAD4E65}">
+<file path=customXml/itemProps4.xml><?xml version="1.0" encoding="utf-8"?>
+<ds:datastoreItem xmlns:ds="http://schemas.openxmlformats.org/officeDocument/2006/customXml" ds:itemID="{BE4F2336-C780-4F46-AFFE-4DE0E8AB3C31}">
   <ds:schemaRefs>
-    <ds:schemaRef ds:uri="http://schemas.microsoft.com/sharepoint/v3/contenttype/forms"/>
-  </ds:schemaRefs>
-</ds:datastoreItem>
-</file>
-
-<file path=customXml/itemProps4.xml><?xml version="1.0" encoding="utf-8"?>
-<ds:datastoreItem xmlns:ds="http://schemas.openxmlformats.org/officeDocument/2006/customXml" ds:itemID="{72B7D650-2FAA-4D72-B587-235E59E6AC26}">
-  <ds:schemaRefs>
-    <ds:schemaRef ds:uri="http://schemas.openxmlformats.org/officeDocument/2006/bibliography"/>
+    <ds:schemaRef ds:uri="http://schemas.microsoft.com/office/2006/metadata/properties"/>
+    <ds:schemaRef ds:uri="http://schemas.microsoft.com/office/infopath/2007/PartnerControls"/>
+    <ds:schemaRef ds:uri="32dd6115-ce5d-46b4-b638-9e7d5ca6cbee"/>
+    <ds:schemaRef ds:uri="094ecc41-7a37-40c9-8390-f18431712098"/>
   </ds:schemaRefs>
 </ds:datastoreItem>
 </file>
</xml_diff>

<commit_message>
feat: filled in testplan
</commit_message>
<xml_diff>
--- a/Templates/Sjabloon 4a - Testplan.docx
+++ b/Templates/Sjabloon 4a - Testplan.docx
@@ -14,7 +14,6 @@
           <w:lang w:val="en-US"/>
         </w:rPr>
       </w:pPr>
-      <w:proofErr w:type="spellStart"/>
       <w:r>
         <w:rPr>
           <w:b/>
@@ -23,9 +22,8 @@
           <w:szCs w:val="48"/>
           <w:lang w:val="en-US"/>
         </w:rPr>
-        <w:t>Sjabloon</w:t>
-      </w:r>
-      <w:proofErr w:type="spellEnd"/>
+        <w:t>Sjabloon 4</w:t>
+      </w:r>
       <w:r>
         <w:rPr>
           <w:b/>
@@ -34,36 +32,33 @@
           <w:szCs w:val="48"/>
           <w:lang w:val="en-US"/>
         </w:rPr>
-        <w:t xml:space="preserve"> 4</w:t>
-      </w:r>
-      <w:r>
-        <w:rPr>
-          <w:b/>
-          <w:bCs/>
+        <w:t>a</w:t>
+      </w:r>
+    </w:p>
+    <w:p>
+      <w:pPr>
+        <w:jc w:val="center"/>
+        <w:rPr>
           <w:sz w:val="48"/>
           <w:szCs w:val="48"/>
           <w:lang w:val="en-US"/>
         </w:rPr>
-        <w:t>a</w:t>
-      </w:r>
-    </w:p>
-    <w:p>
-      <w:pPr>
-        <w:jc w:val="center"/>
+      </w:pPr>
+      <w:r>
         <w:rPr>
           <w:sz w:val="48"/>
           <w:szCs w:val="48"/>
           <w:lang w:val="en-US"/>
         </w:rPr>
-      </w:pPr>
-      <w:proofErr w:type="spellStart"/>
+        <w:t>Tes</w:t>
+      </w:r>
       <w:r>
         <w:rPr>
           <w:sz w:val="48"/>
           <w:szCs w:val="48"/>
           <w:lang w:val="en-US"/>
         </w:rPr>
-        <w:t>Tes</w:t>
+        <w:t>tplan</w:t>
       </w:r>
       <w:r>
         <w:rPr>
@@ -71,16 +66,23 @@
           <w:szCs w:val="48"/>
           <w:lang w:val="en-US"/>
         </w:rPr>
-        <w:t>tplan</w:t>
-      </w:r>
-      <w:proofErr w:type="spellEnd"/>
+        <w:t xml:space="preserve"> [</w:t>
+      </w:r>
       <w:r>
         <w:rPr>
           <w:sz w:val="48"/>
           <w:szCs w:val="48"/>
           <w:lang w:val="en-US"/>
         </w:rPr>
-        <w:t xml:space="preserve"> [Working title]</w:t>
+        <w:t>Crash N Dash</w:t>
+      </w:r>
+      <w:r>
+        <w:rPr>
+          <w:sz w:val="48"/>
+          <w:szCs w:val="48"/>
+          <w:lang w:val="en-US"/>
+        </w:rPr>
+        <w:t>]</w:t>
       </w:r>
     </w:p>
     <w:p>
@@ -212,14 +214,6 @@
           <w:lang w:eastAsia="nl-NL"/>
         </w:rPr>
       </w:pPr>
-    </w:p>
-    <w:p>
-      <w:pPr>
-        <w:rPr>
-          <w:rFonts w:cstheme="minorHAnsi"/>
-          <w:lang w:eastAsia="nl-NL"/>
-        </w:rPr>
-      </w:pPr>
       <w:r>
         <w:rPr>
           <w:noProof/>
@@ -228,13 +222,13 @@
         <mc:AlternateContent>
           <mc:Choice Requires="wps">
             <w:drawing>
-              <wp:anchor distT="0" distB="0" distL="114300" distR="114300" simplePos="0" relativeHeight="251660288" behindDoc="0" locked="0" layoutInCell="1" allowOverlap="1" wp14:anchorId="3423A080" wp14:editId="55D11635">
+              <wp:anchor distT="0" distB="0" distL="114300" distR="114300" simplePos="0" relativeHeight="251660288" behindDoc="0" locked="0" layoutInCell="1" allowOverlap="1" wp14:anchorId="3423A080" wp14:editId="52C1975A">
                 <wp:simplePos x="0" y="0"/>
                 <wp:positionH relativeFrom="margin">
                   <wp:align>left</wp:align>
                 </wp:positionH>
                 <wp:positionV relativeFrom="paragraph">
-                  <wp:posOffset>28575</wp:posOffset>
+                  <wp:posOffset>201547</wp:posOffset>
                 </wp:positionV>
                 <wp:extent cx="5743575" cy="1242695"/>
                 <wp:effectExtent l="0" t="0" r="28575" b="14605"/>
@@ -289,6 +283,9 @@
                             <w:r>
                               <w:t xml:space="preserve">Gecontroleerd door (voor- en achternaam): </w:t>
                             </w:r>
+                            <w:r>
+                              <w:t>Jeroen Verboom</w:t>
+                            </w:r>
                           </w:p>
                           <w:p>
                             <w:pPr>
@@ -297,6 +294,9 @@
                             <w:r>
                               <w:t xml:space="preserve">Datum: </w:t>
                             </w:r>
+                            <w:r>
+                              <w:t>07-03-2025</w:t>
+                            </w:r>
                           </w:p>
                           <w:p>
                             <w:pPr>
@@ -304,6 +304,9 @@
                             </w:pPr>
                             <w:r>
                               <w:t xml:space="preserve">Versie: </w:t>
+                            </w:r>
+                            <w:r>
+                              <w:t>01</w:t>
                             </w:r>
                           </w:p>
                         </w:txbxContent>
@@ -329,7 +332,7 @@
                 <v:stroke joinstyle="miter"/>
                 <v:path gradientshapeok="t" o:connecttype="rect"/>
               </v:shapetype>
-              <v:shape id="Tekstvak 2" o:spid="_x0000_s1026" type="#_x0000_t202" style="position:absolute;margin-left:0;margin-top:2.25pt;width:452.25pt;height:97.85pt;z-index:251660288;visibility:visible;mso-wrap-style:square;mso-width-percent:0;mso-height-percent:200;mso-wrap-distance-left:9pt;mso-wrap-distance-top:0;mso-wrap-distance-right:9pt;mso-wrap-distance-bottom:0;mso-position-horizontal:left;mso-position-horizontal-relative:margin;mso-position-vertical:absolute;mso-position-vertical-relative:text;mso-width-percent:0;mso-height-percent:200;mso-width-relative:margin;mso-height-relative:margin;v-text-anchor:top" o:gfxdata="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">
+              <v:shape id="Tekstvak 2" o:spid="_x0000_s1026" type="#_x0000_t202" style="position:absolute;margin-left:0;margin-top:15.85pt;width:452.25pt;height:97.85pt;z-index:251660288;visibility:visible;mso-wrap-style:square;mso-width-percent:0;mso-height-percent:200;mso-wrap-distance-left:9pt;mso-wrap-distance-top:0;mso-wrap-distance-right:9pt;mso-wrap-distance-bottom:0;mso-position-horizontal:left;mso-position-horizontal-relative:margin;mso-position-vertical:absolute;mso-position-vertical-relative:text;mso-width-percent:0;mso-height-percent:200;mso-width-relative:margin;mso-height-relative:margin;v-text-anchor:top" o:gfxdata="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">
                 <v:textbox style="mso-fit-shape-to-text:t">
                   <w:txbxContent>
                     <w:p>
@@ -350,6 +353,9 @@
                       <w:r>
                         <w:t xml:space="preserve">Gecontroleerd door (voor- en achternaam): </w:t>
                       </w:r>
+                      <w:r>
+                        <w:t>Jeroen Verboom</w:t>
+                      </w:r>
                     </w:p>
                     <w:p>
                       <w:pPr>
@@ -357,6 +363,9 @@
                       </w:pPr>
                       <w:r>
                         <w:t xml:space="preserve">Datum: </w:t>
+                      </w:r>
+                      <w:r>
+                        <w:t>07-03-2025</w:t>
                       </w:r>
                     </w:p>
                     <w:p>
@@ -366,6 +375,9 @@
                       <w:r>
                         <w:t xml:space="preserve">Versie: </w:t>
                       </w:r>
+                      <w:r>
+                        <w:t>01</w:t>
+                      </w:r>
                     </w:p>
                   </w:txbxContent>
                 </v:textbox>
@@ -375,6 +387,14 @@
           </mc:Fallback>
         </mc:AlternateContent>
       </w:r>
+    </w:p>
+    <w:p>
+      <w:pPr>
+        <w:rPr>
+          <w:rFonts w:cstheme="minorHAnsi"/>
+          <w:lang w:eastAsia="nl-NL"/>
+        </w:rPr>
+      </w:pPr>
     </w:p>
     <w:p>
       <w:pPr>
@@ -994,24 +1014,143 @@
     </w:p>
     <w:p>
       <w:r>
-        <w:t xml:space="preserve">Het doel van dit testplan is om de kwaliteit van de game te waarborgen door systematisch fouten en verbeterpunten te identificeren en te documenteren tijdens de ontwikkeling. Dit document is bedoeld voor </w:t>
-      </w:r>
-      <w:r>
-        <w:t>ontwikkelaars</w:t>
-      </w:r>
-      <w:r>
-        <w:t xml:space="preserve">, </w:t>
-      </w:r>
-      <w:r>
-        <w:t xml:space="preserve">product </w:t>
-      </w:r>
-      <w:proofErr w:type="spellStart"/>
-      <w:r>
-        <w:t>owners</w:t>
-      </w:r>
-      <w:proofErr w:type="spellEnd"/>
-      <w:r>
-        <w:t xml:space="preserve"> en projectbegeleiders.</w:t>
+        <w:t>In dit document gaan we uitleggen wat we gaan testen voor de volgende sprint en hoe we het gaan testen.</w:t>
+      </w:r>
+    </w:p>
+    <w:p>
+      <w:r>
+        <w:rPr>
+          <w:b/>
+          <w:bCs/>
+        </w:rPr>
+        <w:t>Wat gaan we testen</w:t>
+      </w:r>
+    </w:p>
+    <w:p>
+      <w:pPr>
+        <w:pStyle w:val="Lijstalinea"/>
+        <w:numPr>
+          <w:ilvl w:val="0"/>
+          <w:numId w:val="18"/>
+        </w:numPr>
+        <w:rPr>
+          <w:b/>
+          <w:bCs/>
+        </w:rPr>
+      </w:pPr>
+      <w:r>
+        <w:rPr>
+          <w:b/>
+          <w:bCs/>
+        </w:rPr>
+        <w:t>Het controleren van de spelers</w:t>
+      </w:r>
+    </w:p>
+    <w:p>
+      <w:pPr>
+        <w:pStyle w:val="Lijstalinea"/>
+      </w:pPr>
+      <w:r>
+        <w:t>Wij willen testen</w:t>
+      </w:r>
+      <w:r>
+        <w:t xml:space="preserve"> dat de spelers goed kunnen bewegen over de map heen en dat er meerdere spelers tegelijkertijd kunnen bewegen zonder dat de inputs van een speler de auto van de andere speler bewegen.</w:t>
+      </w:r>
+    </w:p>
+    <w:p>
+      <w:pPr>
+        <w:pStyle w:val="Lijstalinea"/>
+        <w:numPr>
+          <w:ilvl w:val="0"/>
+          <w:numId w:val="18"/>
+        </w:numPr>
+        <w:rPr>
+          <w:b/>
+          <w:bCs/>
+        </w:rPr>
+      </w:pPr>
+      <w:r>
+        <w:rPr>
+          <w:b/>
+          <w:bCs/>
+        </w:rPr>
+        <w:t>Map + obstakels</w:t>
+      </w:r>
+    </w:p>
+    <w:p>
+      <w:pPr>
+        <w:pStyle w:val="Lijstalinea"/>
+      </w:pPr>
+      <w:r>
+        <w:t xml:space="preserve">Wij willen testen of de map goed is gemaakt dat de spelers er niet door muren kunnen gaan en dat de obstakels goed worden neergezet op de map op een manier dat </w:t>
+      </w:r>
+      <w:r>
+        <w:t>het niet onmogelijk is voor de speler om te ontwijken.</w:t>
+      </w:r>
+    </w:p>
+    <w:p>
+      <w:pPr>
+        <w:pStyle w:val="Lijstalinea"/>
+        <w:numPr>
+          <w:ilvl w:val="0"/>
+          <w:numId w:val="18"/>
+        </w:numPr>
+        <w:rPr>
+          <w:b/>
+          <w:bCs/>
+        </w:rPr>
+      </w:pPr>
+      <w:r>
+        <w:rPr>
+          <w:b/>
+          <w:bCs/>
+        </w:rPr>
+        <w:t>Geluid</w:t>
+      </w:r>
+      <w:r>
+        <w:rPr>
+          <w:b/>
+          <w:bCs/>
+        </w:rPr>
+        <w:br/>
+      </w:r>
+      <w:r>
+        <w:t xml:space="preserve">Wij willen testen of de sound effects en de muziek van het spel goed afspeelt en ook het juiste volume aanhoudt. </w:t>
+      </w:r>
+    </w:p>
+    <w:p>
+      <w:r>
+        <w:rPr>
+          <w:b/>
+          <w:bCs/>
+        </w:rPr>
+        <w:t>Hoe gaan we het testen</w:t>
+      </w:r>
+    </w:p>
+    <w:p>
+      <w:r>
+        <w:t>Wij gaan dit testen door andere mensen de functionaliteit te laten gebruiken met niet te veel uitleg.</w:t>
+      </w:r>
+      <w:r>
+        <w:br/>
+        <w:t>Hierdoor testen wij hoe een speler die niet heeft geholpen in het maken van de functie de functie gaat gebruiken.</w:t>
+      </w:r>
+    </w:p>
+    <w:p>
+      <w:r>
+        <w:rPr>
+          <w:b/>
+          <w:bCs/>
+        </w:rPr>
+        <w:t>Waarom gaan we het testen</w:t>
+      </w:r>
+    </w:p>
+    <w:p>
+      <w:r>
+        <w:t xml:space="preserve">Wij willen deze functies gaan testen, omdat deze functies wat van de belangrijkere functies zijn van ons project, </w:t>
+      </w:r>
+      <w:r>
+        <w:t>zoals het bewegen van de spelers en de obstakels inspawnen.</w:t>
       </w:r>
     </w:p>
     <w:p>
@@ -1052,51 +1191,162 @@
       <w:bookmarkEnd w:id="1"/>
     </w:p>
     <w:p>
-      <w:r>
-        <w:t>De test heeft als doel:</w:t>
+      <w:pPr>
+        <w:rPr>
+          <w:b/>
+          <w:bCs/>
+        </w:rPr>
+      </w:pPr>
+      <w:r>
+        <w:rPr>
+          <w:b/>
+          <w:bCs/>
+        </w:rPr>
+        <w:t>Doelen van de testen.</w:t>
       </w:r>
     </w:p>
     <w:p>
       <w:pPr>
-        <w:rPr>
-          <w:i/>
-          <w:iCs/>
-        </w:rPr>
-      </w:pPr>
-      <w:r>
-        <w:rPr>
-          <w:i/>
-          <w:iCs/>
-        </w:rPr>
-        <w:t>[Beschrijf hier het doel/ de doelen van de test</w:t>
-      </w:r>
-      <w:r>
-        <w:rPr>
-          <w:i/>
-          <w:iCs/>
-        </w:rPr>
-        <w:t xml:space="preserve">, denk hierbij aan het zoeken van bugs, </w:t>
-      </w:r>
-      <w:r>
-        <w:rPr>
-          <w:i/>
-          <w:iCs/>
-        </w:rPr>
-        <w:t>eise</w:t>
-      </w:r>
-      <w:r>
-        <w:rPr>
-          <w:i/>
-          <w:iCs/>
-        </w:rPr>
-        <w:t>n controleren, evalueren van de gebruikerservaring, etc.</w:t>
-      </w:r>
-      <w:r>
-        <w:rPr>
-          <w:i/>
-          <w:iCs/>
-        </w:rPr>
-        <w:t>]</w:t>
+        <w:pStyle w:val="Lijstalinea"/>
+        <w:numPr>
+          <w:ilvl w:val="0"/>
+          <w:numId w:val="19"/>
+        </w:numPr>
+        <w:rPr>
+          <w:b/>
+          <w:bCs/>
+        </w:rPr>
+      </w:pPr>
+      <w:r>
+        <w:rPr>
+          <w:b/>
+          <w:bCs/>
+        </w:rPr>
+        <w:t>Vinden van bugs</w:t>
+      </w:r>
+    </w:p>
+    <w:p>
+      <w:pPr>
+        <w:pStyle w:val="Lijstalinea"/>
+      </w:pPr>
+      <w:r>
+        <w:t>Wij willen natuurlijk per functie goed kijken of de functie goed werkt en geen bugs bevat.</w:t>
+      </w:r>
+    </w:p>
+    <w:p>
+      <w:pPr>
+        <w:pStyle w:val="Lijstalinea"/>
+        <w:rPr>
+          <w:b/>
+          <w:bCs/>
+        </w:rPr>
+      </w:pPr>
+      <w:r>
+        <w:t>Als er wel bugs tevoorschijn komen gaan wij kijken hoe de bug tevoorschijn komt en waarom he tevoorschijn komt.</w:t>
+      </w:r>
+    </w:p>
+    <w:p>
+      <w:pPr>
+        <w:pStyle w:val="Lijstalinea"/>
+        <w:numPr>
+          <w:ilvl w:val="0"/>
+          <w:numId w:val="19"/>
+        </w:numPr>
+        <w:rPr>
+          <w:b/>
+          <w:bCs/>
+        </w:rPr>
+      </w:pPr>
+      <w:r>
+        <w:rPr>
+          <w:b/>
+          <w:bCs/>
+        </w:rPr>
+        <w:t>Controleren van de acceptatiecriteria</w:t>
+      </w:r>
+    </w:p>
+    <w:p>
+      <w:pPr>
+        <w:pStyle w:val="Lijstalinea"/>
+      </w:pPr>
+      <w:r>
+        <w:t>Wij willen goed kijken dat we niet een acceptatiecriteria gemist hebben.</w:t>
+      </w:r>
+    </w:p>
+    <w:p>
+      <w:pPr>
+        <w:pStyle w:val="Lijstalinea"/>
+        <w:rPr>
+          <w:b/>
+          <w:bCs/>
+        </w:rPr>
+      </w:pPr>
+      <w:r>
+        <w:t>Dit willen we gaan doen door voordat de speler begint met testen hun de acceptatiecriteria te laten zien zodat hun ook weten hoe de functie zou moeten werken.</w:t>
+      </w:r>
+    </w:p>
+    <w:p>
+      <w:pPr>
+        <w:pStyle w:val="Lijstalinea"/>
+        <w:numPr>
+          <w:ilvl w:val="0"/>
+          <w:numId w:val="19"/>
+        </w:numPr>
+        <w:rPr>
+          <w:b/>
+          <w:bCs/>
+        </w:rPr>
+      </w:pPr>
+      <w:r>
+        <w:rPr>
+          <w:b/>
+          <w:bCs/>
+        </w:rPr>
+        <w:t>Kijken hoe een speler die niet heeft gewerkt aan het project de functie ervaart</w:t>
+      </w:r>
+    </w:p>
+    <w:p>
+      <w:pPr>
+        <w:pStyle w:val="Lijstalinea"/>
+        <w:rPr>
+          <w:b/>
+          <w:bCs/>
+        </w:rPr>
+      </w:pPr>
+      <w:r>
+        <w:t>Wij vinden het belangrijk dat mensen buiten ons team de functies testen, omdat hun niet weten wat er achter de schermen gebeurt waardoor ze sneller bugs zouden tegenkomen.</w:t>
+      </w:r>
+    </w:p>
+    <w:p>
+      <w:pPr>
+        <w:pStyle w:val="Lijstalinea"/>
+        <w:numPr>
+          <w:ilvl w:val="0"/>
+          <w:numId w:val="19"/>
+        </w:numPr>
+        <w:rPr>
+          <w:b/>
+          <w:bCs/>
+        </w:rPr>
+      </w:pPr>
+      <w:r>
+        <w:rPr>
+          <w:b/>
+          <w:bCs/>
+        </w:rPr>
+        <w:t>Eventuele feedback verzamelen over de functie</w:t>
+      </w:r>
+    </w:p>
+    <w:p>
+      <w:pPr>
+        <w:pStyle w:val="Lijstalinea"/>
+      </w:pPr>
+      <w:r>
+        <w:t>Ook staan wij natuurlijk open voor feedback van de tester.</w:t>
+      </w:r>
+      <w:r>
+        <w:br/>
+        <w:t>Zo kunnen wij bijvoorbeeld weten of een functie leuk is voor een speler en of de speler misschien een andere leuk idee weet om de functie nog beter te maken.</w:t>
       </w:r>
     </w:p>
     <w:p>
@@ -1124,86 +1374,152 @@
       <w:bookmarkEnd w:id="2"/>
     </w:p>
     <w:p>
-      <w:r>
+      <w:pPr>
+        <w:rPr>
+          <w:b/>
+          <w:bCs/>
+        </w:rPr>
+      </w:pPr>
+      <w:r>
+        <w:rPr>
+          <w:b/>
+          <w:bCs/>
+        </w:rPr>
         <w:t>Te testen onderdelen:</w:t>
       </w:r>
     </w:p>
     <w:p>
       <w:pPr>
-        <w:rPr>
-          <w:i/>
-          <w:iCs/>
-        </w:rPr>
-      </w:pPr>
-      <w:r>
-        <w:rPr>
-          <w:i/>
-          <w:iCs/>
-        </w:rPr>
-        <w:t xml:space="preserve">[Beschrijf de onderdelen die je gaat testen, denk hierbij aan </w:t>
-      </w:r>
-      <w:r>
-        <w:rPr>
-          <w:i/>
-          <w:iCs/>
-        </w:rPr>
-        <w:t>gameplay, grafische weergave, audio, UI, UX, etc.</w:t>
-      </w:r>
-      <w:r>
-        <w:rPr>
-          <w:i/>
-          <w:iCs/>
-        </w:rPr>
-        <w:t>]</w:t>
+        <w:pStyle w:val="Lijstalinea"/>
+        <w:numPr>
+          <w:ilvl w:val="0"/>
+          <w:numId w:val="20"/>
+        </w:numPr>
+        <w:rPr>
+          <w:b/>
+          <w:bCs/>
+        </w:rPr>
+      </w:pPr>
+      <w:r>
+        <w:rPr>
+          <w:b/>
+          <w:bCs/>
+        </w:rPr>
+        <w:t>Het controleren van de spelers</w:t>
+      </w:r>
+    </w:p>
+    <w:p>
+      <w:pPr>
+        <w:pStyle w:val="Lijstalinea"/>
+      </w:pPr>
+      <w:r>
+        <w:t>Wij willen testen dat de spelers goed kunnen bewegen over de map heen en dat er meerdere spelers tegelijkertijd kunnen bewegen zonder dat de inputs van een speler de auto van de andere speler bewegen.</w:t>
+      </w:r>
+    </w:p>
+    <w:p>
+      <w:pPr>
+        <w:pStyle w:val="Lijstalinea"/>
+        <w:numPr>
+          <w:ilvl w:val="0"/>
+          <w:numId w:val="20"/>
+        </w:numPr>
+        <w:rPr>
+          <w:b/>
+          <w:bCs/>
+        </w:rPr>
+      </w:pPr>
+      <w:r>
+        <w:rPr>
+          <w:b/>
+          <w:bCs/>
+        </w:rPr>
+        <w:t>Map + obstakels</w:t>
+      </w:r>
+    </w:p>
+    <w:p>
+      <w:pPr>
+        <w:pStyle w:val="Lijstalinea"/>
+      </w:pPr>
+      <w:r>
+        <w:t>Wij willen testen of de map goed is gemaakt dat de spelers er niet door muren kunnen gaan en dat de obstakels goed worden neergezet op de map op een manier dat het niet onmogelijk is voor de speler om te ontwijken.</w:t>
+      </w:r>
+    </w:p>
+    <w:p>
+      <w:pPr>
+        <w:pStyle w:val="Lijstalinea"/>
+        <w:numPr>
+          <w:ilvl w:val="0"/>
+          <w:numId w:val="20"/>
+        </w:numPr>
+        <w:rPr>
+          <w:b/>
+          <w:bCs/>
+        </w:rPr>
+      </w:pPr>
+      <w:r>
+        <w:rPr>
+          <w:b/>
+          <w:bCs/>
+        </w:rPr>
+        <w:t>Geluid</w:t>
+      </w:r>
+      <w:r>
+        <w:rPr>
+          <w:b/>
+          <w:bCs/>
+        </w:rPr>
+        <w:br/>
+      </w:r>
+      <w:r>
+        <w:t xml:space="preserve">Wij willen testen of de sound effects en de muziek van het spel goed afspeelt en ook het juiste volume aanhoudt. </w:t>
       </w:r>
     </w:p>
     <w:p/>
     <w:p>
-      <w:r>
+      <w:pPr>
+        <w:rPr>
+          <w:b/>
+          <w:bCs/>
+        </w:rPr>
+      </w:pPr>
+      <w:r>
+        <w:rPr>
+          <w:b/>
+          <w:bCs/>
+        </w:rPr>
         <w:t>Niet inbegrepen in deze test:</w:t>
       </w:r>
     </w:p>
     <w:p>
       <w:pPr>
-        <w:rPr>
-          <w:i/>
-          <w:iCs/>
-        </w:rPr>
-      </w:pPr>
-      <w:r>
-        <w:rPr>
-          <w:i/>
-          <w:iCs/>
-        </w:rPr>
-        <w:t>[Beschrijf de onderdelen die je niet gaat controleren</w:t>
-      </w:r>
-      <w:r>
-        <w:rPr>
-          <w:i/>
-          <w:iCs/>
-        </w:rPr>
-        <w:t xml:space="preserve">, denk hierbij aan beveiliging tests, </w:t>
-      </w:r>
-      <w:r>
-        <w:rPr>
-          <w:i/>
-          <w:iCs/>
-        </w:rPr>
-        <w:t>c</w:t>
-      </w:r>
-      <w:r>
-        <w:rPr>
-          <w:i/>
-          <w:iCs/>
-        </w:rPr>
-        <w:t>ompatibiliteit, etc.</w:t>
-      </w:r>
-      <w:r>
-        <w:rPr>
-          <w:i/>
-          <w:iCs/>
-        </w:rPr>
-        <w:t>]</w:t>
+        <w:pStyle w:val="Lijstalinea"/>
+        <w:numPr>
+          <w:ilvl w:val="0"/>
+          <w:numId w:val="19"/>
+        </w:numPr>
+        <w:rPr>
+          <w:b/>
+          <w:bCs/>
+        </w:rPr>
+      </w:pPr>
+      <w:r>
+        <w:rPr>
+          <w:b/>
+          <w:bCs/>
+        </w:rPr>
+        <w:t>Compatibileit met andere operating software</w:t>
+      </w:r>
+    </w:p>
+    <w:p>
+      <w:pPr>
+        <w:pStyle w:val="Lijstalinea"/>
+        <w:rPr>
+          <w:b/>
+          <w:bCs/>
+        </w:rPr>
+      </w:pPr>
+      <w:r>
+        <w:t>Wij gaan niet testen of de game goed werkt op operating software dat verschilt van wat wij gebruiken (windows 10+).</w:t>
       </w:r>
     </w:p>
     <w:p/>
@@ -1232,239 +1548,97 @@
       <w:bookmarkEnd w:id="3"/>
     </w:p>
     <w:p>
-      <w:r>
-        <w:t>Testmethoden</w:t>
-      </w:r>
-      <w:r>
-        <w:t>:</w:t>
+      <w:pPr>
+        <w:rPr>
+          <w:b/>
+          <w:bCs/>
+        </w:rPr>
+      </w:pPr>
+      <w:r>
+        <w:rPr>
+          <w:b/>
+          <w:bCs/>
+        </w:rPr>
+        <w:t>Testmethoden:</w:t>
       </w:r>
     </w:p>
     <w:p>
+      <w:r>
+        <w:t>Om te testen waren wij van plan om een leeg lokaal uit te zoeken en daar ons spel klaar te leggen. Dit doen we door een laptop met de huidige build erop neer te leggen met 2 controllers aangesloten. We gaan dan 2 studenten vragen om het spel te spelen zonder verdere uitleg te geven. Hierbij gaan we dan kijken naar de keuzes die de speler maakt en of dat overeenkomt met wat wij verwachten dat een speler zou doen in ons spel.</w:t>
+      </w:r>
+    </w:p>
+    <w:p>
       <w:pPr>
         <w:rPr>
           <w:i/>
           <w:iCs/>
         </w:rPr>
       </w:pPr>
-      <w:r>
-        <w:rPr>
-          <w:i/>
-          <w:iCs/>
-        </w:rPr>
-        <w:t>[</w:t>
-      </w:r>
-      <w:r>
-        <w:rPr>
-          <w:i/>
-          <w:iCs/>
-        </w:rPr>
-        <w:t xml:space="preserve">Beschrijf hier de methoden </w:t>
-      </w:r>
-      <w:r>
-        <w:rPr>
-          <w:i/>
-          <w:iCs/>
-        </w:rPr>
-        <w:t>waarmee ga je testen, denk hierbij aan function</w:t>
-      </w:r>
-      <w:r>
-        <w:rPr>
-          <w:i/>
-          <w:iCs/>
-        </w:rPr>
-        <w:t>e</w:t>
-      </w:r>
-      <w:r>
-        <w:rPr>
-          <w:i/>
-          <w:iCs/>
-        </w:rPr>
-        <w:t xml:space="preserve">le tests, </w:t>
-      </w:r>
-      <w:proofErr w:type="spellStart"/>
-      <w:r>
-        <w:rPr>
-          <w:i/>
-          <w:iCs/>
-        </w:rPr>
-        <w:t>usabil</w:t>
-      </w:r>
-      <w:r>
-        <w:rPr>
-          <w:i/>
-          <w:iCs/>
-        </w:rPr>
-        <w:t>i</w:t>
-      </w:r>
-      <w:r>
-        <w:rPr>
-          <w:i/>
-          <w:iCs/>
-        </w:rPr>
-        <w:t>ty</w:t>
-      </w:r>
-      <w:proofErr w:type="spellEnd"/>
-      <w:r>
-        <w:rPr>
-          <w:i/>
-          <w:iCs/>
-        </w:rPr>
-        <w:t xml:space="preserve"> tests, </w:t>
-      </w:r>
-      <w:proofErr w:type="spellStart"/>
-      <w:r>
-        <w:rPr>
-          <w:i/>
-          <w:iCs/>
-        </w:rPr>
-        <w:t>regression</w:t>
-      </w:r>
-      <w:proofErr w:type="spellEnd"/>
-      <w:r>
-        <w:rPr>
-          <w:i/>
-          <w:iCs/>
-        </w:rPr>
-        <w:t xml:space="preserve"> tests, etc.</w:t>
-      </w:r>
-      <w:r>
-        <w:rPr>
-          <w:i/>
-          <w:iCs/>
-        </w:rPr>
-        <w:t>]</w:t>
-      </w:r>
     </w:p>
     <w:p>
       <w:pPr>
         <w:rPr>
-          <w:i/>
-          <w:iCs/>
-        </w:rPr>
-      </w:pPr>
+          <w:b/>
+          <w:bCs/>
+        </w:rPr>
+      </w:pPr>
+      <w:r>
+        <w:rPr>
+          <w:b/>
+          <w:bCs/>
+        </w:rPr>
+        <w:t>Testtools:</w:t>
+      </w:r>
     </w:p>
     <w:p>
-      <w:r>
-        <w:t>Testtools</w:t>
-      </w:r>
-      <w:r>
-        <w:t>:</w:t>
+      <w:pPr>
+        <w:pStyle w:val="Lijstalinea"/>
+        <w:numPr>
+          <w:ilvl w:val="0"/>
+          <w:numId w:val="19"/>
+        </w:numPr>
+      </w:pPr>
+      <w:r>
+        <w:t>Een computer met de laatst gemaakte build</w:t>
       </w:r>
     </w:p>
     <w:p>
       <w:pPr>
-        <w:rPr>
-          <w:i/>
-          <w:iCs/>
-        </w:rPr>
-      </w:pPr>
-      <w:r>
-        <w:rPr>
-          <w:i/>
-          <w:iCs/>
-        </w:rPr>
-        <w:t>[Beschrijf hier welke tools je gaat gebruiken</w:t>
-      </w:r>
-      <w:r>
-        <w:rPr>
-          <w:i/>
-          <w:iCs/>
-        </w:rPr>
-        <w:t xml:space="preserve"> tijdens het testen, denk hierbij aan de </w:t>
-      </w:r>
-      <w:proofErr w:type="spellStart"/>
-      <w:r>
-        <w:rPr>
-          <w:i/>
-          <w:iCs/>
-        </w:rPr>
-        <w:t>profiler</w:t>
-      </w:r>
-      <w:proofErr w:type="spellEnd"/>
-      <w:r>
-        <w:rPr>
-          <w:i/>
-          <w:iCs/>
-        </w:rPr>
-        <w:t xml:space="preserve"> in </w:t>
-      </w:r>
-      <w:proofErr w:type="spellStart"/>
-      <w:r>
-        <w:rPr>
-          <w:i/>
-          <w:iCs/>
-        </w:rPr>
-        <w:t>Unity</w:t>
-      </w:r>
-      <w:proofErr w:type="spellEnd"/>
-      <w:r>
-        <w:rPr>
-          <w:i/>
-          <w:iCs/>
-        </w:rPr>
-        <w:t xml:space="preserve">, een gemaakte </w:t>
-      </w:r>
-      <w:proofErr w:type="spellStart"/>
-      <w:r>
-        <w:rPr>
-          <w:i/>
-          <w:iCs/>
-        </w:rPr>
-        <w:t>build</w:t>
-      </w:r>
-      <w:proofErr w:type="spellEnd"/>
-      <w:r>
-        <w:rPr>
-          <w:i/>
-          <w:iCs/>
-        </w:rPr>
-        <w:t xml:space="preserve">, </w:t>
-      </w:r>
-      <w:r>
-        <w:rPr>
-          <w:i/>
-          <w:iCs/>
-        </w:rPr>
-        <w:t xml:space="preserve">een UX prototype via </w:t>
-      </w:r>
-      <w:proofErr w:type="spellStart"/>
-      <w:r>
-        <w:rPr>
-          <w:i/>
-          <w:iCs/>
-        </w:rPr>
-        <w:t>Penpot</w:t>
-      </w:r>
-      <w:proofErr w:type="spellEnd"/>
-      <w:r>
-        <w:rPr>
-          <w:i/>
-          <w:iCs/>
-        </w:rPr>
-        <w:t>/</w:t>
-      </w:r>
-      <w:proofErr w:type="spellStart"/>
-      <w:r>
-        <w:rPr>
-          <w:i/>
-          <w:iCs/>
-        </w:rPr>
-        <w:t>Figma</w:t>
-      </w:r>
-      <w:proofErr w:type="spellEnd"/>
-      <w:r>
-        <w:rPr>
-          <w:i/>
-          <w:iCs/>
-        </w:rPr>
-        <w:t>, etc.</w:t>
-      </w:r>
-      <w:r>
-        <w:rPr>
-          <w:i/>
-          <w:iCs/>
-        </w:rPr>
-        <w:t>]</w:t>
+        <w:pStyle w:val="Lijstalinea"/>
+        <w:numPr>
+          <w:ilvl w:val="0"/>
+          <w:numId w:val="19"/>
+        </w:numPr>
+      </w:pPr>
+      <w:r>
+        <w:t xml:space="preserve">2 controllers </w:t>
+      </w:r>
+      <w:r>
+        <w:t>om de game mee te spelen</w:t>
+      </w:r>
+    </w:p>
+    <w:p>
+      <w:pPr>
+        <w:pStyle w:val="Lijstalinea"/>
+        <w:numPr>
+          <w:ilvl w:val="0"/>
+          <w:numId w:val="19"/>
+        </w:numPr>
+        <w:rPr>
+          <w:lang w:val="en-US"/>
+        </w:rPr>
+      </w:pPr>
+      <w:r>
+        <w:rPr>
+          <w:lang w:val="en-US"/>
+        </w:rPr>
+        <w:t>Google forms voor feedback v</w:t>
+      </w:r>
+      <w:r>
+        <w:rPr>
+          <w:lang w:val="en-US"/>
+        </w:rPr>
+        <w:t>ragen</w:t>
       </w:r>
     </w:p>
     <w:p>
@@ -1494,27 +1668,85 @@
       <w:bookmarkEnd w:id="4"/>
     </w:p>
     <w:p>
-      <w:r>
+      <w:pPr>
         <w:rPr>
           <w:b/>
           <w:bCs/>
         </w:rPr>
+      </w:pPr>
+      <w:r>
+        <w:rPr>
+          <w:b/>
+          <w:bCs/>
+        </w:rPr>
         <w:t>Hardware:</w:t>
       </w:r>
     </w:p>
     <w:p>
-      <w:pPr>
-        <w:rPr>
-          <w:i/>
-          <w:iCs/>
-        </w:rPr>
-      </w:pPr>
-      <w:r>
-        <w:rPr>
-          <w:i/>
-          <w:iCs/>
-        </w:rPr>
-        <w:t>[Specificaties van pc's, mobiele telefoons of consoles die worden gebruikt voor de test, zoals CPU, RAM, GPU.]</w:t>
+      <w:r>
+        <w:t>Een computer met als reccomended specificaties</w:t>
+      </w:r>
+    </w:p>
+    <w:p>
+      <w:pPr>
+        <w:pStyle w:val="Lijstalinea"/>
+        <w:numPr>
+          <w:ilvl w:val="0"/>
+          <w:numId w:val="21"/>
+        </w:numPr>
+      </w:pPr>
+      <w:r>
+        <w:t>10th gen Intel i5</w:t>
+      </w:r>
+    </w:p>
+    <w:p>
+      <w:pPr>
+        <w:pStyle w:val="Lijstalinea"/>
+        <w:numPr>
+          <w:ilvl w:val="0"/>
+          <w:numId w:val="21"/>
+        </w:numPr>
+      </w:pPr>
+      <w:r>
+        <w:t>Geïntegreerde GPU van de CPU</w:t>
+      </w:r>
+    </w:p>
+    <w:p>
+      <w:pPr>
+        <w:pStyle w:val="Lijstalinea"/>
+        <w:numPr>
+          <w:ilvl w:val="0"/>
+          <w:numId w:val="21"/>
+        </w:numPr>
+      </w:pPr>
+      <w:r>
+        <w:t>Windows 10+</w:t>
+      </w:r>
+    </w:p>
+    <w:p>
+      <w:pPr>
+        <w:pStyle w:val="Lijstalinea"/>
+        <w:numPr>
+          <w:ilvl w:val="0"/>
+          <w:numId w:val="21"/>
+        </w:numPr>
+      </w:pPr>
+      <w:r>
+        <w:t>16gb aan ddr4 RAM</w:t>
+      </w:r>
+    </w:p>
+    <w:p>
+      <w:r>
+        <w:rPr>
+          <w:b/>
+          <w:bCs/>
+        </w:rPr>
+        <w:t>Software:</w:t>
+      </w:r>
+    </w:p>
+    <w:p>
+      <w:r>
+        <w:t>Wij gebruiken als software voor het testen een build gemaakt in Unity.</w:t>
       </w:r>
     </w:p>
     <w:p/>
@@ -1524,147 +1756,17 @@
           <w:b/>
           <w:bCs/>
         </w:rPr>
-        <w:t>Software:</w:t>
+        <w:t>Testdata:</w:t>
       </w:r>
     </w:p>
     <w:p>
-      <w:pPr>
-        <w:rPr>
-          <w:i/>
-          <w:iCs/>
-        </w:rPr>
-      </w:pPr>
-      <w:r>
-        <w:rPr>
-          <w:i/>
-          <w:iCs/>
-        </w:rPr>
-        <w:t xml:space="preserve">[Vermeld hier de gebruikte game engine, </w:t>
-      </w:r>
-      <w:proofErr w:type="spellStart"/>
-      <w:r>
-        <w:rPr>
-          <w:i/>
-          <w:iCs/>
-        </w:rPr>
-        <w:t>SDK's</w:t>
-      </w:r>
-      <w:proofErr w:type="spellEnd"/>
-      <w:r>
-        <w:rPr>
-          <w:i/>
-          <w:iCs/>
-        </w:rPr>
-        <w:t xml:space="preserve">, </w:t>
-      </w:r>
-      <w:proofErr w:type="spellStart"/>
-      <w:r>
-        <w:rPr>
-          <w:i/>
-          <w:iCs/>
-        </w:rPr>
-        <w:t>frameworks</w:t>
-      </w:r>
-      <w:proofErr w:type="spellEnd"/>
-      <w:r>
-        <w:rPr>
-          <w:i/>
-          <w:iCs/>
-        </w:rPr>
-        <w:t>.]</w:t>
+      <w:r>
+        <w:t>Voor deze test hebben wij geen data nodig om de tests uit te voeren.</w:t>
       </w:r>
     </w:p>
     <w:p/>
     <w:p>
       <w:r>
-        <w:rPr>
-          <w:b/>
-          <w:bCs/>
-        </w:rPr>
-        <w:t>Testdata:</w:t>
-      </w:r>
-    </w:p>
-    <w:p>
-      <w:pPr>
-        <w:rPr>
-          <w:i/>
-          <w:iCs/>
-        </w:rPr>
-      </w:pPr>
-      <w:r>
-        <w:rPr>
-          <w:i/>
-          <w:iCs/>
-        </w:rPr>
-        <w:t>[</w:t>
-      </w:r>
-      <w:r>
-        <w:rPr>
-          <w:i/>
-          <w:iCs/>
-        </w:rPr>
-        <w:t>Beschrijf hier de testdata die je nodig hebt om de testen uit te voeren</w:t>
-      </w:r>
-      <w:r>
-        <w:rPr>
-          <w:i/>
-          <w:iCs/>
-        </w:rPr>
-        <w:t>, denk hierbij</w:t>
-      </w:r>
-      <w:r>
-        <w:rPr>
-          <w:i/>
-          <w:iCs/>
-        </w:rPr>
-        <w:t xml:space="preserve"> een database met inloggegevens,</w:t>
-      </w:r>
-      <w:r>
-        <w:rPr>
-          <w:i/>
-          <w:iCs/>
-        </w:rPr>
-        <w:t xml:space="preserve"> </w:t>
-      </w:r>
-      <w:r>
-        <w:rPr>
-          <w:i/>
-          <w:iCs/>
-        </w:rPr>
-        <w:t xml:space="preserve">speler </w:t>
-      </w:r>
-      <w:r>
-        <w:rPr>
-          <w:i/>
-          <w:iCs/>
-        </w:rPr>
-        <w:t>dat</w:t>
-      </w:r>
-      <w:r>
-        <w:rPr>
-          <w:i/>
-          <w:iCs/>
-        </w:rPr>
-        <w:t xml:space="preserve">a, </w:t>
-      </w:r>
-      <w:r>
-        <w:rPr>
-          <w:i/>
-          <w:iCs/>
-        </w:rPr>
-        <w:t>externe bronnen, etc.</w:t>
-      </w:r>
-      <w:r>
-        <w:rPr>
-          <w:i/>
-          <w:iCs/>
-        </w:rPr>
-        <w:t>]</w:t>
-      </w:r>
-    </w:p>
-    <w:p/>
-    <w:p>
-      <w:r>
         <w:br w:type="page"/>
       </w:r>
     </w:p>
@@ -1726,23 +1828,7 @@
           <w:i/>
           <w:iCs/>
         </w:rPr>
-        <w:t xml:space="preserve">user </w:t>
-      </w:r>
-      <w:proofErr w:type="spellStart"/>
-      <w:r>
-        <w:rPr>
-          <w:i/>
-          <w:iCs/>
-        </w:rPr>
-        <w:t>stories</w:t>
-      </w:r>
-      <w:proofErr w:type="spellEnd"/>
-      <w:r>
-        <w:rPr>
-          <w:i/>
-          <w:iCs/>
-        </w:rPr>
-        <w:t xml:space="preserve"> weer. </w:t>
+        <w:t xml:space="preserve">user stories weer. </w:t>
       </w:r>
       <w:r>
         <w:rPr>
@@ -1818,7 +1904,7 @@
     </w:p>
     <w:tbl>
       <w:tblPr>
-        <w:tblW w:w="4966" w:type="pct"/>
+        <w:tblW w:w="5000" w:type="pct"/>
         <w:tblInd w:w="108" w:type="dxa"/>
         <w:tblBorders>
           <w:top w:val="single" w:sz="4" w:space="0" w:color="auto"/>
@@ -1831,13 +1917,13 @@
         <w:tblLook w:val="01E0" w:firstRow="1" w:lastRow="1" w:firstColumn="1" w:lastColumn="1" w:noHBand="0" w:noVBand="0"/>
       </w:tblPr>
       <w:tblGrid>
-        <w:gridCol w:w="2101"/>
-        <w:gridCol w:w="749"/>
-        <w:gridCol w:w="1120"/>
-        <w:gridCol w:w="1034"/>
-        <w:gridCol w:w="837"/>
-        <w:gridCol w:w="992"/>
-        <w:gridCol w:w="2167"/>
+        <w:gridCol w:w="2115"/>
+        <w:gridCol w:w="754"/>
+        <w:gridCol w:w="1127"/>
+        <w:gridCol w:w="1040"/>
+        <w:gridCol w:w="845"/>
+        <w:gridCol w:w="999"/>
+        <w:gridCol w:w="2182"/>
       </w:tblGrid>
       <w:tr>
         <w:trPr>
@@ -1845,7 +1931,7 @@
         </w:trPr>
         <w:tc>
           <w:tcPr>
-            <w:tcW w:w="1168" w:type="pct"/>
+            <w:tcW w:w="1167" w:type="pct"/>
             <w:shd w:val="clear" w:color="auto" w:fill="9CC2E5" w:themeFill="accent1" w:themeFillTint="99"/>
             <w:vAlign w:val="center"/>
           </w:tcPr>
@@ -1878,7 +1964,7 @@
         </w:tc>
         <w:tc>
           <w:tcPr>
-            <w:tcW w:w="3832" w:type="pct"/>
+            <w:tcW w:w="3833" w:type="pct"/>
             <w:gridSpan w:val="6"/>
             <w:shd w:val="clear" w:color="auto" w:fill="auto"/>
             <w:vAlign w:val="center"/>
@@ -1921,7 +2007,7 @@
         </w:trPr>
         <w:tc>
           <w:tcPr>
-            <w:tcW w:w="1168" w:type="pct"/>
+            <w:tcW w:w="1167" w:type="pct"/>
             <w:shd w:val="clear" w:color="auto" w:fill="9CC2E5" w:themeFill="accent1" w:themeFillTint="99"/>
             <w:vAlign w:val="center"/>
           </w:tcPr>
@@ -1945,7 +2031,7 @@
         </w:tc>
         <w:tc>
           <w:tcPr>
-            <w:tcW w:w="3832" w:type="pct"/>
+            <w:tcW w:w="3833" w:type="pct"/>
             <w:gridSpan w:val="6"/>
             <w:shd w:val="clear" w:color="auto" w:fill="auto"/>
             <w:vAlign w:val="center"/>
@@ -1960,10 +2046,10 @@
             </w:pPr>
             <w:r>
               <w:rPr>
-                <w:rFonts w:ascii="Calibri" w:hAnsi="Calibri"/>
-                <w:bCs/>
-              </w:rPr>
-              <w:t>[User story]</w:t>
+                <w:rFonts w:ascii="Calibri" w:eastAsia="Times New Roman" w:hAnsi="Calibri" w:cs="Calibri"/>
+                <w:color w:val="000000"/>
+              </w:rPr>
+              <w:t>Als speler wil ik mijn auto kunnen bewegen zodat ik door de racetrack kan rijden</w:t>
             </w:r>
           </w:p>
         </w:tc>
@@ -1974,7 +2060,7 @@
         </w:trPr>
         <w:tc>
           <w:tcPr>
-            <w:tcW w:w="1168" w:type="pct"/>
+            <w:tcW w:w="1167" w:type="pct"/>
             <w:shd w:val="clear" w:color="auto" w:fill="9CC2E5" w:themeFill="accent1" w:themeFillTint="99"/>
             <w:vAlign w:val="center"/>
           </w:tcPr>
@@ -1997,7 +2083,7 @@
         </w:tc>
         <w:tc>
           <w:tcPr>
-            <w:tcW w:w="3832" w:type="pct"/>
+            <w:tcW w:w="3833" w:type="pct"/>
             <w:gridSpan w:val="6"/>
             <w:shd w:val="clear" w:color="auto" w:fill="auto"/>
             <w:vAlign w:val="center"/>
@@ -2015,14 +2101,14 @@
                 <w:rFonts w:ascii="Calibri" w:hAnsi="Calibri"/>
                 <w:bCs/>
               </w:rPr>
-              <w:t>[</w:t>
+              <w:t>De speler moet de auto kunnen bewegen door gebruik te maken van een controller</w:t>
             </w:r>
             <w:r>
               <w:rPr>
                 <w:rFonts w:ascii="Calibri" w:hAnsi="Calibri"/>
                 <w:bCs/>
               </w:rPr>
-              <w:t>Wat test je specifiek]</w:t>
+              <w:t>.</w:t>
             </w:r>
           </w:p>
         </w:tc>
@@ -2033,7 +2119,7 @@
         </w:trPr>
         <w:tc>
           <w:tcPr>
-            <w:tcW w:w="1168" w:type="pct"/>
+            <w:tcW w:w="1167" w:type="pct"/>
             <w:shd w:val="clear" w:color="auto" w:fill="9CC2E5" w:themeFill="accent1" w:themeFillTint="99"/>
             <w:vAlign w:val="center"/>
           </w:tcPr>
@@ -2055,7 +2141,7 @@
         </w:tc>
         <w:tc>
           <w:tcPr>
-            <w:tcW w:w="3832" w:type="pct"/>
+            <w:tcW w:w="3833" w:type="pct"/>
             <w:gridSpan w:val="6"/>
             <w:vAlign w:val="center"/>
           </w:tcPr>
@@ -2065,47 +2151,25 @@
               <w:spacing w:before="120" w:after="120"/>
               <w:rPr>
                 <w:bCs/>
-                <w:lang w:val="en-US"/>
               </w:rPr>
             </w:pPr>
             <w:r>
               <w:rPr>
                 <w:bCs/>
-                <w:lang w:val="en-US"/>
-              </w:rPr>
-              <w:t>[</w:t>
-            </w:r>
-            <w:proofErr w:type="spellStart"/>
+              </w:rPr>
+              <w:t>Speler word in de g</w:t>
+            </w:r>
             <w:r>
               <w:rPr>
                 <w:bCs/>
-                <w:lang w:val="en-US"/>
-              </w:rPr>
-              <w:t>Omschrijf</w:t>
-            </w:r>
-            <w:proofErr w:type="spellEnd"/>
+              </w:rPr>
+              <w:t>ame gezet waar</w:t>
+            </w:r>
             <w:r>
               <w:rPr>
                 <w:bCs/>
-                <w:lang w:val="en-US"/>
-              </w:rPr>
-              <w:t xml:space="preserve"> de begin </w:t>
-            </w:r>
-            <w:proofErr w:type="spellStart"/>
-            <w:r>
-              <w:rPr>
-                <w:bCs/>
-                <w:lang w:val="en-US"/>
-              </w:rPr>
-              <w:t>situatie</w:t>
-            </w:r>
-            <w:proofErr w:type="spellEnd"/>
-            <w:r>
-              <w:rPr>
-                <w:bCs/>
-                <w:lang w:val="en-US"/>
-              </w:rPr>
-              <w:t>]</w:t>
+              </w:rPr>
+              <w:t xml:space="preserve"> ze de auto’s kunnen bewegen door gebruik te maken van een controller</w:t>
             </w:r>
           </w:p>
         </w:tc>
@@ -2116,7 +2180,7 @@
         </w:trPr>
         <w:tc>
           <w:tcPr>
-            <w:tcW w:w="1168" w:type="pct"/>
+            <w:tcW w:w="1167" w:type="pct"/>
             <w:shd w:val="clear" w:color="auto" w:fill="9CC2E5" w:themeFill="accent1" w:themeFillTint="99"/>
             <w:vAlign w:val="center"/>
           </w:tcPr>
@@ -2139,7 +2203,7 @@
         </w:tc>
         <w:tc>
           <w:tcPr>
-            <w:tcW w:w="3832" w:type="pct"/>
+            <w:tcW w:w="3833" w:type="pct"/>
             <w:gridSpan w:val="6"/>
             <w:vAlign w:val="center"/>
           </w:tcPr>
@@ -2148,47 +2212,19 @@
               <w:spacing w:before="120" w:after="120"/>
               <w:rPr>
                 <w:rFonts w:ascii="Calibri" w:hAnsi="Calibri"/>
-                <w:lang w:val="en-AU"/>
-              </w:rPr>
-            </w:pPr>
-            <w:r>
-              <w:rPr>
-                <w:rFonts w:ascii="Calibri" w:hAnsi="Calibri"/>
-                <w:lang w:val="en-AU"/>
-              </w:rPr>
-              <w:t>[</w:t>
-            </w:r>
-            <w:proofErr w:type="spellStart"/>
-            <w:r>
-              <w:rPr>
-                <w:rFonts w:ascii="Calibri" w:hAnsi="Calibri"/>
-                <w:lang w:val="en-AU"/>
-              </w:rPr>
-              <w:t>Verwacht</w:t>
-            </w:r>
-            <w:proofErr w:type="spellEnd"/>
-            <w:r>
-              <w:rPr>
-                <w:rFonts w:ascii="Calibri" w:hAnsi="Calibri"/>
-                <w:lang w:val="en-AU"/>
-              </w:rPr>
-              <w:t xml:space="preserve"> </w:t>
-            </w:r>
-            <w:proofErr w:type="spellStart"/>
-            <w:r>
-              <w:rPr>
-                <w:rFonts w:ascii="Calibri" w:hAnsi="Calibri"/>
-                <w:lang w:val="en-AU"/>
-              </w:rPr>
-              <w:t>resultaat</w:t>
-            </w:r>
-            <w:proofErr w:type="spellEnd"/>
-            <w:r>
-              <w:rPr>
-                <w:rFonts w:ascii="Calibri" w:hAnsi="Calibri"/>
-                <w:lang w:val="en-AU"/>
-              </w:rPr>
-              <w:t>]</w:t>
+              </w:rPr>
+            </w:pPr>
+            <w:r>
+              <w:rPr>
+                <w:rFonts w:ascii="Calibri" w:hAnsi="Calibri"/>
+              </w:rPr>
+              <w:t>Speler kan door</w:t>
+            </w:r>
+            <w:r>
+              <w:rPr>
+                <w:rFonts w:ascii="Calibri" w:hAnsi="Calibri"/>
+              </w:rPr>
+              <w:t xml:space="preserve"> middel van een controller naar voren, naar links en naar rechts bewegen.</w:t>
             </w:r>
           </w:p>
         </w:tc>
@@ -2199,7 +2235,7 @@
         </w:trPr>
         <w:tc>
           <w:tcPr>
-            <w:tcW w:w="1168" w:type="pct"/>
+            <w:tcW w:w="1167" w:type="pct"/>
             <w:shd w:val="clear" w:color="auto" w:fill="A6A6A6" w:themeFill="background1" w:themeFillShade="A6"/>
             <w:vAlign w:val="center"/>
           </w:tcPr>
@@ -2234,7 +2270,7 @@
         </w:tc>
         <w:tc>
           <w:tcPr>
-            <w:tcW w:w="3832" w:type="pct"/>
+            <w:tcW w:w="3833" w:type="pct"/>
             <w:gridSpan w:val="6"/>
             <w:shd w:val="clear" w:color="auto" w:fill="D9D9D9" w:themeFill="background1" w:themeFillShade="D9"/>
             <w:vAlign w:val="center"/>
@@ -2285,7 +2321,7 @@
         </w:trPr>
         <w:tc>
           <w:tcPr>
-            <w:tcW w:w="1168" w:type="pct"/>
+            <w:tcW w:w="1167" w:type="pct"/>
             <w:shd w:val="clear" w:color="auto" w:fill="A6A6A6" w:themeFill="background1" w:themeFillShade="A6"/>
             <w:tcMar>
               <w:right w:w="0" w:type="dxa"/>
@@ -2310,7 +2346,7 @@
         </w:tc>
         <w:tc>
           <w:tcPr>
-            <w:tcW w:w="3832" w:type="pct"/>
+            <w:tcW w:w="3833" w:type="pct"/>
             <w:gridSpan w:val="6"/>
             <w:shd w:val="clear" w:color="auto" w:fill="D9D9D9" w:themeFill="background1" w:themeFillShade="D9"/>
             <w:vAlign w:val="center"/>
@@ -2361,7 +2397,7 @@
         </w:trPr>
         <w:tc>
           <w:tcPr>
-            <w:tcW w:w="1168" w:type="pct"/>
+            <w:tcW w:w="1167" w:type="pct"/>
             <w:shd w:val="clear" w:color="auto" w:fill="9CC2E5" w:themeFill="accent1" w:themeFillTint="99"/>
             <w:vAlign w:val="center"/>
           </w:tcPr>
@@ -2419,19 +2455,7 @@
               <w:rPr>
                 <w:rFonts w:ascii="Calibri" w:hAnsi="Calibri"/>
               </w:rPr>
-              <w:t>[</w:t>
-            </w:r>
-            <w:r>
-              <w:rPr>
-                <w:rFonts w:ascii="Calibri" w:hAnsi="Calibri"/>
-              </w:rPr>
-              <w:t>Minuten</w:t>
-            </w:r>
-            <w:r>
-              <w:rPr>
-                <w:rFonts w:ascii="Calibri" w:hAnsi="Calibri"/>
-              </w:rPr>
-              <w:t>]</w:t>
+              <w:t>10 minuten</w:t>
             </w:r>
           </w:p>
         </w:tc>
@@ -2459,7 +2483,7 @@
         </w:tc>
         <w:tc>
           <w:tcPr>
-            <w:tcW w:w="464" w:type="pct"/>
+            <w:tcW w:w="465" w:type="pct"/>
             <w:vAlign w:val="center"/>
           </w:tcPr>
           <w:p>
@@ -2473,19 +2497,7 @@
               <w:rPr>
                 <w:rFonts w:ascii="Calibri" w:hAnsi="Calibri"/>
               </w:rPr>
-              <w:t>[</w:t>
-            </w:r>
-            <w:r>
-              <w:rPr>
-                <w:rFonts w:ascii="Calibri" w:hAnsi="Calibri"/>
-              </w:rPr>
-              <w:t>0-10</w:t>
-            </w:r>
-            <w:r>
-              <w:rPr>
-                <w:rFonts w:ascii="Calibri" w:hAnsi="Calibri"/>
-              </w:rPr>
-              <w:t>]</w:t>
+              <w:t>10</w:t>
             </w:r>
           </w:p>
         </w:tc>
@@ -2611,17 +2623,8 @@
                 <w:rFonts w:ascii="Calibri" w:hAnsi="Calibri"/>
                 <w:bCs/>
               </w:rPr>
-              <w:t>OK/</w:t>
-            </w:r>
-            <w:proofErr w:type="spellStart"/>
-            <w:r>
-              <w:rPr>
-                <w:rFonts w:ascii="Calibri" w:hAnsi="Calibri"/>
-                <w:bCs/>
-              </w:rPr>
-              <w:t>Fail</w:t>
-            </w:r>
-            <w:proofErr w:type="spellEnd"/>
+              <w:t>OK/Fail</w:t>
+            </w:r>
             <w:r>
               <w:rPr>
                 <w:rFonts w:ascii="Calibri" w:hAnsi="Calibri"/>
@@ -2648,18 +2651,2051 @@
       </w:tr>
     </w:tbl>
     <w:p/>
+    <w:p/>
+    <w:p/>
+    <w:p/>
+    <w:p/>
+    <w:p/>
+    <w:p/>
+    <w:p/>
+    <w:p/>
+    <w:p/>
+    <w:p/>
+    <w:tbl>
+      <w:tblPr>
+        <w:tblW w:w="5122" w:type="pct"/>
+        <w:tblInd w:w="-113" w:type="dxa"/>
+        <w:tblBorders>
+          <w:top w:val="single" w:sz="4" w:space="0" w:color="auto"/>
+          <w:left w:val="single" w:sz="4" w:space="0" w:color="auto"/>
+          <w:bottom w:val="single" w:sz="4" w:space="0" w:color="auto"/>
+          <w:right w:val="single" w:sz="4" w:space="0" w:color="auto"/>
+          <w:insideH w:val="single" w:sz="4" w:space="0" w:color="auto"/>
+          <w:insideV w:val="single" w:sz="4" w:space="0" w:color="auto"/>
+        </w:tblBorders>
+        <w:tblLook w:val="01E0" w:firstRow="1" w:lastRow="1" w:firstColumn="1" w:lastColumn="1" w:noHBand="0" w:noVBand="0"/>
+      </w:tblPr>
+      <w:tblGrid>
+        <w:gridCol w:w="220"/>
+        <w:gridCol w:w="2114"/>
+        <w:gridCol w:w="754"/>
+        <w:gridCol w:w="1127"/>
+        <w:gridCol w:w="1040"/>
+        <w:gridCol w:w="847"/>
+        <w:gridCol w:w="999"/>
+        <w:gridCol w:w="2182"/>
+      </w:tblGrid>
+      <w:tr>
+        <w:trPr>
+          <w:gridBefore w:val="1"/>
+          <w:wBefore w:w="119" w:type="pct"/>
+          <w:trHeight w:val="20"/>
+        </w:trPr>
+        <w:tc>
+          <w:tcPr>
+            <w:tcW w:w="1139" w:type="pct"/>
+            <w:shd w:val="clear" w:color="auto" w:fill="9CC2E5" w:themeFill="accent1" w:themeFillTint="99"/>
+            <w:vAlign w:val="center"/>
+          </w:tcPr>
+          <w:p>
+            <w:pPr>
+              <w:spacing w:before="120" w:after="120"/>
+              <w:rPr>
+                <w:rFonts w:ascii="Calibri" w:hAnsi="Calibri"/>
+                <w:b/>
+                <w:szCs w:val="18"/>
+              </w:rPr>
+            </w:pPr>
+            <w:r>
+              <w:rPr>
+                <w:rFonts w:ascii="Calibri" w:hAnsi="Calibri"/>
+                <w:b/>
+                <w:szCs w:val="18"/>
+              </w:rPr>
+              <w:lastRenderedPageBreak/>
+              <w:t>Sprint &amp;  ID</w:t>
+            </w:r>
+          </w:p>
+        </w:tc>
+        <w:tc>
+          <w:tcPr>
+            <w:tcW w:w="3742" w:type="pct"/>
+            <w:gridSpan w:val="6"/>
+            <w:shd w:val="clear" w:color="auto" w:fill="auto"/>
+            <w:vAlign w:val="center"/>
+          </w:tcPr>
+          <w:p>
+            <w:pPr>
+              <w:spacing w:before="120" w:after="120"/>
+              <w:rPr>
+                <w:rFonts w:ascii="Calibri" w:hAnsi="Calibri"/>
+                <w:bCs/>
+              </w:rPr>
+            </w:pPr>
+            <w:r>
+              <w:rPr>
+                <w:rFonts w:ascii="Calibri" w:hAnsi="Calibri"/>
+                <w:bCs/>
+              </w:rPr>
+              <w:t>[</w:t>
+            </w:r>
+            <w:r>
+              <w:rPr>
+                <w:rFonts w:ascii="Calibri" w:hAnsi="Calibri"/>
+                <w:bCs/>
+              </w:rPr>
+              <w:t>Sprint01-TC0</w:t>
+            </w:r>
+            <w:r>
+              <w:rPr>
+                <w:rFonts w:ascii="Calibri" w:hAnsi="Calibri"/>
+                <w:bCs/>
+              </w:rPr>
+              <w:t xml:space="preserve">2] </w:t>
+            </w:r>
+          </w:p>
+        </w:tc>
+      </w:tr>
+      <w:tr>
+        <w:trPr>
+          <w:gridBefore w:val="1"/>
+          <w:wBefore w:w="119" w:type="pct"/>
+          <w:trHeight w:val="20"/>
+        </w:trPr>
+        <w:tc>
+          <w:tcPr>
+            <w:tcW w:w="1139" w:type="pct"/>
+            <w:shd w:val="clear" w:color="auto" w:fill="9CC2E5" w:themeFill="accent1" w:themeFillTint="99"/>
+            <w:vAlign w:val="center"/>
+          </w:tcPr>
+          <w:p>
+            <w:pPr>
+              <w:spacing w:before="120" w:after="120"/>
+              <w:rPr>
+                <w:rFonts w:ascii="Calibri" w:hAnsi="Calibri"/>
+                <w:b/>
+              </w:rPr>
+            </w:pPr>
+            <w:r>
+              <w:rPr>
+                <w:rFonts w:ascii="Calibri" w:hAnsi="Calibri"/>
+                <w:b/>
+                <w:szCs w:val="18"/>
+              </w:rPr>
+              <w:t>User story</w:t>
+            </w:r>
+          </w:p>
+        </w:tc>
+        <w:tc>
+          <w:tcPr>
+            <w:tcW w:w="3742" w:type="pct"/>
+            <w:gridSpan w:val="6"/>
+            <w:shd w:val="clear" w:color="auto" w:fill="auto"/>
+            <w:vAlign w:val="center"/>
+          </w:tcPr>
+          <w:p>
+            <w:pPr>
+              <w:spacing w:before="120" w:after="120"/>
+              <w:rPr>
+                <w:rFonts w:ascii="Calibri" w:hAnsi="Calibri"/>
+                <w:bCs/>
+              </w:rPr>
+            </w:pPr>
+            <w:r>
+              <w:rPr>
+                <w:rFonts w:ascii="Calibri" w:eastAsia="Times New Roman" w:hAnsi="Calibri" w:cs="Calibri"/>
+                <w:color w:val="000000"/>
+              </w:rPr>
+              <w:t>Als speler wil ik samen met iemand anders op dezelfde computer spelen zodat ik iemand heb om mee te spelen</w:t>
+            </w:r>
+          </w:p>
+        </w:tc>
+      </w:tr>
+      <w:tr>
+        <w:trPr>
+          <w:gridBefore w:val="1"/>
+          <w:wBefore w:w="119" w:type="pct"/>
+          <w:trHeight w:val="20"/>
+        </w:trPr>
+        <w:tc>
+          <w:tcPr>
+            <w:tcW w:w="1139" w:type="pct"/>
+            <w:shd w:val="clear" w:color="auto" w:fill="9CC2E5" w:themeFill="accent1" w:themeFillTint="99"/>
+            <w:vAlign w:val="center"/>
+          </w:tcPr>
+          <w:p>
+            <w:pPr>
+              <w:spacing w:before="120" w:after="120"/>
+              <w:rPr>
+                <w:rFonts w:ascii="Calibri" w:hAnsi="Calibri"/>
+                <w:b/>
+              </w:rPr>
+            </w:pPr>
+            <w:r>
+              <w:rPr>
+                <w:rFonts w:ascii="Calibri" w:hAnsi="Calibri"/>
+                <w:b/>
+              </w:rPr>
+              <w:t>Omschrijving</w:t>
+            </w:r>
+          </w:p>
+        </w:tc>
+        <w:tc>
+          <w:tcPr>
+            <w:tcW w:w="3742" w:type="pct"/>
+            <w:gridSpan w:val="6"/>
+            <w:shd w:val="clear" w:color="auto" w:fill="auto"/>
+            <w:vAlign w:val="center"/>
+          </w:tcPr>
+          <w:p>
+            <w:pPr>
+              <w:spacing w:before="120" w:after="120"/>
+              <w:rPr>
+                <w:rFonts w:ascii="Calibri" w:hAnsi="Calibri"/>
+                <w:bCs/>
+              </w:rPr>
+            </w:pPr>
+            <w:r>
+              <w:rPr>
+                <w:rFonts w:ascii="Calibri" w:hAnsi="Calibri"/>
+                <w:bCs/>
+              </w:rPr>
+              <w:t xml:space="preserve">Er moeten meerdere speler tegelijkertijd </w:t>
+            </w:r>
+            <w:r>
+              <w:rPr>
+                <w:rFonts w:ascii="Calibri" w:hAnsi="Calibri"/>
+                <w:bCs/>
+              </w:rPr>
+              <w:t>kunnen bewegen zonder dat de input van een speler de auto van de andere speler beweegt</w:t>
+            </w:r>
+          </w:p>
+        </w:tc>
+      </w:tr>
+      <w:tr>
+        <w:trPr>
+          <w:gridBefore w:val="1"/>
+          <w:wBefore w:w="119" w:type="pct"/>
+          <w:trHeight w:val="20"/>
+        </w:trPr>
+        <w:tc>
+          <w:tcPr>
+            <w:tcW w:w="1139" w:type="pct"/>
+            <w:shd w:val="clear" w:color="auto" w:fill="9CC2E5" w:themeFill="accent1" w:themeFillTint="99"/>
+            <w:vAlign w:val="center"/>
+          </w:tcPr>
+          <w:p>
+            <w:pPr>
+              <w:spacing w:before="120" w:after="120"/>
+              <w:rPr>
+                <w:rFonts w:ascii="Calibri" w:hAnsi="Calibri"/>
+              </w:rPr>
+            </w:pPr>
+            <w:r>
+              <w:rPr>
+                <w:rFonts w:ascii="Calibri" w:hAnsi="Calibri"/>
+                <w:b/>
+              </w:rPr>
+              <w:t>Scenario</w:t>
+            </w:r>
+          </w:p>
+        </w:tc>
+        <w:tc>
+          <w:tcPr>
+            <w:tcW w:w="3742" w:type="pct"/>
+            <w:gridSpan w:val="6"/>
+            <w:vAlign w:val="center"/>
+          </w:tcPr>
+          <w:p>
+            <w:pPr>
+              <w:pStyle w:val="Geenafstand"/>
+              <w:spacing w:before="120" w:after="120"/>
+              <w:rPr>
+                <w:bCs/>
+              </w:rPr>
+            </w:pPr>
+            <w:r>
+              <w:rPr>
+                <w:bCs/>
+              </w:rPr>
+              <w:t>Er worden meerdere spelers gezet in het spel met beiden een controller en dan moeten ze proberen de autos te bewegen.</w:t>
+            </w:r>
+          </w:p>
+        </w:tc>
+      </w:tr>
+      <w:tr>
+        <w:trPr>
+          <w:gridBefore w:val="1"/>
+          <w:wBefore w:w="119" w:type="pct"/>
+          <w:trHeight w:val="20"/>
+        </w:trPr>
+        <w:tc>
+          <w:tcPr>
+            <w:tcW w:w="1139" w:type="pct"/>
+            <w:shd w:val="clear" w:color="auto" w:fill="9CC2E5" w:themeFill="accent1" w:themeFillTint="99"/>
+            <w:vAlign w:val="center"/>
+          </w:tcPr>
+          <w:p>
+            <w:pPr>
+              <w:spacing w:before="120" w:after="120"/>
+              <w:rPr>
+                <w:rFonts w:ascii="Calibri" w:hAnsi="Calibri"/>
+                <w:b/>
+              </w:rPr>
+            </w:pPr>
+            <w:r>
+              <w:rPr>
+                <w:rFonts w:ascii="Calibri" w:hAnsi="Calibri"/>
+                <w:b/>
+              </w:rPr>
+              <w:t>Verwacht resultaat</w:t>
+            </w:r>
+          </w:p>
+        </w:tc>
+        <w:tc>
+          <w:tcPr>
+            <w:tcW w:w="3742" w:type="pct"/>
+            <w:gridSpan w:val="6"/>
+            <w:vAlign w:val="center"/>
+          </w:tcPr>
+          <w:p>
+            <w:pPr>
+              <w:spacing w:before="120" w:after="120"/>
+              <w:rPr>
+                <w:rFonts w:ascii="Calibri" w:hAnsi="Calibri"/>
+              </w:rPr>
+            </w:pPr>
+            <w:r>
+              <w:rPr>
+                <w:rFonts w:ascii="Calibri" w:hAnsi="Calibri"/>
+              </w:rPr>
+              <w:t>Spelers kunnen hun eigen auto bewegen en niet de auto’s van andere spelers</w:t>
+            </w:r>
+          </w:p>
+        </w:tc>
+      </w:tr>
+      <w:tr>
+        <w:trPr>
+          <w:gridBefore w:val="1"/>
+          <w:wBefore w:w="119" w:type="pct"/>
+          <w:trHeight w:val="20"/>
+        </w:trPr>
+        <w:tc>
+          <w:tcPr>
+            <w:tcW w:w="1139" w:type="pct"/>
+            <w:shd w:val="clear" w:color="auto" w:fill="A6A6A6" w:themeFill="background1" w:themeFillShade="A6"/>
+            <w:vAlign w:val="center"/>
+          </w:tcPr>
+          <w:p>
+            <w:pPr>
+              <w:spacing w:before="120" w:after="120"/>
+              <w:rPr>
+                <w:rFonts w:ascii="Calibri" w:hAnsi="Calibri"/>
+              </w:rPr>
+            </w:pPr>
+            <w:r>
+              <w:rPr>
+                <w:rFonts w:ascii="Calibri" w:hAnsi="Calibri"/>
+                <w:b/>
+              </w:rPr>
+              <w:t>Werkelijk</w:t>
+            </w:r>
+            <w:r>
+              <w:rPr>
+                <w:rFonts w:ascii="Calibri" w:hAnsi="Calibri"/>
+              </w:rPr>
+              <w:t xml:space="preserve"> </w:t>
+            </w:r>
+            <w:r>
+              <w:rPr>
+                <w:rFonts w:ascii="Calibri" w:hAnsi="Calibri"/>
+                <w:b/>
+              </w:rPr>
+              <w:t>resultaat</w:t>
+            </w:r>
+          </w:p>
+        </w:tc>
+        <w:tc>
+          <w:tcPr>
+            <w:tcW w:w="3742" w:type="pct"/>
+            <w:gridSpan w:val="6"/>
+            <w:shd w:val="clear" w:color="auto" w:fill="D9D9D9" w:themeFill="background1" w:themeFillShade="D9"/>
+            <w:vAlign w:val="center"/>
+          </w:tcPr>
+          <w:p>
+            <w:pPr>
+              <w:spacing w:before="120" w:after="120" w:line="240" w:lineRule="auto"/>
+              <w:rPr>
+                <w:rFonts w:ascii="Calibri" w:hAnsi="Calibri"/>
+              </w:rPr>
+            </w:pPr>
+            <w:r>
+              <w:rPr>
+                <w:rFonts w:ascii="Calibri" w:hAnsi="Calibri"/>
+              </w:rPr>
+              <w:t>[Resultaat na de test]</w:t>
+            </w:r>
+          </w:p>
+        </w:tc>
+      </w:tr>
+      <w:tr>
+        <w:trPr>
+          <w:gridBefore w:val="1"/>
+          <w:wBefore w:w="119" w:type="pct"/>
+          <w:trHeight w:val="20"/>
+        </w:trPr>
+        <w:tc>
+          <w:tcPr>
+            <w:tcW w:w="1139" w:type="pct"/>
+            <w:shd w:val="clear" w:color="auto" w:fill="A6A6A6" w:themeFill="background1" w:themeFillShade="A6"/>
+            <w:tcMar>
+              <w:right w:w="0" w:type="dxa"/>
+            </w:tcMar>
+            <w:vAlign w:val="center"/>
+          </w:tcPr>
+          <w:p>
+            <w:pPr>
+              <w:spacing w:before="120" w:after="120"/>
+              <w:rPr>
+                <w:rFonts w:ascii="Calibri" w:hAnsi="Calibri"/>
+              </w:rPr>
+            </w:pPr>
+            <w:r>
+              <w:rPr>
+                <w:rFonts w:ascii="Calibri" w:hAnsi="Calibri"/>
+                <w:b/>
+              </w:rPr>
+              <w:t>Aanpassingen</w:t>
+            </w:r>
+          </w:p>
+        </w:tc>
+        <w:tc>
+          <w:tcPr>
+            <w:tcW w:w="3742" w:type="pct"/>
+            <w:gridSpan w:val="6"/>
+            <w:shd w:val="clear" w:color="auto" w:fill="D9D9D9" w:themeFill="background1" w:themeFillShade="D9"/>
+            <w:vAlign w:val="center"/>
+          </w:tcPr>
+          <w:p>
+            <w:pPr>
+              <w:spacing w:before="120" w:after="120" w:line="240" w:lineRule="auto"/>
+              <w:rPr>
+                <w:rFonts w:ascii="Calibri" w:hAnsi="Calibri"/>
+              </w:rPr>
+            </w:pPr>
+            <w:r>
+              <w:rPr>
+                <w:rFonts w:ascii="Calibri" w:hAnsi="Calibri"/>
+              </w:rPr>
+              <w:t>[Nodige aanpassingen die door gevoerd moeten worden na de test]</w:t>
+            </w:r>
+          </w:p>
+        </w:tc>
+      </w:tr>
+      <w:tr>
+        <w:trPr>
+          <w:gridBefore w:val="1"/>
+          <w:wBefore w:w="119" w:type="pct"/>
+          <w:trHeight w:val="20"/>
+        </w:trPr>
+        <w:tc>
+          <w:tcPr>
+            <w:tcW w:w="1139" w:type="pct"/>
+            <w:shd w:val="clear" w:color="auto" w:fill="9CC2E5" w:themeFill="accent1" w:themeFillTint="99"/>
+            <w:vAlign w:val="center"/>
+          </w:tcPr>
+          <w:p>
+            <w:pPr>
+              <w:spacing w:before="120" w:after="120"/>
+              <w:rPr>
+                <w:rFonts w:ascii="Calibri" w:hAnsi="Calibri"/>
+              </w:rPr>
+            </w:pPr>
+            <w:r>
+              <w:rPr>
+                <w:rFonts w:ascii="Calibri" w:hAnsi="Calibri"/>
+                <w:b/>
+              </w:rPr>
+              <w:t>Uitvoering</w:t>
+            </w:r>
+          </w:p>
+        </w:tc>
+        <w:tc>
+          <w:tcPr>
+            <w:tcW w:w="406" w:type="pct"/>
+            <w:shd w:val="clear" w:color="auto" w:fill="9CC2E5" w:themeFill="accent1" w:themeFillTint="99"/>
+            <w:vAlign w:val="center"/>
+          </w:tcPr>
+          <w:p>
+            <w:pPr>
+              <w:spacing w:before="120" w:after="120" w:line="256" w:lineRule="auto"/>
+              <w:rPr>
+                <w:rFonts w:ascii="Calibri" w:hAnsi="Calibri"/>
+              </w:rPr>
+            </w:pPr>
+            <w:r>
+              <w:rPr>
+                <w:rFonts w:ascii="Calibri" w:hAnsi="Calibri"/>
+                <w:b/>
+              </w:rPr>
+              <w:t>Tijd</w:t>
+            </w:r>
+          </w:p>
+        </w:tc>
+        <w:tc>
+          <w:tcPr>
+            <w:tcW w:w="607" w:type="pct"/>
+            <w:vAlign w:val="center"/>
+          </w:tcPr>
+          <w:p>
+            <w:pPr>
+              <w:spacing w:before="120" w:after="120" w:line="256" w:lineRule="auto"/>
+              <w:rPr>
+                <w:rFonts w:ascii="Calibri" w:hAnsi="Calibri"/>
+              </w:rPr>
+            </w:pPr>
+            <w:r>
+              <w:rPr>
+                <w:rFonts w:ascii="Calibri" w:hAnsi="Calibri"/>
+              </w:rPr>
+              <w:t>10 minuten</w:t>
+            </w:r>
+          </w:p>
+        </w:tc>
+        <w:tc>
+          <w:tcPr>
+            <w:tcW w:w="560" w:type="pct"/>
+            <w:shd w:val="clear" w:color="auto" w:fill="9CC2E5" w:themeFill="accent1" w:themeFillTint="99"/>
+            <w:vAlign w:val="center"/>
+          </w:tcPr>
+          <w:p>
+            <w:pPr>
+              <w:spacing w:before="120" w:after="120"/>
+              <w:rPr>
+                <w:rFonts w:ascii="Calibri" w:hAnsi="Calibri"/>
+              </w:rPr>
+            </w:pPr>
+            <w:r>
+              <w:rPr>
+                <w:rFonts w:ascii="Calibri" w:hAnsi="Calibri"/>
+                <w:b/>
+              </w:rPr>
+              <w:t>Prioriteit</w:t>
+            </w:r>
+          </w:p>
+        </w:tc>
+        <w:tc>
+          <w:tcPr>
+            <w:tcW w:w="455" w:type="pct"/>
+            <w:vAlign w:val="center"/>
+          </w:tcPr>
+          <w:p>
+            <w:pPr>
+              <w:spacing w:before="120" w:after="120"/>
+              <w:rPr>
+                <w:rFonts w:ascii="Calibri" w:hAnsi="Calibri"/>
+              </w:rPr>
+            </w:pPr>
+            <w:r>
+              <w:rPr>
+                <w:rFonts w:ascii="Calibri" w:hAnsi="Calibri"/>
+              </w:rPr>
+              <w:t>9</w:t>
+            </w:r>
+          </w:p>
+        </w:tc>
+        <w:tc>
+          <w:tcPr>
+            <w:tcW w:w="538" w:type="pct"/>
+            <w:shd w:val="clear" w:color="auto" w:fill="A6A6A6" w:themeFill="background1" w:themeFillShade="A6"/>
+            <w:vAlign w:val="center"/>
+          </w:tcPr>
+          <w:p>
+            <w:pPr>
+              <w:spacing w:before="120" w:after="120"/>
+              <w:rPr>
+                <w:rFonts w:ascii="Calibri" w:hAnsi="Calibri"/>
+                <w:b/>
+              </w:rPr>
+            </w:pPr>
+            <w:r>
+              <w:rPr>
+                <w:rFonts w:ascii="Calibri" w:hAnsi="Calibri"/>
+                <w:b/>
+              </w:rPr>
+              <w:t>Door</w:t>
+            </w:r>
+          </w:p>
+        </w:tc>
+        <w:tc>
+          <w:tcPr>
+            <w:tcW w:w="1175" w:type="pct"/>
+            <w:shd w:val="clear" w:color="auto" w:fill="D9D9D9" w:themeFill="background1" w:themeFillShade="D9"/>
+            <w:vAlign w:val="center"/>
+          </w:tcPr>
+          <w:p>
+            <w:pPr>
+              <w:spacing w:before="120" w:after="120"/>
+              <w:rPr>
+                <w:rFonts w:ascii="Calibri" w:hAnsi="Calibri"/>
+                <w:bCs/>
+              </w:rPr>
+            </w:pPr>
+            <w:r>
+              <w:rPr>
+                <w:rFonts w:ascii="Calibri" w:hAnsi="Calibri"/>
+                <w:bCs/>
+              </w:rPr>
+              <w:t>[Naam tester]</w:t>
+            </w:r>
+          </w:p>
+        </w:tc>
+      </w:tr>
+      <w:tr>
+        <w:trPr>
+          <w:gridBefore w:val="1"/>
+          <w:wBefore w:w="119" w:type="pct"/>
+          <w:trHeight w:val="20"/>
+        </w:trPr>
+        <w:tc>
+          <w:tcPr>
+            <w:tcW w:w="3168" w:type="pct"/>
+            <w:gridSpan w:val="5"/>
+            <w:tcBorders>
+              <w:left w:val="nil"/>
+              <w:bottom w:val="nil"/>
+            </w:tcBorders>
+            <w:shd w:val="clear" w:color="auto" w:fill="auto"/>
+            <w:vAlign w:val="center"/>
+          </w:tcPr>
+          <w:p>
+            <w:pPr>
+              <w:spacing w:before="120" w:after="120"/>
+              <w:jc w:val="right"/>
+              <w:rPr>
+                <w:rFonts w:ascii="Calibri" w:hAnsi="Calibri"/>
+                <w:b/>
+              </w:rPr>
+            </w:pPr>
+          </w:p>
+        </w:tc>
+        <w:tc>
+          <w:tcPr>
+            <w:tcW w:w="538" w:type="pct"/>
+            <w:shd w:val="clear" w:color="auto" w:fill="A6A6A6" w:themeFill="background1" w:themeFillShade="A6"/>
+            <w:vAlign w:val="center"/>
+          </w:tcPr>
+          <w:p>
+            <w:pPr>
+              <w:spacing w:before="120" w:after="120"/>
+              <w:rPr>
+                <w:rFonts w:ascii="Calibri" w:hAnsi="Calibri"/>
+                <w:b/>
+              </w:rPr>
+            </w:pPr>
+            <w:r>
+              <w:rPr>
+                <w:rFonts w:ascii="Calibri" w:hAnsi="Calibri"/>
+                <w:b/>
+              </w:rPr>
+              <w:t>Status</w:t>
+            </w:r>
+          </w:p>
+        </w:tc>
+        <w:tc>
+          <w:tcPr>
+            <w:tcW w:w="1175" w:type="pct"/>
+            <w:shd w:val="clear" w:color="auto" w:fill="D9D9D9" w:themeFill="background1" w:themeFillShade="D9"/>
+            <w:vAlign w:val="center"/>
+          </w:tcPr>
+          <w:p>
+            <w:pPr>
+              <w:spacing w:before="120" w:after="120"/>
+              <w:rPr>
+                <w:rFonts w:ascii="Calibri" w:hAnsi="Calibri"/>
+                <w:bCs/>
+              </w:rPr>
+            </w:pPr>
+            <w:r>
+              <w:rPr>
+                <w:rFonts w:ascii="Calibri" w:hAnsi="Calibri"/>
+                <w:bCs/>
+              </w:rPr>
+              <w:t>[</w:t>
+            </w:r>
+            <w:r>
+              <w:rPr>
+                <w:rFonts w:ascii="Calibri" w:hAnsi="Calibri"/>
+                <w:bCs/>
+              </w:rPr>
+              <w:t>OK/Fail</w:t>
+            </w:r>
+            <w:r>
+              <w:rPr>
+                <w:rFonts w:ascii="Calibri" w:hAnsi="Calibri"/>
+                <w:bCs/>
+              </w:rPr>
+              <w:t>/NVT</w:t>
+            </w:r>
+            <w:r>
+              <w:rPr>
+                <w:rFonts w:ascii="Calibri" w:hAnsi="Calibri"/>
+                <w:bCs/>
+              </w:rPr>
+              <w:t>]</w:t>
+            </w:r>
+          </w:p>
+        </w:tc>
+      </w:tr>
+      <w:tr>
+        <w:trPr>
+          <w:trHeight w:val="20"/>
+        </w:trPr>
+        <w:tc>
+          <w:tcPr>
+            <w:tcW w:w="1258" w:type="pct"/>
+            <w:gridSpan w:val="2"/>
+            <w:shd w:val="clear" w:color="auto" w:fill="9CC2E5" w:themeFill="accent1" w:themeFillTint="99"/>
+            <w:vAlign w:val="center"/>
+          </w:tcPr>
+          <w:p>
+            <w:pPr>
+              <w:spacing w:before="120" w:after="120"/>
+              <w:rPr>
+                <w:rFonts w:ascii="Calibri" w:hAnsi="Calibri"/>
+                <w:b/>
+                <w:szCs w:val="18"/>
+              </w:rPr>
+            </w:pPr>
+            <w:r>
+              <w:rPr>
+                <w:rFonts w:ascii="Calibri" w:hAnsi="Calibri"/>
+                <w:b/>
+                <w:szCs w:val="18"/>
+              </w:rPr>
+              <w:t>Sprint &amp;  ID</w:t>
+            </w:r>
+          </w:p>
+        </w:tc>
+        <w:tc>
+          <w:tcPr>
+            <w:tcW w:w="3742" w:type="pct"/>
+            <w:gridSpan w:val="6"/>
+            <w:shd w:val="clear" w:color="auto" w:fill="auto"/>
+            <w:vAlign w:val="center"/>
+          </w:tcPr>
+          <w:p>
+            <w:pPr>
+              <w:spacing w:before="120" w:after="120"/>
+              <w:rPr>
+                <w:rFonts w:ascii="Calibri" w:hAnsi="Calibri"/>
+                <w:bCs/>
+              </w:rPr>
+            </w:pPr>
+            <w:r>
+              <w:rPr>
+                <w:rFonts w:ascii="Calibri" w:hAnsi="Calibri"/>
+                <w:bCs/>
+              </w:rPr>
+              <w:t>[</w:t>
+            </w:r>
+            <w:r>
+              <w:rPr>
+                <w:rFonts w:ascii="Calibri" w:hAnsi="Calibri"/>
+                <w:bCs/>
+              </w:rPr>
+              <w:t>Sprint01-TC0</w:t>
+            </w:r>
+            <w:r>
+              <w:rPr>
+                <w:rFonts w:ascii="Calibri" w:hAnsi="Calibri"/>
+                <w:bCs/>
+              </w:rPr>
+              <w:t>3</w:t>
+            </w:r>
+            <w:r>
+              <w:rPr>
+                <w:rFonts w:ascii="Calibri" w:hAnsi="Calibri"/>
+                <w:bCs/>
+              </w:rPr>
+              <w:t xml:space="preserve">] </w:t>
+            </w:r>
+          </w:p>
+        </w:tc>
+      </w:tr>
+      <w:tr>
+        <w:trPr>
+          <w:trHeight w:val="20"/>
+        </w:trPr>
+        <w:tc>
+          <w:tcPr>
+            <w:tcW w:w="1258" w:type="pct"/>
+            <w:gridSpan w:val="2"/>
+            <w:shd w:val="clear" w:color="auto" w:fill="9CC2E5" w:themeFill="accent1" w:themeFillTint="99"/>
+            <w:vAlign w:val="center"/>
+          </w:tcPr>
+          <w:p>
+            <w:pPr>
+              <w:spacing w:before="120" w:after="120"/>
+              <w:rPr>
+                <w:rFonts w:ascii="Calibri" w:hAnsi="Calibri"/>
+                <w:b/>
+              </w:rPr>
+            </w:pPr>
+            <w:r>
+              <w:rPr>
+                <w:rFonts w:ascii="Calibri" w:hAnsi="Calibri"/>
+                <w:b/>
+                <w:szCs w:val="18"/>
+              </w:rPr>
+              <w:t>User story</w:t>
+            </w:r>
+          </w:p>
+        </w:tc>
+        <w:tc>
+          <w:tcPr>
+            <w:tcW w:w="3742" w:type="pct"/>
+            <w:gridSpan w:val="6"/>
+            <w:shd w:val="clear" w:color="auto" w:fill="auto"/>
+            <w:vAlign w:val="center"/>
+          </w:tcPr>
+          <w:p>
+            <w:pPr>
+              <w:spacing w:before="120" w:after="120"/>
+              <w:rPr>
+                <w:rFonts w:ascii="Calibri" w:hAnsi="Calibri"/>
+                <w:bCs/>
+              </w:rPr>
+            </w:pPr>
+            <w:r>
+              <w:rPr>
+                <w:rFonts w:ascii="Calibri" w:eastAsia="Times New Roman" w:hAnsi="Calibri" w:cs="Calibri"/>
+                <w:color w:val="000000"/>
+              </w:rPr>
+              <w:t>Als speler wil ik dat er obstakels inspawnen zodat ik dingen heb die ik moet vermijden tijdens het racen voor meer uitdaging</w:t>
+            </w:r>
+          </w:p>
+        </w:tc>
+      </w:tr>
+      <w:tr>
+        <w:trPr>
+          <w:trHeight w:val="20"/>
+        </w:trPr>
+        <w:tc>
+          <w:tcPr>
+            <w:tcW w:w="1258" w:type="pct"/>
+            <w:gridSpan w:val="2"/>
+            <w:shd w:val="clear" w:color="auto" w:fill="9CC2E5" w:themeFill="accent1" w:themeFillTint="99"/>
+            <w:vAlign w:val="center"/>
+          </w:tcPr>
+          <w:p>
+            <w:pPr>
+              <w:spacing w:before="120" w:after="120"/>
+              <w:rPr>
+                <w:rFonts w:ascii="Calibri" w:hAnsi="Calibri"/>
+                <w:b/>
+              </w:rPr>
+            </w:pPr>
+            <w:r>
+              <w:rPr>
+                <w:rFonts w:ascii="Calibri" w:hAnsi="Calibri"/>
+                <w:b/>
+              </w:rPr>
+              <w:t>Omschrijving</w:t>
+            </w:r>
+          </w:p>
+        </w:tc>
+        <w:tc>
+          <w:tcPr>
+            <w:tcW w:w="3742" w:type="pct"/>
+            <w:gridSpan w:val="6"/>
+            <w:shd w:val="clear" w:color="auto" w:fill="auto"/>
+            <w:vAlign w:val="center"/>
+          </w:tcPr>
+          <w:p>
+            <w:pPr>
+              <w:spacing w:before="120" w:after="120"/>
+              <w:rPr>
+                <w:rFonts w:ascii="Calibri" w:hAnsi="Calibri"/>
+                <w:bCs/>
+              </w:rPr>
+            </w:pPr>
+            <w:r>
+              <w:rPr>
+                <w:rFonts w:ascii="Calibri" w:hAnsi="Calibri"/>
+                <w:bCs/>
+              </w:rPr>
+              <w:t>Obstakels kunnen worden ingespawnt op plekken waar het niet onmogelijk is voor de speler om ze te ontwijken</w:t>
+            </w:r>
+          </w:p>
+        </w:tc>
+      </w:tr>
+      <w:tr>
+        <w:trPr>
+          <w:trHeight w:val="20"/>
+        </w:trPr>
+        <w:tc>
+          <w:tcPr>
+            <w:tcW w:w="1258" w:type="pct"/>
+            <w:gridSpan w:val="2"/>
+            <w:shd w:val="clear" w:color="auto" w:fill="9CC2E5" w:themeFill="accent1" w:themeFillTint="99"/>
+            <w:vAlign w:val="center"/>
+          </w:tcPr>
+          <w:p>
+            <w:pPr>
+              <w:spacing w:before="120" w:after="120"/>
+              <w:rPr>
+                <w:rFonts w:ascii="Calibri" w:hAnsi="Calibri"/>
+              </w:rPr>
+            </w:pPr>
+            <w:r>
+              <w:rPr>
+                <w:rFonts w:ascii="Calibri" w:hAnsi="Calibri"/>
+                <w:b/>
+              </w:rPr>
+              <w:t>Scenario</w:t>
+            </w:r>
+          </w:p>
+        </w:tc>
+        <w:tc>
+          <w:tcPr>
+            <w:tcW w:w="3742" w:type="pct"/>
+            <w:gridSpan w:val="6"/>
+            <w:vAlign w:val="center"/>
+          </w:tcPr>
+          <w:p>
+            <w:pPr>
+              <w:pStyle w:val="Geenafstand"/>
+              <w:spacing w:before="120" w:after="120"/>
+              <w:rPr>
+                <w:bCs/>
+              </w:rPr>
+            </w:pPr>
+            <w:r>
+              <w:rPr>
+                <w:bCs/>
+              </w:rPr>
+              <w:t>Speler moet rond de map rijden tot er meer obstakels inspawnen</w:t>
+            </w:r>
+          </w:p>
+        </w:tc>
+      </w:tr>
+      <w:tr>
+        <w:trPr>
+          <w:trHeight w:val="20"/>
+        </w:trPr>
+        <w:tc>
+          <w:tcPr>
+            <w:tcW w:w="1258" w:type="pct"/>
+            <w:gridSpan w:val="2"/>
+            <w:shd w:val="clear" w:color="auto" w:fill="9CC2E5" w:themeFill="accent1" w:themeFillTint="99"/>
+            <w:vAlign w:val="center"/>
+          </w:tcPr>
+          <w:p>
+            <w:pPr>
+              <w:spacing w:before="120" w:after="120"/>
+              <w:rPr>
+                <w:rFonts w:ascii="Calibri" w:hAnsi="Calibri"/>
+                <w:b/>
+              </w:rPr>
+            </w:pPr>
+            <w:r>
+              <w:rPr>
+                <w:rFonts w:ascii="Calibri" w:hAnsi="Calibri"/>
+                <w:b/>
+              </w:rPr>
+              <w:t>Verwacht resultaat</w:t>
+            </w:r>
+          </w:p>
+        </w:tc>
+        <w:tc>
+          <w:tcPr>
+            <w:tcW w:w="3742" w:type="pct"/>
+            <w:gridSpan w:val="6"/>
+            <w:vAlign w:val="center"/>
+          </w:tcPr>
+          <w:p>
+            <w:pPr>
+              <w:spacing w:before="120" w:after="120"/>
+              <w:rPr>
+                <w:rFonts w:ascii="Calibri" w:hAnsi="Calibri"/>
+              </w:rPr>
+            </w:pPr>
+            <w:r>
+              <w:rPr>
+                <w:rFonts w:ascii="Calibri" w:hAnsi="Calibri"/>
+              </w:rPr>
+              <w:t xml:space="preserve">Na elke lap die een speler rijd spawnt er een extra obstakel op een plek </w:t>
+            </w:r>
+            <w:r>
+              <w:rPr>
+                <w:rFonts w:ascii="Calibri" w:hAnsi="Calibri"/>
+              </w:rPr>
+              <w:t>die niet in de speler staat en niet in een muur staat</w:t>
+            </w:r>
+          </w:p>
+        </w:tc>
+      </w:tr>
+      <w:tr>
+        <w:trPr>
+          <w:trHeight w:val="20"/>
+        </w:trPr>
+        <w:tc>
+          <w:tcPr>
+            <w:tcW w:w="1258" w:type="pct"/>
+            <w:gridSpan w:val="2"/>
+            <w:shd w:val="clear" w:color="auto" w:fill="A6A6A6" w:themeFill="background1" w:themeFillShade="A6"/>
+            <w:vAlign w:val="center"/>
+          </w:tcPr>
+          <w:p>
+            <w:pPr>
+              <w:spacing w:before="120" w:after="120"/>
+              <w:rPr>
+                <w:rFonts w:ascii="Calibri" w:hAnsi="Calibri"/>
+              </w:rPr>
+            </w:pPr>
+            <w:r>
+              <w:rPr>
+                <w:rFonts w:ascii="Calibri" w:hAnsi="Calibri"/>
+                <w:b/>
+              </w:rPr>
+              <w:t>Werkelijk</w:t>
+            </w:r>
+            <w:r>
+              <w:rPr>
+                <w:rFonts w:ascii="Calibri" w:hAnsi="Calibri"/>
+              </w:rPr>
+              <w:t xml:space="preserve"> </w:t>
+            </w:r>
+            <w:r>
+              <w:rPr>
+                <w:rFonts w:ascii="Calibri" w:hAnsi="Calibri"/>
+                <w:b/>
+              </w:rPr>
+              <w:t>resultaat</w:t>
+            </w:r>
+          </w:p>
+        </w:tc>
+        <w:tc>
+          <w:tcPr>
+            <w:tcW w:w="3742" w:type="pct"/>
+            <w:gridSpan w:val="6"/>
+            <w:shd w:val="clear" w:color="auto" w:fill="D9D9D9" w:themeFill="background1" w:themeFillShade="D9"/>
+            <w:vAlign w:val="center"/>
+          </w:tcPr>
+          <w:p>
+            <w:pPr>
+              <w:spacing w:before="120" w:after="120" w:line="240" w:lineRule="auto"/>
+              <w:rPr>
+                <w:rFonts w:ascii="Calibri" w:hAnsi="Calibri"/>
+              </w:rPr>
+            </w:pPr>
+            <w:r>
+              <w:rPr>
+                <w:rFonts w:ascii="Calibri" w:hAnsi="Calibri"/>
+              </w:rPr>
+              <w:t>[Resultaat na de test]</w:t>
+            </w:r>
+          </w:p>
+        </w:tc>
+      </w:tr>
+      <w:tr>
+        <w:trPr>
+          <w:trHeight w:val="20"/>
+        </w:trPr>
+        <w:tc>
+          <w:tcPr>
+            <w:tcW w:w="1258" w:type="pct"/>
+            <w:gridSpan w:val="2"/>
+            <w:shd w:val="clear" w:color="auto" w:fill="A6A6A6" w:themeFill="background1" w:themeFillShade="A6"/>
+            <w:tcMar>
+              <w:right w:w="0" w:type="dxa"/>
+            </w:tcMar>
+            <w:vAlign w:val="center"/>
+          </w:tcPr>
+          <w:p>
+            <w:pPr>
+              <w:spacing w:before="120" w:after="120"/>
+              <w:rPr>
+                <w:rFonts w:ascii="Calibri" w:hAnsi="Calibri"/>
+              </w:rPr>
+            </w:pPr>
+            <w:r>
+              <w:rPr>
+                <w:rFonts w:ascii="Calibri" w:hAnsi="Calibri"/>
+                <w:b/>
+              </w:rPr>
+              <w:t>Aanpassingen</w:t>
+            </w:r>
+          </w:p>
+        </w:tc>
+        <w:tc>
+          <w:tcPr>
+            <w:tcW w:w="3742" w:type="pct"/>
+            <w:gridSpan w:val="6"/>
+            <w:shd w:val="clear" w:color="auto" w:fill="D9D9D9" w:themeFill="background1" w:themeFillShade="D9"/>
+            <w:vAlign w:val="center"/>
+          </w:tcPr>
+          <w:p>
+            <w:pPr>
+              <w:spacing w:before="120" w:after="120" w:line="240" w:lineRule="auto"/>
+              <w:rPr>
+                <w:rFonts w:ascii="Calibri" w:hAnsi="Calibri"/>
+              </w:rPr>
+            </w:pPr>
+            <w:r>
+              <w:rPr>
+                <w:rFonts w:ascii="Calibri" w:hAnsi="Calibri"/>
+              </w:rPr>
+              <w:t>[Nodige aanpassingen die door gevoerd moeten worden na de test]</w:t>
+            </w:r>
+          </w:p>
+        </w:tc>
+      </w:tr>
+      <w:tr>
+        <w:trPr>
+          <w:trHeight w:val="20"/>
+        </w:trPr>
+        <w:tc>
+          <w:tcPr>
+            <w:tcW w:w="1258" w:type="pct"/>
+            <w:gridSpan w:val="2"/>
+            <w:shd w:val="clear" w:color="auto" w:fill="9CC2E5" w:themeFill="accent1" w:themeFillTint="99"/>
+            <w:vAlign w:val="center"/>
+          </w:tcPr>
+          <w:p>
+            <w:pPr>
+              <w:spacing w:before="120" w:after="120"/>
+              <w:rPr>
+                <w:rFonts w:ascii="Calibri" w:hAnsi="Calibri"/>
+              </w:rPr>
+            </w:pPr>
+            <w:r>
+              <w:rPr>
+                <w:rFonts w:ascii="Calibri" w:hAnsi="Calibri"/>
+                <w:b/>
+              </w:rPr>
+              <w:t>Uitvoering</w:t>
+            </w:r>
+          </w:p>
+        </w:tc>
+        <w:tc>
+          <w:tcPr>
+            <w:tcW w:w="406" w:type="pct"/>
+            <w:shd w:val="clear" w:color="auto" w:fill="9CC2E5" w:themeFill="accent1" w:themeFillTint="99"/>
+            <w:vAlign w:val="center"/>
+          </w:tcPr>
+          <w:p>
+            <w:pPr>
+              <w:spacing w:before="120" w:after="120" w:line="256" w:lineRule="auto"/>
+              <w:rPr>
+                <w:rFonts w:ascii="Calibri" w:hAnsi="Calibri"/>
+              </w:rPr>
+            </w:pPr>
+            <w:r>
+              <w:rPr>
+                <w:rFonts w:ascii="Calibri" w:hAnsi="Calibri"/>
+                <w:b/>
+              </w:rPr>
+              <w:t>Tijd</w:t>
+            </w:r>
+          </w:p>
+        </w:tc>
+        <w:tc>
+          <w:tcPr>
+            <w:tcW w:w="607" w:type="pct"/>
+            <w:vAlign w:val="center"/>
+          </w:tcPr>
+          <w:p>
+            <w:pPr>
+              <w:spacing w:before="120" w:after="120" w:line="256" w:lineRule="auto"/>
+              <w:rPr>
+                <w:rFonts w:ascii="Calibri" w:hAnsi="Calibri"/>
+              </w:rPr>
+            </w:pPr>
+            <w:r>
+              <w:rPr>
+                <w:rFonts w:ascii="Calibri" w:hAnsi="Calibri"/>
+              </w:rPr>
+              <w:t>10 minuten</w:t>
+            </w:r>
+          </w:p>
+        </w:tc>
+        <w:tc>
+          <w:tcPr>
+            <w:tcW w:w="560" w:type="pct"/>
+            <w:shd w:val="clear" w:color="auto" w:fill="9CC2E5" w:themeFill="accent1" w:themeFillTint="99"/>
+            <w:vAlign w:val="center"/>
+          </w:tcPr>
+          <w:p>
+            <w:pPr>
+              <w:spacing w:before="120" w:after="120"/>
+              <w:rPr>
+                <w:rFonts w:ascii="Calibri" w:hAnsi="Calibri"/>
+              </w:rPr>
+            </w:pPr>
+            <w:r>
+              <w:rPr>
+                <w:rFonts w:ascii="Calibri" w:hAnsi="Calibri"/>
+                <w:b/>
+              </w:rPr>
+              <w:t>Prioriteit</w:t>
+            </w:r>
+          </w:p>
+        </w:tc>
+        <w:tc>
+          <w:tcPr>
+            <w:tcW w:w="455" w:type="pct"/>
+            <w:vAlign w:val="center"/>
+          </w:tcPr>
+          <w:p>
+            <w:pPr>
+              <w:spacing w:before="120" w:after="120"/>
+              <w:rPr>
+                <w:rFonts w:ascii="Calibri" w:hAnsi="Calibri"/>
+              </w:rPr>
+            </w:pPr>
+            <w:r>
+              <w:rPr>
+                <w:rFonts w:ascii="Calibri" w:hAnsi="Calibri"/>
+              </w:rPr>
+              <w:t>10</w:t>
+            </w:r>
+          </w:p>
+        </w:tc>
+        <w:tc>
+          <w:tcPr>
+            <w:tcW w:w="538" w:type="pct"/>
+            <w:shd w:val="clear" w:color="auto" w:fill="A6A6A6" w:themeFill="background1" w:themeFillShade="A6"/>
+            <w:vAlign w:val="center"/>
+          </w:tcPr>
+          <w:p>
+            <w:pPr>
+              <w:spacing w:before="120" w:after="120"/>
+              <w:rPr>
+                <w:rFonts w:ascii="Calibri" w:hAnsi="Calibri"/>
+                <w:b/>
+              </w:rPr>
+            </w:pPr>
+            <w:r>
+              <w:rPr>
+                <w:rFonts w:ascii="Calibri" w:hAnsi="Calibri"/>
+                <w:b/>
+              </w:rPr>
+              <w:t>Door</w:t>
+            </w:r>
+          </w:p>
+        </w:tc>
+        <w:tc>
+          <w:tcPr>
+            <w:tcW w:w="1175" w:type="pct"/>
+            <w:shd w:val="clear" w:color="auto" w:fill="D9D9D9" w:themeFill="background1" w:themeFillShade="D9"/>
+            <w:vAlign w:val="center"/>
+          </w:tcPr>
+          <w:p>
+            <w:pPr>
+              <w:spacing w:before="120" w:after="120"/>
+              <w:rPr>
+                <w:rFonts w:ascii="Calibri" w:hAnsi="Calibri"/>
+                <w:bCs/>
+              </w:rPr>
+            </w:pPr>
+            <w:r>
+              <w:rPr>
+                <w:rFonts w:ascii="Calibri" w:hAnsi="Calibri"/>
+                <w:bCs/>
+              </w:rPr>
+              <w:t>[Naam tester]</w:t>
+            </w:r>
+          </w:p>
+        </w:tc>
+      </w:tr>
+      <w:tr>
+        <w:trPr>
+          <w:trHeight w:val="606"/>
+        </w:trPr>
+        <w:tc>
+          <w:tcPr>
+            <w:tcW w:w="3287" w:type="pct"/>
+            <w:gridSpan w:val="6"/>
+            <w:tcBorders>
+              <w:left w:val="nil"/>
+              <w:bottom w:val="nil"/>
+            </w:tcBorders>
+            <w:shd w:val="clear" w:color="auto" w:fill="auto"/>
+            <w:vAlign w:val="center"/>
+          </w:tcPr>
+          <w:p>
+            <w:pPr>
+              <w:spacing w:before="120" w:after="120"/>
+              <w:jc w:val="right"/>
+              <w:rPr>
+                <w:rFonts w:ascii="Calibri" w:hAnsi="Calibri"/>
+                <w:b/>
+              </w:rPr>
+            </w:pPr>
+          </w:p>
+        </w:tc>
+        <w:tc>
+          <w:tcPr>
+            <w:tcW w:w="538" w:type="pct"/>
+            <w:shd w:val="clear" w:color="auto" w:fill="A6A6A6" w:themeFill="background1" w:themeFillShade="A6"/>
+            <w:vAlign w:val="center"/>
+          </w:tcPr>
+          <w:p>
+            <w:pPr>
+              <w:spacing w:before="120" w:after="120"/>
+              <w:rPr>
+                <w:rFonts w:ascii="Calibri" w:hAnsi="Calibri"/>
+                <w:b/>
+              </w:rPr>
+            </w:pPr>
+            <w:r>
+              <w:rPr>
+                <w:rFonts w:ascii="Calibri" w:hAnsi="Calibri"/>
+                <w:b/>
+              </w:rPr>
+              <w:t>Status</w:t>
+            </w:r>
+          </w:p>
+        </w:tc>
+        <w:tc>
+          <w:tcPr>
+            <w:tcW w:w="1175" w:type="pct"/>
+            <w:shd w:val="clear" w:color="auto" w:fill="D9D9D9" w:themeFill="background1" w:themeFillShade="D9"/>
+            <w:vAlign w:val="center"/>
+          </w:tcPr>
+          <w:p>
+            <w:pPr>
+              <w:spacing w:before="120" w:after="120"/>
+              <w:rPr>
+                <w:rFonts w:ascii="Calibri" w:hAnsi="Calibri"/>
+                <w:bCs/>
+              </w:rPr>
+            </w:pPr>
+            <w:r>
+              <w:rPr>
+                <w:rFonts w:ascii="Calibri" w:hAnsi="Calibri"/>
+                <w:bCs/>
+              </w:rPr>
+              <w:t>[</w:t>
+            </w:r>
+            <w:r>
+              <w:rPr>
+                <w:rFonts w:ascii="Calibri" w:hAnsi="Calibri"/>
+                <w:bCs/>
+              </w:rPr>
+              <w:t>OK/Fail</w:t>
+            </w:r>
+            <w:r>
+              <w:rPr>
+                <w:rFonts w:ascii="Calibri" w:hAnsi="Calibri"/>
+                <w:bCs/>
+              </w:rPr>
+              <w:t>/NVT</w:t>
+            </w:r>
+            <w:r>
+              <w:rPr>
+                <w:rFonts w:ascii="Calibri" w:hAnsi="Calibri"/>
+                <w:bCs/>
+              </w:rPr>
+              <w:t>]</w:t>
+            </w:r>
+          </w:p>
+        </w:tc>
+      </w:tr>
+    </w:tbl>
+    <w:p/>
+    <w:p/>
+    <w:p/>
+    <w:tbl>
+      <w:tblPr>
+        <w:tblW w:w="5122" w:type="pct"/>
+        <w:tblInd w:w="-113" w:type="dxa"/>
+        <w:tblBorders>
+          <w:top w:val="single" w:sz="4" w:space="0" w:color="auto"/>
+          <w:left w:val="single" w:sz="4" w:space="0" w:color="auto"/>
+          <w:bottom w:val="single" w:sz="4" w:space="0" w:color="auto"/>
+          <w:right w:val="single" w:sz="4" w:space="0" w:color="auto"/>
+          <w:insideH w:val="single" w:sz="4" w:space="0" w:color="auto"/>
+          <w:insideV w:val="single" w:sz="4" w:space="0" w:color="auto"/>
+        </w:tblBorders>
+        <w:tblLook w:val="01E0" w:firstRow="1" w:lastRow="1" w:firstColumn="1" w:lastColumn="1" w:noHBand="0" w:noVBand="0"/>
+      </w:tblPr>
+      <w:tblGrid>
+        <w:gridCol w:w="2335"/>
+        <w:gridCol w:w="753"/>
+        <w:gridCol w:w="1127"/>
+        <w:gridCol w:w="1040"/>
+        <w:gridCol w:w="847"/>
+        <w:gridCol w:w="999"/>
+        <w:gridCol w:w="2182"/>
+      </w:tblGrid>
+      <w:tr>
+        <w:trPr>
+          <w:trHeight w:val="20"/>
+        </w:trPr>
+        <w:tc>
+          <w:tcPr>
+            <w:tcW w:w="1258" w:type="pct"/>
+            <w:shd w:val="clear" w:color="auto" w:fill="9CC2E5" w:themeFill="accent1" w:themeFillTint="99"/>
+            <w:vAlign w:val="center"/>
+          </w:tcPr>
+          <w:p>
+            <w:pPr>
+              <w:spacing w:before="120" w:after="120"/>
+              <w:rPr>
+                <w:rFonts w:ascii="Calibri" w:hAnsi="Calibri"/>
+                <w:b/>
+                <w:szCs w:val="18"/>
+              </w:rPr>
+            </w:pPr>
+            <w:r>
+              <w:rPr>
+                <w:rFonts w:ascii="Calibri" w:hAnsi="Calibri"/>
+                <w:b/>
+                <w:szCs w:val="18"/>
+              </w:rPr>
+              <w:lastRenderedPageBreak/>
+              <w:t>Sprint &amp;  ID</w:t>
+            </w:r>
+          </w:p>
+        </w:tc>
+        <w:tc>
+          <w:tcPr>
+            <w:tcW w:w="3742" w:type="pct"/>
+            <w:gridSpan w:val="6"/>
+            <w:shd w:val="clear" w:color="auto" w:fill="auto"/>
+            <w:vAlign w:val="center"/>
+          </w:tcPr>
+          <w:p>
+            <w:pPr>
+              <w:spacing w:before="120" w:after="120"/>
+              <w:rPr>
+                <w:rFonts w:ascii="Calibri" w:hAnsi="Calibri"/>
+                <w:bCs/>
+              </w:rPr>
+            </w:pPr>
+            <w:r>
+              <w:rPr>
+                <w:rFonts w:ascii="Calibri" w:hAnsi="Calibri"/>
+                <w:bCs/>
+              </w:rPr>
+              <w:t>[</w:t>
+            </w:r>
+            <w:r>
+              <w:rPr>
+                <w:rFonts w:ascii="Calibri" w:hAnsi="Calibri"/>
+                <w:bCs/>
+              </w:rPr>
+              <w:t>Sprint01-TC0</w:t>
+            </w:r>
+            <w:r>
+              <w:rPr>
+                <w:rFonts w:ascii="Calibri" w:hAnsi="Calibri"/>
+                <w:bCs/>
+              </w:rPr>
+              <w:t>4</w:t>
+            </w:r>
+            <w:r>
+              <w:rPr>
+                <w:rFonts w:ascii="Calibri" w:hAnsi="Calibri"/>
+                <w:bCs/>
+              </w:rPr>
+              <w:t xml:space="preserve">] </w:t>
+            </w:r>
+          </w:p>
+        </w:tc>
+      </w:tr>
+      <w:tr>
+        <w:trPr>
+          <w:trHeight w:val="20"/>
+        </w:trPr>
+        <w:tc>
+          <w:tcPr>
+            <w:tcW w:w="1258" w:type="pct"/>
+            <w:shd w:val="clear" w:color="auto" w:fill="9CC2E5" w:themeFill="accent1" w:themeFillTint="99"/>
+            <w:vAlign w:val="center"/>
+          </w:tcPr>
+          <w:p>
+            <w:pPr>
+              <w:spacing w:before="120" w:after="120"/>
+              <w:rPr>
+                <w:rFonts w:ascii="Calibri" w:hAnsi="Calibri"/>
+                <w:b/>
+              </w:rPr>
+            </w:pPr>
+            <w:r>
+              <w:rPr>
+                <w:rFonts w:ascii="Calibri" w:hAnsi="Calibri"/>
+                <w:b/>
+                <w:szCs w:val="18"/>
+              </w:rPr>
+              <w:t>User story</w:t>
+            </w:r>
+          </w:p>
+        </w:tc>
+        <w:tc>
+          <w:tcPr>
+            <w:tcW w:w="3742" w:type="pct"/>
+            <w:gridSpan w:val="6"/>
+            <w:shd w:val="clear" w:color="auto" w:fill="auto"/>
+            <w:vAlign w:val="center"/>
+          </w:tcPr>
+          <w:p>
+            <w:pPr>
+              <w:spacing w:before="120" w:after="120"/>
+              <w:rPr>
+                <w:rFonts w:ascii="Calibri" w:hAnsi="Calibri"/>
+                <w:bCs/>
+              </w:rPr>
+            </w:pPr>
+            <w:r>
+              <w:rPr>
+                <w:rFonts w:ascii="Calibri" w:eastAsia="Times New Roman" w:hAnsi="Calibri" w:cs="Calibri"/>
+                <w:color w:val="000000"/>
+              </w:rPr>
+              <w:t>Als speler wil ik dat er obstakels inspawnen zodat ik dingen heb die ik moet vermijden tijdens het racen voor meer uitdaging</w:t>
+            </w:r>
+          </w:p>
+        </w:tc>
+      </w:tr>
+      <w:tr>
+        <w:trPr>
+          <w:trHeight w:val="20"/>
+        </w:trPr>
+        <w:tc>
+          <w:tcPr>
+            <w:tcW w:w="1258" w:type="pct"/>
+            <w:shd w:val="clear" w:color="auto" w:fill="9CC2E5" w:themeFill="accent1" w:themeFillTint="99"/>
+            <w:vAlign w:val="center"/>
+          </w:tcPr>
+          <w:p>
+            <w:pPr>
+              <w:spacing w:before="120" w:after="120"/>
+              <w:rPr>
+                <w:rFonts w:ascii="Calibri" w:hAnsi="Calibri"/>
+                <w:b/>
+              </w:rPr>
+            </w:pPr>
+            <w:r>
+              <w:rPr>
+                <w:rFonts w:ascii="Calibri" w:hAnsi="Calibri"/>
+                <w:b/>
+              </w:rPr>
+              <w:t>Omschrijving</w:t>
+            </w:r>
+          </w:p>
+        </w:tc>
+        <w:tc>
+          <w:tcPr>
+            <w:tcW w:w="3742" w:type="pct"/>
+            <w:gridSpan w:val="6"/>
+            <w:shd w:val="clear" w:color="auto" w:fill="auto"/>
+            <w:vAlign w:val="center"/>
+          </w:tcPr>
+          <w:p>
+            <w:pPr>
+              <w:spacing w:before="120" w:after="120"/>
+              <w:rPr>
+                <w:rFonts w:ascii="Calibri" w:hAnsi="Calibri"/>
+                <w:bCs/>
+              </w:rPr>
+            </w:pPr>
+            <w:r>
+              <w:rPr>
+                <w:rFonts w:ascii="Calibri" w:hAnsi="Calibri"/>
+                <w:bCs/>
+              </w:rPr>
+              <w:t>Obstakels kunnen worden ingespawnt op plekken waar het niet onmogelijk is voor de speler om ze te ontwijken</w:t>
+            </w:r>
+          </w:p>
+        </w:tc>
+      </w:tr>
+      <w:tr>
+        <w:trPr>
+          <w:trHeight w:val="20"/>
+        </w:trPr>
+        <w:tc>
+          <w:tcPr>
+            <w:tcW w:w="1258" w:type="pct"/>
+            <w:shd w:val="clear" w:color="auto" w:fill="9CC2E5" w:themeFill="accent1" w:themeFillTint="99"/>
+            <w:vAlign w:val="center"/>
+          </w:tcPr>
+          <w:p>
+            <w:pPr>
+              <w:spacing w:before="120" w:after="120"/>
+              <w:rPr>
+                <w:rFonts w:ascii="Calibri" w:hAnsi="Calibri"/>
+              </w:rPr>
+            </w:pPr>
+            <w:r>
+              <w:rPr>
+                <w:rFonts w:ascii="Calibri" w:hAnsi="Calibri"/>
+                <w:b/>
+              </w:rPr>
+              <w:t>Scenario</w:t>
+            </w:r>
+          </w:p>
+        </w:tc>
+        <w:tc>
+          <w:tcPr>
+            <w:tcW w:w="3742" w:type="pct"/>
+            <w:gridSpan w:val="6"/>
+            <w:vAlign w:val="center"/>
+          </w:tcPr>
+          <w:p>
+            <w:pPr>
+              <w:pStyle w:val="Geenafstand"/>
+              <w:spacing w:before="120" w:after="120"/>
+              <w:rPr>
+                <w:bCs/>
+              </w:rPr>
+            </w:pPr>
+            <w:r>
+              <w:rPr>
+                <w:bCs/>
+              </w:rPr>
+              <w:t>Speler moet rond de map rijden tot er meer obstakels inspawnen</w:t>
+            </w:r>
+          </w:p>
+        </w:tc>
+      </w:tr>
+      <w:tr>
+        <w:trPr>
+          <w:trHeight w:val="20"/>
+        </w:trPr>
+        <w:tc>
+          <w:tcPr>
+            <w:tcW w:w="1258" w:type="pct"/>
+            <w:shd w:val="clear" w:color="auto" w:fill="9CC2E5" w:themeFill="accent1" w:themeFillTint="99"/>
+            <w:vAlign w:val="center"/>
+          </w:tcPr>
+          <w:p>
+            <w:pPr>
+              <w:spacing w:before="120" w:after="120"/>
+              <w:rPr>
+                <w:rFonts w:ascii="Calibri" w:hAnsi="Calibri"/>
+                <w:b/>
+              </w:rPr>
+            </w:pPr>
+            <w:r>
+              <w:rPr>
+                <w:rFonts w:ascii="Calibri" w:hAnsi="Calibri"/>
+                <w:b/>
+              </w:rPr>
+              <w:t>Verwacht resultaat</w:t>
+            </w:r>
+          </w:p>
+        </w:tc>
+        <w:tc>
+          <w:tcPr>
+            <w:tcW w:w="3742" w:type="pct"/>
+            <w:gridSpan w:val="6"/>
+            <w:vAlign w:val="center"/>
+          </w:tcPr>
+          <w:p>
+            <w:pPr>
+              <w:spacing w:before="120" w:after="120"/>
+              <w:rPr>
+                <w:rFonts w:ascii="Calibri" w:hAnsi="Calibri"/>
+              </w:rPr>
+            </w:pPr>
+            <w:r>
+              <w:rPr>
+                <w:rFonts w:ascii="Calibri" w:hAnsi="Calibri"/>
+              </w:rPr>
+              <w:t>Na elke lap die een speler rijd spawnt er een extra obstakel op een plek die niet in de speler staat en niet in een muur staat</w:t>
+            </w:r>
+          </w:p>
+        </w:tc>
+      </w:tr>
+      <w:tr>
+        <w:trPr>
+          <w:trHeight w:val="20"/>
+        </w:trPr>
+        <w:tc>
+          <w:tcPr>
+            <w:tcW w:w="1258" w:type="pct"/>
+            <w:shd w:val="clear" w:color="auto" w:fill="A6A6A6" w:themeFill="background1" w:themeFillShade="A6"/>
+            <w:vAlign w:val="center"/>
+          </w:tcPr>
+          <w:p>
+            <w:pPr>
+              <w:spacing w:before="120" w:after="120"/>
+              <w:rPr>
+                <w:rFonts w:ascii="Calibri" w:hAnsi="Calibri"/>
+              </w:rPr>
+            </w:pPr>
+            <w:r>
+              <w:rPr>
+                <w:rFonts w:ascii="Calibri" w:hAnsi="Calibri"/>
+                <w:b/>
+              </w:rPr>
+              <w:t>Werkelijk</w:t>
+            </w:r>
+            <w:r>
+              <w:rPr>
+                <w:rFonts w:ascii="Calibri" w:hAnsi="Calibri"/>
+              </w:rPr>
+              <w:t xml:space="preserve"> </w:t>
+            </w:r>
+            <w:r>
+              <w:rPr>
+                <w:rFonts w:ascii="Calibri" w:hAnsi="Calibri"/>
+                <w:b/>
+              </w:rPr>
+              <w:t>resultaat</w:t>
+            </w:r>
+          </w:p>
+        </w:tc>
+        <w:tc>
+          <w:tcPr>
+            <w:tcW w:w="3742" w:type="pct"/>
+            <w:gridSpan w:val="6"/>
+            <w:shd w:val="clear" w:color="auto" w:fill="D9D9D9" w:themeFill="background1" w:themeFillShade="D9"/>
+            <w:vAlign w:val="center"/>
+          </w:tcPr>
+          <w:p>
+            <w:pPr>
+              <w:spacing w:before="120" w:after="120" w:line="240" w:lineRule="auto"/>
+              <w:rPr>
+                <w:rFonts w:ascii="Calibri" w:hAnsi="Calibri"/>
+              </w:rPr>
+            </w:pPr>
+            <w:r>
+              <w:rPr>
+                <w:rFonts w:ascii="Calibri" w:hAnsi="Calibri"/>
+              </w:rPr>
+              <w:t>[Resultaat na de test]</w:t>
+            </w:r>
+          </w:p>
+        </w:tc>
+      </w:tr>
+      <w:tr>
+        <w:trPr>
+          <w:trHeight w:val="20"/>
+        </w:trPr>
+        <w:tc>
+          <w:tcPr>
+            <w:tcW w:w="1258" w:type="pct"/>
+            <w:shd w:val="clear" w:color="auto" w:fill="A6A6A6" w:themeFill="background1" w:themeFillShade="A6"/>
+            <w:tcMar>
+              <w:right w:w="0" w:type="dxa"/>
+            </w:tcMar>
+            <w:vAlign w:val="center"/>
+          </w:tcPr>
+          <w:p>
+            <w:pPr>
+              <w:spacing w:before="120" w:after="120"/>
+              <w:rPr>
+                <w:rFonts w:ascii="Calibri" w:hAnsi="Calibri"/>
+              </w:rPr>
+            </w:pPr>
+            <w:r>
+              <w:rPr>
+                <w:rFonts w:ascii="Calibri" w:hAnsi="Calibri"/>
+                <w:b/>
+              </w:rPr>
+              <w:t>Aanpassingen</w:t>
+            </w:r>
+          </w:p>
+        </w:tc>
+        <w:tc>
+          <w:tcPr>
+            <w:tcW w:w="3742" w:type="pct"/>
+            <w:gridSpan w:val="6"/>
+            <w:shd w:val="clear" w:color="auto" w:fill="D9D9D9" w:themeFill="background1" w:themeFillShade="D9"/>
+            <w:vAlign w:val="center"/>
+          </w:tcPr>
+          <w:p>
+            <w:pPr>
+              <w:spacing w:before="120" w:after="120" w:line="240" w:lineRule="auto"/>
+              <w:rPr>
+                <w:rFonts w:ascii="Calibri" w:hAnsi="Calibri"/>
+              </w:rPr>
+            </w:pPr>
+            <w:r>
+              <w:rPr>
+                <w:rFonts w:ascii="Calibri" w:hAnsi="Calibri"/>
+              </w:rPr>
+              <w:t>[Nodige aanpassingen die door gevoerd moeten worden na de test]</w:t>
+            </w:r>
+          </w:p>
+        </w:tc>
+      </w:tr>
+      <w:tr>
+        <w:trPr>
+          <w:trHeight w:val="20"/>
+        </w:trPr>
+        <w:tc>
+          <w:tcPr>
+            <w:tcW w:w="1258" w:type="pct"/>
+            <w:shd w:val="clear" w:color="auto" w:fill="9CC2E5" w:themeFill="accent1" w:themeFillTint="99"/>
+            <w:vAlign w:val="center"/>
+          </w:tcPr>
+          <w:p>
+            <w:pPr>
+              <w:spacing w:before="120" w:after="120"/>
+              <w:rPr>
+                <w:rFonts w:ascii="Calibri" w:hAnsi="Calibri"/>
+              </w:rPr>
+            </w:pPr>
+            <w:r>
+              <w:rPr>
+                <w:rFonts w:ascii="Calibri" w:hAnsi="Calibri"/>
+                <w:b/>
+              </w:rPr>
+              <w:t>Uitvoering</w:t>
+            </w:r>
+          </w:p>
+        </w:tc>
+        <w:tc>
+          <w:tcPr>
+            <w:tcW w:w="406" w:type="pct"/>
+            <w:shd w:val="clear" w:color="auto" w:fill="9CC2E5" w:themeFill="accent1" w:themeFillTint="99"/>
+            <w:vAlign w:val="center"/>
+          </w:tcPr>
+          <w:p>
+            <w:pPr>
+              <w:spacing w:before="120" w:after="120" w:line="256" w:lineRule="auto"/>
+              <w:rPr>
+                <w:rFonts w:ascii="Calibri" w:hAnsi="Calibri"/>
+              </w:rPr>
+            </w:pPr>
+            <w:r>
+              <w:rPr>
+                <w:rFonts w:ascii="Calibri" w:hAnsi="Calibri"/>
+                <w:b/>
+              </w:rPr>
+              <w:t>Tijd</w:t>
+            </w:r>
+          </w:p>
+        </w:tc>
+        <w:tc>
+          <w:tcPr>
+            <w:tcW w:w="607" w:type="pct"/>
+            <w:vAlign w:val="center"/>
+          </w:tcPr>
+          <w:p>
+            <w:pPr>
+              <w:spacing w:before="120" w:after="120" w:line="256" w:lineRule="auto"/>
+              <w:rPr>
+                <w:rFonts w:ascii="Calibri" w:hAnsi="Calibri"/>
+              </w:rPr>
+            </w:pPr>
+            <w:r>
+              <w:rPr>
+                <w:rFonts w:ascii="Calibri" w:hAnsi="Calibri"/>
+              </w:rPr>
+              <w:t>10 minuten</w:t>
+            </w:r>
+          </w:p>
+        </w:tc>
+        <w:tc>
+          <w:tcPr>
+            <w:tcW w:w="560" w:type="pct"/>
+            <w:shd w:val="clear" w:color="auto" w:fill="9CC2E5" w:themeFill="accent1" w:themeFillTint="99"/>
+            <w:vAlign w:val="center"/>
+          </w:tcPr>
+          <w:p>
+            <w:pPr>
+              <w:spacing w:before="120" w:after="120"/>
+              <w:rPr>
+                <w:rFonts w:ascii="Calibri" w:hAnsi="Calibri"/>
+              </w:rPr>
+            </w:pPr>
+            <w:r>
+              <w:rPr>
+                <w:rFonts w:ascii="Calibri" w:hAnsi="Calibri"/>
+                <w:b/>
+              </w:rPr>
+              <w:t>Prioriteit</w:t>
+            </w:r>
+          </w:p>
+        </w:tc>
+        <w:tc>
+          <w:tcPr>
+            <w:tcW w:w="455" w:type="pct"/>
+            <w:vAlign w:val="center"/>
+          </w:tcPr>
+          <w:p>
+            <w:pPr>
+              <w:spacing w:before="120" w:after="120"/>
+              <w:rPr>
+                <w:rFonts w:ascii="Calibri" w:hAnsi="Calibri"/>
+              </w:rPr>
+            </w:pPr>
+            <w:r>
+              <w:rPr>
+                <w:rFonts w:ascii="Calibri" w:hAnsi="Calibri"/>
+              </w:rPr>
+              <w:t>10</w:t>
+            </w:r>
+          </w:p>
+        </w:tc>
+        <w:tc>
+          <w:tcPr>
+            <w:tcW w:w="538" w:type="pct"/>
+            <w:shd w:val="clear" w:color="auto" w:fill="A6A6A6" w:themeFill="background1" w:themeFillShade="A6"/>
+            <w:vAlign w:val="center"/>
+          </w:tcPr>
+          <w:p>
+            <w:pPr>
+              <w:spacing w:before="120" w:after="120"/>
+              <w:rPr>
+                <w:rFonts w:ascii="Calibri" w:hAnsi="Calibri"/>
+                <w:b/>
+              </w:rPr>
+            </w:pPr>
+            <w:r>
+              <w:rPr>
+                <w:rFonts w:ascii="Calibri" w:hAnsi="Calibri"/>
+                <w:b/>
+              </w:rPr>
+              <w:t>Door</w:t>
+            </w:r>
+          </w:p>
+        </w:tc>
+        <w:tc>
+          <w:tcPr>
+            <w:tcW w:w="1175" w:type="pct"/>
+            <w:shd w:val="clear" w:color="auto" w:fill="D9D9D9" w:themeFill="background1" w:themeFillShade="D9"/>
+            <w:vAlign w:val="center"/>
+          </w:tcPr>
+          <w:p>
+            <w:pPr>
+              <w:spacing w:before="120" w:after="120"/>
+              <w:rPr>
+                <w:rFonts w:ascii="Calibri" w:hAnsi="Calibri"/>
+                <w:bCs/>
+              </w:rPr>
+            </w:pPr>
+            <w:r>
+              <w:rPr>
+                <w:rFonts w:ascii="Calibri" w:hAnsi="Calibri"/>
+                <w:bCs/>
+              </w:rPr>
+              <w:t>[Naam tester]</w:t>
+            </w:r>
+          </w:p>
+        </w:tc>
+      </w:tr>
+      <w:tr>
+        <w:trPr>
+          <w:trHeight w:val="606"/>
+        </w:trPr>
+        <w:tc>
+          <w:tcPr>
+            <w:tcW w:w="3287" w:type="pct"/>
+            <w:gridSpan w:val="5"/>
+            <w:tcBorders>
+              <w:left w:val="nil"/>
+              <w:bottom w:val="nil"/>
+            </w:tcBorders>
+            <w:shd w:val="clear" w:color="auto" w:fill="auto"/>
+            <w:vAlign w:val="center"/>
+          </w:tcPr>
+          <w:p>
+            <w:pPr>
+              <w:spacing w:before="120" w:after="120"/>
+              <w:jc w:val="right"/>
+              <w:rPr>
+                <w:rFonts w:ascii="Calibri" w:hAnsi="Calibri"/>
+                <w:b/>
+              </w:rPr>
+            </w:pPr>
+          </w:p>
+        </w:tc>
+        <w:tc>
+          <w:tcPr>
+            <w:tcW w:w="538" w:type="pct"/>
+            <w:shd w:val="clear" w:color="auto" w:fill="A6A6A6" w:themeFill="background1" w:themeFillShade="A6"/>
+            <w:vAlign w:val="center"/>
+          </w:tcPr>
+          <w:p>
+            <w:pPr>
+              <w:spacing w:before="120" w:after="120"/>
+              <w:rPr>
+                <w:rFonts w:ascii="Calibri" w:hAnsi="Calibri"/>
+                <w:b/>
+              </w:rPr>
+            </w:pPr>
+            <w:r>
+              <w:rPr>
+                <w:rFonts w:ascii="Calibri" w:hAnsi="Calibri"/>
+                <w:b/>
+              </w:rPr>
+              <w:t>Status</w:t>
+            </w:r>
+          </w:p>
+        </w:tc>
+        <w:tc>
+          <w:tcPr>
+            <w:tcW w:w="1175" w:type="pct"/>
+            <w:shd w:val="clear" w:color="auto" w:fill="D9D9D9" w:themeFill="background1" w:themeFillShade="D9"/>
+            <w:vAlign w:val="center"/>
+          </w:tcPr>
+          <w:p>
+            <w:pPr>
+              <w:spacing w:before="120" w:after="120"/>
+              <w:rPr>
+                <w:rFonts w:ascii="Calibri" w:hAnsi="Calibri"/>
+                <w:bCs/>
+              </w:rPr>
+            </w:pPr>
+            <w:r>
+              <w:rPr>
+                <w:rFonts w:ascii="Calibri" w:hAnsi="Calibri"/>
+                <w:bCs/>
+              </w:rPr>
+              <w:t>[</w:t>
+            </w:r>
+            <w:r>
+              <w:rPr>
+                <w:rFonts w:ascii="Calibri" w:hAnsi="Calibri"/>
+                <w:bCs/>
+              </w:rPr>
+              <w:t>OK/Fail</w:t>
+            </w:r>
+            <w:r>
+              <w:rPr>
+                <w:rFonts w:ascii="Calibri" w:hAnsi="Calibri"/>
+                <w:bCs/>
+              </w:rPr>
+              <w:t>/NVT</w:t>
+            </w:r>
+            <w:r>
+              <w:rPr>
+                <w:rFonts w:ascii="Calibri" w:hAnsi="Calibri"/>
+                <w:bCs/>
+              </w:rPr>
+              <w:t>]</w:t>
+            </w:r>
+          </w:p>
+        </w:tc>
+      </w:tr>
+    </w:tbl>
+    <w:p/>
+    <w:p/>
+    <w:p/>
+    <w:p/>
+    <w:p/>
+    <w:p/>
+    <w:p/>
+    <w:p/>
+    <w:p/>
+    <w:p/>
+    <w:p/>
+    <w:p/>
+    <w:p/>
+    <w:p/>
     <w:p>
-      <w:r>
-        <w:br w:type="page"/>
-      </w:r>
-    </w:p>
-    <w:p>
       <w:pPr>
         <w:pStyle w:val="Kop1"/>
       </w:pPr>
       <w:bookmarkStart w:id="6" w:name="_Toc183092589"/>
       <w:r>
-        <w:lastRenderedPageBreak/>
         <w:t xml:space="preserve">7. </w:t>
       </w:r>
       <w:r>
@@ -2687,6 +4723,7 @@
           <w:i/>
           <w:iCs/>
         </w:rPr>
+        <w:lastRenderedPageBreak/>
         <w:t>[</w:t>
       </w:r>
       <w:r>
@@ -2870,9 +4907,8 @@
         <w:szCs w:val="16"/>
         <w:lang w:val="en-US"/>
       </w:rPr>
-      <w:t xml:space="preserve">             </w:t>
+      <w:t xml:space="preserve">             Sjabloon 4</w:t>
     </w:r>
-    <w:proofErr w:type="spellStart"/>
     <w:r>
       <w:rPr>
         <w:color w:val="000000"/>
@@ -2880,9 +4916,8 @@
         <w:szCs w:val="16"/>
         <w:lang w:val="en-US"/>
       </w:rPr>
-      <w:t>Sjabloon</w:t>
+      <w:t>a</w:t>
     </w:r>
-    <w:proofErr w:type="spellEnd"/>
     <w:r>
       <w:rPr>
         <w:color w:val="000000"/>
@@ -2890,7 +4925,7 @@
         <w:szCs w:val="16"/>
         <w:lang w:val="en-US"/>
       </w:rPr>
-      <w:t xml:space="preserve"> 4</w:t>
+      <w:t xml:space="preserve">: </w:t>
     </w:r>
     <w:r>
       <w:rPr>
@@ -2899,36 +4934,7 @@
         <w:szCs w:val="16"/>
         <w:lang w:val="en-US"/>
       </w:rPr>
-      <w:t>a</w:t>
-    </w:r>
-    <w:r>
-      <w:rPr>
-        <w:color w:val="000000"/>
-        <w:sz w:val="16"/>
-        <w:szCs w:val="16"/>
-        <w:lang w:val="en-US"/>
-      </w:rPr>
-      <w:t xml:space="preserve">: </w:t>
-    </w:r>
-    <w:proofErr w:type="spellStart"/>
-    <w:r>
-      <w:rPr>
-        <w:color w:val="000000"/>
-        <w:sz w:val="16"/>
-        <w:szCs w:val="16"/>
-        <w:lang w:val="en-US"/>
-      </w:rPr>
-      <w:t>Testplan</w:t>
-    </w:r>
-    <w:proofErr w:type="spellEnd"/>
-    <w:r>
-      <w:rPr>
-        <w:color w:val="000000"/>
-        <w:sz w:val="16"/>
-        <w:szCs w:val="16"/>
-        <w:lang w:val="en-US"/>
-      </w:rPr>
-      <w:t xml:space="preserve"> – B1-K1-W4</w:t>
+      <w:t>Testplan – B1-K1-W4</w:t>
     </w:r>
     <w:r>
       <w:rPr>
@@ -3374,6 +5380,119 @@
     </w:lvl>
   </w:abstractNum>
   <w:abstractNum w:abstractNumId="2" w15:restartNumberingAfterBreak="0">
+    <w:nsid w:val="04D47761"/>
+    <w:multiLevelType w:val="hybridMultilevel"/>
+    <w:tmpl w:val="95963400"/>
+    <w:lvl w:ilvl="0" w:tplc="04130001">
+      <w:start w:val="1"/>
+      <w:numFmt w:val="bullet"/>
+      <w:lvlText w:val=""/>
+      <w:lvlJc w:val="left"/>
+      <w:pPr>
+        <w:ind w:left="720" w:hanging="360"/>
+      </w:pPr>
+      <w:rPr>
+        <w:rFonts w:ascii="Symbol" w:hAnsi="Symbol" w:hint="default"/>
+      </w:rPr>
+    </w:lvl>
+    <w:lvl w:ilvl="1" w:tplc="04130003" w:tentative="1">
+      <w:start w:val="1"/>
+      <w:numFmt w:val="bullet"/>
+      <w:lvlText w:val="o"/>
+      <w:lvlJc w:val="left"/>
+      <w:pPr>
+        <w:ind w:left="1440" w:hanging="360"/>
+      </w:pPr>
+      <w:rPr>
+        <w:rFonts w:ascii="Courier New" w:hAnsi="Courier New" w:cs="Courier New" w:hint="default"/>
+      </w:rPr>
+    </w:lvl>
+    <w:lvl w:ilvl="2" w:tplc="04130005" w:tentative="1">
+      <w:start w:val="1"/>
+      <w:numFmt w:val="bullet"/>
+      <w:lvlText w:val=""/>
+      <w:lvlJc w:val="left"/>
+      <w:pPr>
+        <w:ind w:left="2160" w:hanging="360"/>
+      </w:pPr>
+      <w:rPr>
+        <w:rFonts w:ascii="Wingdings" w:hAnsi="Wingdings" w:hint="default"/>
+      </w:rPr>
+    </w:lvl>
+    <w:lvl w:ilvl="3" w:tplc="04130001" w:tentative="1">
+      <w:start w:val="1"/>
+      <w:numFmt w:val="bullet"/>
+      <w:lvlText w:val=""/>
+      <w:lvlJc w:val="left"/>
+      <w:pPr>
+        <w:ind w:left="2880" w:hanging="360"/>
+      </w:pPr>
+      <w:rPr>
+        <w:rFonts w:ascii="Symbol" w:hAnsi="Symbol" w:hint="default"/>
+      </w:rPr>
+    </w:lvl>
+    <w:lvl w:ilvl="4" w:tplc="04130003" w:tentative="1">
+      <w:start w:val="1"/>
+      <w:numFmt w:val="bullet"/>
+      <w:lvlText w:val="o"/>
+      <w:lvlJc w:val="left"/>
+      <w:pPr>
+        <w:ind w:left="3600" w:hanging="360"/>
+      </w:pPr>
+      <w:rPr>
+        <w:rFonts w:ascii="Courier New" w:hAnsi="Courier New" w:cs="Courier New" w:hint="default"/>
+      </w:rPr>
+    </w:lvl>
+    <w:lvl w:ilvl="5" w:tplc="04130005" w:tentative="1">
+      <w:start w:val="1"/>
+      <w:numFmt w:val="bullet"/>
+      <w:lvlText w:val=""/>
+      <w:lvlJc w:val="left"/>
+      <w:pPr>
+        <w:ind w:left="4320" w:hanging="360"/>
+      </w:pPr>
+      <w:rPr>
+        <w:rFonts w:ascii="Wingdings" w:hAnsi="Wingdings" w:hint="default"/>
+      </w:rPr>
+    </w:lvl>
+    <w:lvl w:ilvl="6" w:tplc="04130001" w:tentative="1">
+      <w:start w:val="1"/>
+      <w:numFmt w:val="bullet"/>
+      <w:lvlText w:val=""/>
+      <w:lvlJc w:val="left"/>
+      <w:pPr>
+        <w:ind w:left="5040" w:hanging="360"/>
+      </w:pPr>
+      <w:rPr>
+        <w:rFonts w:ascii="Symbol" w:hAnsi="Symbol" w:hint="default"/>
+      </w:rPr>
+    </w:lvl>
+    <w:lvl w:ilvl="7" w:tplc="04130003" w:tentative="1">
+      <w:start w:val="1"/>
+      <w:numFmt w:val="bullet"/>
+      <w:lvlText w:val="o"/>
+      <w:lvlJc w:val="left"/>
+      <w:pPr>
+        <w:ind w:left="5760" w:hanging="360"/>
+      </w:pPr>
+      <w:rPr>
+        <w:rFonts w:ascii="Courier New" w:hAnsi="Courier New" w:cs="Courier New" w:hint="default"/>
+      </w:rPr>
+    </w:lvl>
+    <w:lvl w:ilvl="8" w:tplc="04130005" w:tentative="1">
+      <w:start w:val="1"/>
+      <w:numFmt w:val="bullet"/>
+      <w:lvlText w:val=""/>
+      <w:lvlJc w:val="left"/>
+      <w:pPr>
+        <w:ind w:left="6480" w:hanging="360"/>
+      </w:pPr>
+      <w:rPr>
+        <w:rFonts w:ascii="Wingdings" w:hAnsi="Wingdings" w:hint="default"/>
+      </w:rPr>
+    </w:lvl>
+  </w:abstractNum>
+  <w:abstractNum w:abstractNumId="3" w15:restartNumberingAfterBreak="0">
     <w:nsid w:val="087510C7"/>
     <w:multiLevelType w:val="multilevel"/>
     <w:tmpl w:val="8D2410F0"/>
@@ -3522,7 +5641,7 @@
       </w:rPr>
     </w:lvl>
   </w:abstractNum>
-  <w:abstractNum w:abstractNumId="3" w15:restartNumberingAfterBreak="0">
+  <w:abstractNum w:abstractNumId="4" w15:restartNumberingAfterBreak="0">
     <w:nsid w:val="0939791B"/>
     <w:multiLevelType w:val="hybridMultilevel"/>
     <w:tmpl w:val="C060A274"/>
@@ -3608,7 +5727,93 @@
       </w:pPr>
     </w:lvl>
   </w:abstractNum>
-  <w:abstractNum w:abstractNumId="4" w15:restartNumberingAfterBreak="0">
+  <w:abstractNum w:abstractNumId="5" w15:restartNumberingAfterBreak="0">
+    <w:nsid w:val="14C1759B"/>
+    <w:multiLevelType w:val="hybridMultilevel"/>
+    <w:tmpl w:val="0A12A9DA"/>
+    <w:lvl w:ilvl="0" w:tplc="FFFFFFFF">
+      <w:start w:val="1"/>
+      <w:numFmt w:val="decimal"/>
+      <w:lvlText w:val="%1."/>
+      <w:lvlJc w:val="left"/>
+      <w:pPr>
+        <w:ind w:left="720" w:hanging="360"/>
+      </w:pPr>
+    </w:lvl>
+    <w:lvl w:ilvl="1" w:tplc="FFFFFFFF" w:tentative="1">
+      <w:start w:val="1"/>
+      <w:numFmt w:val="lowerLetter"/>
+      <w:lvlText w:val="%2."/>
+      <w:lvlJc w:val="left"/>
+      <w:pPr>
+        <w:ind w:left="1440" w:hanging="360"/>
+      </w:pPr>
+    </w:lvl>
+    <w:lvl w:ilvl="2" w:tplc="FFFFFFFF" w:tentative="1">
+      <w:start w:val="1"/>
+      <w:numFmt w:val="lowerRoman"/>
+      <w:lvlText w:val="%3."/>
+      <w:lvlJc w:val="right"/>
+      <w:pPr>
+        <w:ind w:left="2160" w:hanging="180"/>
+      </w:pPr>
+    </w:lvl>
+    <w:lvl w:ilvl="3" w:tplc="FFFFFFFF" w:tentative="1">
+      <w:start w:val="1"/>
+      <w:numFmt w:val="decimal"/>
+      <w:lvlText w:val="%4."/>
+      <w:lvlJc w:val="left"/>
+      <w:pPr>
+        <w:ind w:left="2880" w:hanging="360"/>
+      </w:pPr>
+    </w:lvl>
+    <w:lvl w:ilvl="4" w:tplc="FFFFFFFF" w:tentative="1">
+      <w:start w:val="1"/>
+      <w:numFmt w:val="lowerLetter"/>
+      <w:lvlText w:val="%5."/>
+      <w:lvlJc w:val="left"/>
+      <w:pPr>
+        <w:ind w:left="3600" w:hanging="360"/>
+      </w:pPr>
+    </w:lvl>
+    <w:lvl w:ilvl="5" w:tplc="FFFFFFFF" w:tentative="1">
+      <w:start w:val="1"/>
+      <w:numFmt w:val="lowerRoman"/>
+      <w:lvlText w:val="%6."/>
+      <w:lvlJc w:val="right"/>
+      <w:pPr>
+        <w:ind w:left="4320" w:hanging="180"/>
+      </w:pPr>
+    </w:lvl>
+    <w:lvl w:ilvl="6" w:tplc="FFFFFFFF" w:tentative="1">
+      <w:start w:val="1"/>
+      <w:numFmt w:val="decimal"/>
+      <w:lvlText w:val="%7."/>
+      <w:lvlJc w:val="left"/>
+      <w:pPr>
+        <w:ind w:left="5040" w:hanging="360"/>
+      </w:pPr>
+    </w:lvl>
+    <w:lvl w:ilvl="7" w:tplc="FFFFFFFF" w:tentative="1">
+      <w:start w:val="1"/>
+      <w:numFmt w:val="lowerLetter"/>
+      <w:lvlText w:val="%8."/>
+      <w:lvlJc w:val="left"/>
+      <w:pPr>
+        <w:ind w:left="5760" w:hanging="360"/>
+      </w:pPr>
+    </w:lvl>
+    <w:lvl w:ilvl="8" w:tplc="FFFFFFFF" w:tentative="1">
+      <w:start w:val="1"/>
+      <w:numFmt w:val="lowerRoman"/>
+      <w:lvlText w:val="%9."/>
+      <w:lvlJc w:val="right"/>
+      <w:pPr>
+        <w:ind w:left="6480" w:hanging="180"/>
+      </w:pPr>
+    </w:lvl>
+  </w:abstractNum>
+  <w:abstractNum w:abstractNumId="6" w15:restartNumberingAfterBreak="0">
     <w:nsid w:val="15CB3620"/>
     <w:multiLevelType w:val="multilevel"/>
     <w:tmpl w:val="3B9E8E6E"/>
@@ -3757,7 +5962,7 @@
       </w:rPr>
     </w:lvl>
   </w:abstractNum>
-  <w:abstractNum w:abstractNumId="5" w15:restartNumberingAfterBreak="0">
+  <w:abstractNum w:abstractNumId="7" w15:restartNumberingAfterBreak="0">
     <w:nsid w:val="171827E7"/>
     <w:multiLevelType w:val="hybridMultilevel"/>
     <w:tmpl w:val="22428956"/>
@@ -3870,7 +6075,93 @@
       </w:rPr>
     </w:lvl>
   </w:abstractNum>
-  <w:abstractNum w:abstractNumId="6" w15:restartNumberingAfterBreak="0">
+  <w:abstractNum w:abstractNumId="8" w15:restartNumberingAfterBreak="0">
+    <w:nsid w:val="1F1E6E3B"/>
+    <w:multiLevelType w:val="hybridMultilevel"/>
+    <w:tmpl w:val="0A12A9DA"/>
+    <w:lvl w:ilvl="0" w:tplc="0413000F">
+      <w:start w:val="1"/>
+      <w:numFmt w:val="decimal"/>
+      <w:lvlText w:val="%1."/>
+      <w:lvlJc w:val="left"/>
+      <w:pPr>
+        <w:ind w:left="720" w:hanging="360"/>
+      </w:pPr>
+    </w:lvl>
+    <w:lvl w:ilvl="1" w:tplc="04130019" w:tentative="1">
+      <w:start w:val="1"/>
+      <w:numFmt w:val="lowerLetter"/>
+      <w:lvlText w:val="%2."/>
+      <w:lvlJc w:val="left"/>
+      <w:pPr>
+        <w:ind w:left="1440" w:hanging="360"/>
+      </w:pPr>
+    </w:lvl>
+    <w:lvl w:ilvl="2" w:tplc="0413001B" w:tentative="1">
+      <w:start w:val="1"/>
+      <w:numFmt w:val="lowerRoman"/>
+      <w:lvlText w:val="%3."/>
+      <w:lvlJc w:val="right"/>
+      <w:pPr>
+        <w:ind w:left="2160" w:hanging="180"/>
+      </w:pPr>
+    </w:lvl>
+    <w:lvl w:ilvl="3" w:tplc="0413000F" w:tentative="1">
+      <w:start w:val="1"/>
+      <w:numFmt w:val="decimal"/>
+      <w:lvlText w:val="%4."/>
+      <w:lvlJc w:val="left"/>
+      <w:pPr>
+        <w:ind w:left="2880" w:hanging="360"/>
+      </w:pPr>
+    </w:lvl>
+    <w:lvl w:ilvl="4" w:tplc="04130019" w:tentative="1">
+      <w:start w:val="1"/>
+      <w:numFmt w:val="lowerLetter"/>
+      <w:lvlText w:val="%5."/>
+      <w:lvlJc w:val="left"/>
+      <w:pPr>
+        <w:ind w:left="3600" w:hanging="360"/>
+      </w:pPr>
+    </w:lvl>
+    <w:lvl w:ilvl="5" w:tplc="0413001B" w:tentative="1">
+      <w:start w:val="1"/>
+      <w:numFmt w:val="lowerRoman"/>
+      <w:lvlText w:val="%6."/>
+      <w:lvlJc w:val="right"/>
+      <w:pPr>
+        <w:ind w:left="4320" w:hanging="180"/>
+      </w:pPr>
+    </w:lvl>
+    <w:lvl w:ilvl="6" w:tplc="0413000F" w:tentative="1">
+      <w:start w:val="1"/>
+      <w:numFmt w:val="decimal"/>
+      <w:lvlText w:val="%7."/>
+      <w:lvlJc w:val="left"/>
+      <w:pPr>
+        <w:ind w:left="5040" w:hanging="360"/>
+      </w:pPr>
+    </w:lvl>
+    <w:lvl w:ilvl="7" w:tplc="04130019" w:tentative="1">
+      <w:start w:val="1"/>
+      <w:numFmt w:val="lowerLetter"/>
+      <w:lvlText w:val="%8."/>
+      <w:lvlJc w:val="left"/>
+      <w:pPr>
+        <w:ind w:left="5760" w:hanging="360"/>
+      </w:pPr>
+    </w:lvl>
+    <w:lvl w:ilvl="8" w:tplc="0413001B" w:tentative="1">
+      <w:start w:val="1"/>
+      <w:numFmt w:val="lowerRoman"/>
+      <w:lvlText w:val="%9."/>
+      <w:lvlJc w:val="right"/>
+      <w:pPr>
+        <w:ind w:left="6480" w:hanging="180"/>
+      </w:pPr>
+    </w:lvl>
+  </w:abstractNum>
+  <w:abstractNum w:abstractNumId="9" w15:restartNumberingAfterBreak="0">
     <w:nsid w:val="20093AB7"/>
     <w:multiLevelType w:val="hybridMultilevel"/>
     <w:tmpl w:val="B218B810"/>
@@ -3965,7 +6256,7 @@
       </w:pPr>
     </w:lvl>
   </w:abstractNum>
-  <w:abstractNum w:abstractNumId="7" w15:restartNumberingAfterBreak="0">
+  <w:abstractNum w:abstractNumId="10" w15:restartNumberingAfterBreak="0">
     <w:nsid w:val="309F0379"/>
     <w:multiLevelType w:val="hybridMultilevel"/>
     <w:tmpl w:val="D8F6E07A"/>
@@ -4078,7 +6369,7 @@
       </w:rPr>
     </w:lvl>
   </w:abstractNum>
-  <w:abstractNum w:abstractNumId="8" w15:restartNumberingAfterBreak="0">
+  <w:abstractNum w:abstractNumId="11" w15:restartNumberingAfterBreak="0">
     <w:nsid w:val="3F44515B"/>
     <w:multiLevelType w:val="hybridMultilevel"/>
     <w:tmpl w:val="7850F14A"/>
@@ -4164,7 +6455,7 @@
       </w:pPr>
     </w:lvl>
   </w:abstractNum>
-  <w:abstractNum w:abstractNumId="9" w15:restartNumberingAfterBreak="0">
+  <w:abstractNum w:abstractNumId="12" w15:restartNumberingAfterBreak="0">
     <w:nsid w:val="431F4452"/>
     <w:multiLevelType w:val="multilevel"/>
     <w:tmpl w:val="9AF071E8"/>
@@ -4313,7 +6604,7 @@
       </w:rPr>
     </w:lvl>
   </w:abstractNum>
-  <w:abstractNum w:abstractNumId="10" w15:restartNumberingAfterBreak="0">
+  <w:abstractNum w:abstractNumId="13" w15:restartNumberingAfterBreak="0">
     <w:nsid w:val="43BE19BE"/>
     <w:multiLevelType w:val="multilevel"/>
     <w:tmpl w:val="6622B84A"/>
@@ -4462,7 +6753,7 @@
       </w:rPr>
     </w:lvl>
   </w:abstractNum>
-  <w:abstractNum w:abstractNumId="11" w15:restartNumberingAfterBreak="0">
+  <w:abstractNum w:abstractNumId="14" w15:restartNumberingAfterBreak="0">
     <w:nsid w:val="5AA5295F"/>
     <w:multiLevelType w:val="multilevel"/>
     <w:tmpl w:val="B13CE9AC"/>
@@ -4611,7 +6902,7 @@
       </w:rPr>
     </w:lvl>
   </w:abstractNum>
-  <w:abstractNum w:abstractNumId="12" w15:restartNumberingAfterBreak="0">
+  <w:abstractNum w:abstractNumId="15" w15:restartNumberingAfterBreak="0">
     <w:nsid w:val="5BA818CF"/>
     <w:multiLevelType w:val="multilevel"/>
     <w:tmpl w:val="0C043B6E"/>
@@ -4760,7 +7051,7 @@
       </w:rPr>
     </w:lvl>
   </w:abstractNum>
-  <w:abstractNum w:abstractNumId="13" w15:restartNumberingAfterBreak="0">
+  <w:abstractNum w:abstractNumId="16" w15:restartNumberingAfterBreak="0">
     <w:nsid w:val="5D902C32"/>
     <w:multiLevelType w:val="hybridMultilevel"/>
     <w:tmpl w:val="6EC891E8"/>
@@ -4846,7 +7137,7 @@
       </w:pPr>
     </w:lvl>
   </w:abstractNum>
-  <w:abstractNum w:abstractNumId="14" w15:restartNumberingAfterBreak="0">
+  <w:abstractNum w:abstractNumId="17" w15:restartNumberingAfterBreak="0">
     <w:nsid w:val="5EC33394"/>
     <w:multiLevelType w:val="multilevel"/>
     <w:tmpl w:val="C8261284"/>
@@ -4935,7 +7226,7 @@
       </w:pPr>
     </w:lvl>
   </w:abstractNum>
-  <w:abstractNum w:abstractNumId="15" w15:restartNumberingAfterBreak="0">
+  <w:abstractNum w:abstractNumId="18" w15:restartNumberingAfterBreak="0">
     <w:nsid w:val="6FE27D9D"/>
     <w:multiLevelType w:val="multilevel"/>
     <w:tmpl w:val="95904710"/>
@@ -5084,7 +7375,120 @@
       </w:rPr>
     </w:lvl>
   </w:abstractNum>
-  <w:abstractNum w:abstractNumId="16" w15:restartNumberingAfterBreak="0">
+  <w:abstractNum w:abstractNumId="19" w15:restartNumberingAfterBreak="0">
+    <w:nsid w:val="72602D11"/>
+    <w:multiLevelType w:val="hybridMultilevel"/>
+    <w:tmpl w:val="4A5E516E"/>
+    <w:lvl w:ilvl="0" w:tplc="04130001">
+      <w:start w:val="1"/>
+      <w:numFmt w:val="bullet"/>
+      <w:lvlText w:val=""/>
+      <w:lvlJc w:val="left"/>
+      <w:pPr>
+        <w:ind w:left="720" w:hanging="360"/>
+      </w:pPr>
+      <w:rPr>
+        <w:rFonts w:ascii="Symbol" w:hAnsi="Symbol" w:hint="default"/>
+      </w:rPr>
+    </w:lvl>
+    <w:lvl w:ilvl="1" w:tplc="04130003" w:tentative="1">
+      <w:start w:val="1"/>
+      <w:numFmt w:val="bullet"/>
+      <w:lvlText w:val="o"/>
+      <w:lvlJc w:val="left"/>
+      <w:pPr>
+        <w:ind w:left="1440" w:hanging="360"/>
+      </w:pPr>
+      <w:rPr>
+        <w:rFonts w:ascii="Courier New" w:hAnsi="Courier New" w:cs="Courier New" w:hint="default"/>
+      </w:rPr>
+    </w:lvl>
+    <w:lvl w:ilvl="2" w:tplc="04130005" w:tentative="1">
+      <w:start w:val="1"/>
+      <w:numFmt w:val="bullet"/>
+      <w:lvlText w:val=""/>
+      <w:lvlJc w:val="left"/>
+      <w:pPr>
+        <w:ind w:left="2160" w:hanging="360"/>
+      </w:pPr>
+      <w:rPr>
+        <w:rFonts w:ascii="Wingdings" w:hAnsi="Wingdings" w:hint="default"/>
+      </w:rPr>
+    </w:lvl>
+    <w:lvl w:ilvl="3" w:tplc="04130001" w:tentative="1">
+      <w:start w:val="1"/>
+      <w:numFmt w:val="bullet"/>
+      <w:lvlText w:val=""/>
+      <w:lvlJc w:val="left"/>
+      <w:pPr>
+        <w:ind w:left="2880" w:hanging="360"/>
+      </w:pPr>
+      <w:rPr>
+        <w:rFonts w:ascii="Symbol" w:hAnsi="Symbol" w:hint="default"/>
+      </w:rPr>
+    </w:lvl>
+    <w:lvl w:ilvl="4" w:tplc="04130003" w:tentative="1">
+      <w:start w:val="1"/>
+      <w:numFmt w:val="bullet"/>
+      <w:lvlText w:val="o"/>
+      <w:lvlJc w:val="left"/>
+      <w:pPr>
+        <w:ind w:left="3600" w:hanging="360"/>
+      </w:pPr>
+      <w:rPr>
+        <w:rFonts w:ascii="Courier New" w:hAnsi="Courier New" w:cs="Courier New" w:hint="default"/>
+      </w:rPr>
+    </w:lvl>
+    <w:lvl w:ilvl="5" w:tplc="04130005" w:tentative="1">
+      <w:start w:val="1"/>
+      <w:numFmt w:val="bullet"/>
+      <w:lvlText w:val=""/>
+      <w:lvlJc w:val="left"/>
+      <w:pPr>
+        <w:ind w:left="4320" w:hanging="360"/>
+      </w:pPr>
+      <w:rPr>
+        <w:rFonts w:ascii="Wingdings" w:hAnsi="Wingdings" w:hint="default"/>
+      </w:rPr>
+    </w:lvl>
+    <w:lvl w:ilvl="6" w:tplc="04130001" w:tentative="1">
+      <w:start w:val="1"/>
+      <w:numFmt w:val="bullet"/>
+      <w:lvlText w:val=""/>
+      <w:lvlJc w:val="left"/>
+      <w:pPr>
+        <w:ind w:left="5040" w:hanging="360"/>
+      </w:pPr>
+      <w:rPr>
+        <w:rFonts w:ascii="Symbol" w:hAnsi="Symbol" w:hint="default"/>
+      </w:rPr>
+    </w:lvl>
+    <w:lvl w:ilvl="7" w:tplc="04130003" w:tentative="1">
+      <w:start w:val="1"/>
+      <w:numFmt w:val="bullet"/>
+      <w:lvlText w:val="o"/>
+      <w:lvlJc w:val="left"/>
+      <w:pPr>
+        <w:ind w:left="5760" w:hanging="360"/>
+      </w:pPr>
+      <w:rPr>
+        <w:rFonts w:ascii="Courier New" w:hAnsi="Courier New" w:cs="Courier New" w:hint="default"/>
+      </w:rPr>
+    </w:lvl>
+    <w:lvl w:ilvl="8" w:tplc="04130005" w:tentative="1">
+      <w:start w:val="1"/>
+      <w:numFmt w:val="bullet"/>
+      <w:lvlText w:val=""/>
+      <w:lvlJc w:val="left"/>
+      <w:pPr>
+        <w:ind w:left="6480" w:hanging="360"/>
+      </w:pPr>
+      <w:rPr>
+        <w:rFonts w:ascii="Wingdings" w:hAnsi="Wingdings" w:hint="default"/>
+      </w:rPr>
+    </w:lvl>
+  </w:abstractNum>
+  <w:abstractNum w:abstractNumId="20" w15:restartNumberingAfterBreak="0">
     <w:nsid w:val="7C202EF6"/>
     <w:multiLevelType w:val="multilevel"/>
     <w:tmpl w:val="BE241EE0"/>
@@ -5234,55 +7638,67 @@
     </w:lvl>
   </w:abstractNum>
   <w:num w:numId="1" w16cid:durableId="1726444968">
-    <w:abstractNumId w:val="5"/>
+    <w:abstractNumId w:val="7"/>
   </w:num>
   <w:num w:numId="2" w16cid:durableId="44762915">
-    <w:abstractNumId w:val="6"/>
+    <w:abstractNumId w:val="9"/>
   </w:num>
   <w:num w:numId="3" w16cid:durableId="1069226769">
     <w:abstractNumId w:val="1"/>
   </w:num>
   <w:num w:numId="4" w16cid:durableId="1852446849">
-    <w:abstractNumId w:val="8"/>
+    <w:abstractNumId w:val="11"/>
   </w:num>
   <w:num w:numId="5" w16cid:durableId="1374421500">
+    <w:abstractNumId w:val="16"/>
+  </w:num>
+  <w:num w:numId="6" w16cid:durableId="267205637">
+    <w:abstractNumId w:val="17"/>
+  </w:num>
+  <w:num w:numId="7" w16cid:durableId="2020111381">
+    <w:abstractNumId w:val="4"/>
+  </w:num>
+  <w:num w:numId="8" w16cid:durableId="27266526">
+    <w:abstractNumId w:val="10"/>
+  </w:num>
+  <w:num w:numId="9" w16cid:durableId="1303265123">
+    <w:abstractNumId w:val="6"/>
+  </w:num>
+  <w:num w:numId="10" w16cid:durableId="1785660651">
+    <w:abstractNumId w:val="20"/>
+  </w:num>
+  <w:num w:numId="11" w16cid:durableId="33386105">
+    <w:abstractNumId w:val="14"/>
+  </w:num>
+  <w:num w:numId="12" w16cid:durableId="1488669251">
+    <w:abstractNumId w:val="18"/>
+  </w:num>
+  <w:num w:numId="13" w16cid:durableId="1324355896">
     <w:abstractNumId w:val="13"/>
   </w:num>
-  <w:num w:numId="6" w16cid:durableId="267205637">
-    <w:abstractNumId w:val="14"/>
-  </w:num>
-  <w:num w:numId="7" w16cid:durableId="2020111381">
-    <w:abstractNumId w:val="3"/>
-  </w:num>
-  <w:num w:numId="8" w16cid:durableId="27266526">
-    <w:abstractNumId w:val="7"/>
-  </w:num>
-  <w:num w:numId="9" w16cid:durableId="1303265123">
-    <w:abstractNumId w:val="4"/>
-  </w:num>
-  <w:num w:numId="10" w16cid:durableId="1785660651">
-    <w:abstractNumId w:val="16"/>
-  </w:num>
-  <w:num w:numId="11" w16cid:durableId="33386105">
-    <w:abstractNumId w:val="11"/>
-  </w:num>
-  <w:num w:numId="12" w16cid:durableId="1488669251">
-    <w:abstractNumId w:val="15"/>
-  </w:num>
-  <w:num w:numId="13" w16cid:durableId="1324355896">
-    <w:abstractNumId w:val="10"/>
-  </w:num>
   <w:num w:numId="14" w16cid:durableId="573197671">
-    <w:abstractNumId w:val="9"/>
+    <w:abstractNumId w:val="12"/>
   </w:num>
   <w:num w:numId="15" w16cid:durableId="520168919">
     <w:abstractNumId w:val="0"/>
   </w:num>
   <w:num w:numId="16" w16cid:durableId="806049370">
-    <w:abstractNumId w:val="12"/>
+    <w:abstractNumId w:val="15"/>
   </w:num>
   <w:num w:numId="17" w16cid:durableId="183255282">
+    <w:abstractNumId w:val="3"/>
+  </w:num>
+  <w:num w:numId="18" w16cid:durableId="1667324357">
+    <w:abstractNumId w:val="8"/>
+  </w:num>
+  <w:num w:numId="19" w16cid:durableId="1610547239">
     <w:abstractNumId w:val="2"/>
+  </w:num>
+  <w:num w:numId="20" w16cid:durableId="240063116">
+    <w:abstractNumId w:val="5"/>
+  </w:num>
+  <w:num w:numId="21" w16cid:durableId="286206080">
+    <w:abstractNumId w:val="19"/>
   </w:num>
 </w:numbering>
 </file>
@@ -6450,19 +8866,17 @@
 </file>
 
 <file path=customXml/item1.xml><?xml version="1.0" encoding="utf-8"?>
-<b:Sources xmlns:b="http://schemas.openxmlformats.org/officeDocument/2006/bibliography" xmlns="http://schemas.openxmlformats.org/officeDocument/2006/bibliography" SelectedStyle="\APASixthEditionOfficeOnline.xsl" StyleName="APA" Version="6"/>
+<p:properties xmlns:p="http://schemas.microsoft.com/office/2006/metadata/properties" xmlns:xsi="http://www.w3.org/2001/XMLSchema-instance" xmlns:pc="http://schemas.microsoft.com/office/infopath/2007/PartnerControls">
+  <documentManagement>
+    <TaxCatchAll xmlns="32dd6115-ce5d-46b4-b638-9e7d5ca6cbee" xsi:nil="true"/>
+    <lcf76f155ced4ddcb4097134ff3c332f xmlns="094ecc41-7a37-40c9-8390-f18431712098">
+      <Terms xmlns="http://schemas.microsoft.com/office/infopath/2007/PartnerControls"/>
+    </lcf76f155ced4ddcb4097134ff3c332f>
+  </documentManagement>
+</p:properties>
 </file>
 
 <file path=customXml/item2.xml><?xml version="1.0" encoding="utf-8"?>
-<?mso-contentType ?>
-<FormTemplates xmlns="http://schemas.microsoft.com/sharepoint/v3/contenttype/forms">
-  <Display>DocumentLibraryForm</Display>
-  <Edit>DocumentLibraryForm</Edit>
-  <New>DocumentLibraryForm</New>
-</FormTemplates>
-</file>
-
-<file path=customXml/item3.xml><?xml version="1.0" encoding="utf-8"?>
 <ct:contentTypeSchema xmlns:ct="http://schemas.microsoft.com/office/2006/metadata/contentType" xmlns:ma="http://schemas.microsoft.com/office/2006/metadata/properties/metaAttributes" ct:_="" ma:_="" ma:contentTypeName="Document" ma:contentTypeID="0x010100D5188FA4F7421B4A93E65E307A769E27" ma:contentTypeVersion="15" ma:contentTypeDescription="Een nieuw document maken." ma:contentTypeScope="" ma:versionID="9bfd002f47f5f7e7b2724518f3fad1a5">
   <xsd:schema xmlns:xsd="http://www.w3.org/2001/XMLSchema" xmlns:xs="http://www.w3.org/2001/XMLSchema" xmlns:p="http://schemas.microsoft.com/office/2006/metadata/properties" xmlns:ns2="094ecc41-7a37-40c9-8390-f18431712098" xmlns:ns3="32dd6115-ce5d-46b4-b638-9e7d5ca6cbee" targetNamespace="http://schemas.microsoft.com/office/2006/metadata/properties" ma:root="true" ma:fieldsID="e2c1118370456e9a6d2939e9bd0f2e89" ns2:_="" ns3:_="">
     <xsd:import namespace="094ecc41-7a37-40c9-8390-f18431712098"/>
@@ -6697,34 +9111,31 @@
 </ct:contentTypeSchema>
 </file>
 
+<file path=customXml/item3.xml><?xml version="1.0" encoding="utf-8"?>
+<?mso-contentType ?>
+<FormTemplates xmlns="http://schemas.microsoft.com/sharepoint/v3/contenttype/forms">
+  <Display>DocumentLibraryForm</Display>
+  <Edit>DocumentLibraryForm</Edit>
+  <New>DocumentLibraryForm</New>
+</FormTemplates>
+</file>
+
 <file path=customXml/item4.xml><?xml version="1.0" encoding="utf-8"?>
-<p:properties xmlns:p="http://schemas.microsoft.com/office/2006/metadata/properties" xmlns:xsi="http://www.w3.org/2001/XMLSchema-instance" xmlns:pc="http://schemas.microsoft.com/office/infopath/2007/PartnerControls">
-  <documentManagement>
-    <TaxCatchAll xmlns="32dd6115-ce5d-46b4-b638-9e7d5ca6cbee" xsi:nil="true"/>
-    <lcf76f155ced4ddcb4097134ff3c332f xmlns="094ecc41-7a37-40c9-8390-f18431712098">
-      <Terms xmlns="http://schemas.microsoft.com/office/infopath/2007/PartnerControls"/>
-    </lcf76f155ced4ddcb4097134ff3c332f>
-  </documentManagement>
-</p:properties>
+<b:Sources xmlns:b="http://schemas.openxmlformats.org/officeDocument/2006/bibliography" xmlns="http://schemas.openxmlformats.org/officeDocument/2006/bibliography" SelectedStyle="\APASixthEditionOfficeOnline.xsl" StyleName="APA" Version="6"/>
 </file>
 
 <file path=customXml/itemProps1.xml><?xml version="1.0" encoding="utf-8"?>
-<ds:datastoreItem xmlns:ds="http://schemas.openxmlformats.org/officeDocument/2006/customXml" ds:itemID="{72B7D650-2FAA-4D72-B587-235E59E6AC26}">
+<ds:datastoreItem xmlns:ds="http://schemas.openxmlformats.org/officeDocument/2006/customXml" ds:itemID="{BE4F2336-C780-4F46-AFFE-4DE0E8AB3C31}">
   <ds:schemaRefs>
-    <ds:schemaRef ds:uri="http://schemas.openxmlformats.org/officeDocument/2006/bibliography"/>
+    <ds:schemaRef ds:uri="http://schemas.microsoft.com/office/2006/metadata/properties"/>
+    <ds:schemaRef ds:uri="http://schemas.microsoft.com/office/infopath/2007/PartnerControls"/>
+    <ds:schemaRef ds:uri="32dd6115-ce5d-46b4-b638-9e7d5ca6cbee"/>
+    <ds:schemaRef ds:uri="094ecc41-7a37-40c9-8390-f18431712098"/>
   </ds:schemaRefs>
 </ds:datastoreItem>
 </file>
 
 <file path=customXml/itemProps2.xml><?xml version="1.0" encoding="utf-8"?>
-<ds:datastoreItem xmlns:ds="http://schemas.openxmlformats.org/officeDocument/2006/customXml" ds:itemID="{785E2525-0EBE-4D7F-9AAE-49383EAD4E65}">
-  <ds:schemaRefs>
-    <ds:schemaRef ds:uri="http://schemas.microsoft.com/sharepoint/v3/contenttype/forms"/>
-  </ds:schemaRefs>
-</ds:datastoreItem>
-</file>
-
-<file path=customXml/itemProps3.xml><?xml version="1.0" encoding="utf-8"?>
 <ds:datastoreItem xmlns:ds="http://schemas.openxmlformats.org/officeDocument/2006/customXml" ds:itemID="{35B7137E-D26C-44FB-A773-B4BED27A936A}">
   <ds:schemaRefs>
     <ds:schemaRef ds:uri="http://schemas.microsoft.com/office/2006/metadata/contentType"/>
@@ -6743,13 +9154,18 @@
 </ds:datastoreItem>
 </file>
 
+<file path=customXml/itemProps3.xml><?xml version="1.0" encoding="utf-8"?>
+<ds:datastoreItem xmlns:ds="http://schemas.openxmlformats.org/officeDocument/2006/customXml" ds:itemID="{785E2525-0EBE-4D7F-9AAE-49383EAD4E65}">
+  <ds:schemaRefs>
+    <ds:schemaRef ds:uri="http://schemas.microsoft.com/sharepoint/v3/contenttype/forms"/>
+  </ds:schemaRefs>
+</ds:datastoreItem>
+</file>
+
 <file path=customXml/itemProps4.xml><?xml version="1.0" encoding="utf-8"?>
-<ds:datastoreItem xmlns:ds="http://schemas.openxmlformats.org/officeDocument/2006/customXml" ds:itemID="{BE4F2336-C780-4F46-AFFE-4DE0E8AB3C31}">
+<ds:datastoreItem xmlns:ds="http://schemas.openxmlformats.org/officeDocument/2006/customXml" ds:itemID="{72B7D650-2FAA-4D72-B587-235E59E6AC26}">
   <ds:schemaRefs>
-    <ds:schemaRef ds:uri="http://schemas.microsoft.com/office/2006/metadata/properties"/>
-    <ds:schemaRef ds:uri="http://schemas.microsoft.com/office/infopath/2007/PartnerControls"/>
-    <ds:schemaRef ds:uri="32dd6115-ce5d-46b4-b638-9e7d5ca6cbee"/>
-    <ds:schemaRef ds:uri="094ecc41-7a37-40c9-8390-f18431712098"/>
+    <ds:schemaRef ds:uri="http://schemas.openxmlformats.org/officeDocument/2006/bibliography"/>
   </ds:schemaRefs>
 </ds:datastoreItem>
 </file>
</xml_diff>

<commit_message>
feat: updated testplan based on new planning
</commit_message>
<xml_diff>
--- a/Templates/Sjabloon 4a - Testplan.docx
+++ b/Templates/Sjabloon 4a - Testplan.docx
@@ -14,6 +14,7 @@
           <w:lang w:val="en-US"/>
         </w:rPr>
       </w:pPr>
+      <w:proofErr w:type="spellStart"/>
       <w:r>
         <w:rPr>
           <w:b/>
@@ -22,8 +23,9 @@
           <w:szCs w:val="48"/>
           <w:lang w:val="en-US"/>
         </w:rPr>
-        <w:t>Sjabloon 4</w:t>
-      </w:r>
+        <w:t>Sjabloon</w:t>
+      </w:r>
+      <w:proofErr w:type="spellEnd"/>
       <w:r>
         <w:rPr>
           <w:b/>
@@ -32,34 +34,46 @@
           <w:szCs w:val="48"/>
           <w:lang w:val="en-US"/>
         </w:rPr>
-        <w:t>a</w:t>
-      </w:r>
-    </w:p>
-    <w:p>
-      <w:pPr>
-        <w:jc w:val="center"/>
-        <w:rPr>
+        <w:t xml:space="preserve"> 4</w:t>
+      </w:r>
+      <w:r>
+        <w:rPr>
+          <w:b/>
+          <w:bCs/>
           <w:sz w:val="48"/>
           <w:szCs w:val="48"/>
           <w:lang w:val="en-US"/>
         </w:rPr>
-      </w:pPr>
-      <w:r>
+        <w:t>a</w:t>
+      </w:r>
+    </w:p>
+    <w:p>
+      <w:pPr>
+        <w:jc w:val="center"/>
         <w:rPr>
           <w:sz w:val="48"/>
           <w:szCs w:val="48"/>
           <w:lang w:val="en-US"/>
         </w:rPr>
-        <w:t>Tes</w:t>
-      </w:r>
+      </w:pPr>
+      <w:proofErr w:type="spellStart"/>
       <w:r>
         <w:rPr>
           <w:sz w:val="48"/>
           <w:szCs w:val="48"/>
           <w:lang w:val="en-US"/>
         </w:rPr>
+        <w:t>Tes</w:t>
+      </w:r>
+      <w:r>
+        <w:rPr>
+          <w:sz w:val="48"/>
+          <w:szCs w:val="48"/>
+          <w:lang w:val="en-US"/>
+        </w:rPr>
         <w:t>tplan</w:t>
       </w:r>
+      <w:proofErr w:type="spellEnd"/>
       <w:r>
         <w:rPr>
           <w:sz w:val="48"/>
@@ -1054,7 +1068,15 @@
         <w:t>Wij willen testen</w:t>
       </w:r>
       <w:r>
-        <w:t xml:space="preserve"> dat de spelers goed kunnen bewegen over de map heen en dat er meerdere spelers tegelijkertijd kunnen bewegen zonder dat de inputs van een speler de auto van de andere speler bewegen.</w:t>
+        <w:t xml:space="preserve"> dat de spelers goed kunnen bewegen over de map heen en dat er meerdere spelers tegelijkertijd kunnen bewegen zonder dat de </w:t>
+      </w:r>
+      <w:proofErr w:type="spellStart"/>
+      <w:r>
+        <w:t>inputs</w:t>
+      </w:r>
+      <w:proofErr w:type="spellEnd"/>
+      <w:r>
+        <w:t xml:space="preserve"> van een speler de auto van de andere speler bewegen.</w:t>
       </w:r>
     </w:p>
     <w:p>
@@ -1089,68 +1111,46 @@
       </w:r>
     </w:p>
     <w:p>
-      <w:pPr>
-        <w:pStyle w:val="Lijstalinea"/>
-        <w:numPr>
-          <w:ilvl w:val="0"/>
-          <w:numId w:val="18"/>
-        </w:numPr>
+      <w:r>
         <w:rPr>
           <w:b/>
           <w:bCs/>
         </w:rPr>
-      </w:pPr>
+        <w:t>Hoe gaan we het testen</w:t>
+      </w:r>
+    </w:p>
+    <w:p>
+      <w:r>
+        <w:t>Wij gaan dit testen door andere mensen de functionaliteit te laten gebruiken met niet te veel uitleg.</w:t>
+      </w:r>
+      <w:r>
+        <w:br/>
+        <w:t>Hierdoor testen wij hoe een speler die niet heeft geholpen in het maken van de functie de functie gaat gebruiken.</w:t>
+      </w:r>
+    </w:p>
+    <w:p>
       <w:r>
         <w:rPr>
           <w:b/>
           <w:bCs/>
         </w:rPr>
-        <w:t>Geluid</w:t>
-      </w:r>
-      <w:r>
-        <w:rPr>
-          <w:b/>
-          <w:bCs/>
-        </w:rPr>
-        <w:br/>
-      </w:r>
-      <w:r>
-        <w:t xml:space="preserve">Wij willen testen of de sound effects en de muziek van het spel goed afspeelt en ook het juiste volume aanhoudt. </w:t>
+        <w:t>Waarom gaan we het testen</w:t>
       </w:r>
     </w:p>
     <w:p>
       <w:r>
-        <w:rPr>
-          <w:b/>
-          <w:bCs/>
-        </w:rPr>
-        <w:t>Hoe gaan we het testen</w:t>
-      </w:r>
-    </w:p>
-    <w:p>
-      <w:r>
-        <w:t>Wij gaan dit testen door andere mensen de functionaliteit te laten gebruiken met niet te veel uitleg.</w:t>
-      </w:r>
-      <w:r>
-        <w:br/>
-        <w:t>Hierdoor testen wij hoe een speler die niet heeft geholpen in het maken van de functie de functie gaat gebruiken.</w:t>
-      </w:r>
-    </w:p>
-    <w:p>
-      <w:r>
-        <w:rPr>
-          <w:b/>
-          <w:bCs/>
-        </w:rPr>
-        <w:t>Waarom gaan we het testen</w:t>
-      </w:r>
-    </w:p>
-    <w:p>
-      <w:r>
         <w:t xml:space="preserve">Wij willen deze functies gaan testen, omdat deze functies wat van de belangrijkere functies zijn van ons project, </w:t>
       </w:r>
       <w:r>
-        <w:t>zoals het bewegen van de spelers en de obstakels inspawnen.</w:t>
+        <w:t xml:space="preserve">zoals het bewegen van de spelers en de obstakels </w:t>
+      </w:r>
+      <w:proofErr w:type="spellStart"/>
+      <w:r>
+        <w:t>inspawnen</w:t>
+      </w:r>
+      <w:proofErr w:type="spellEnd"/>
+      <w:r>
+        <w:t>.</w:t>
       </w:r>
     </w:p>
     <w:p>
@@ -1413,7 +1413,15 @@
         <w:pStyle w:val="Lijstalinea"/>
       </w:pPr>
       <w:r>
-        <w:t>Wij willen testen dat de spelers goed kunnen bewegen over de map heen en dat er meerdere spelers tegelijkertijd kunnen bewegen zonder dat de inputs van een speler de auto van de andere speler bewegen.</w:t>
+        <w:t xml:space="preserve">Wij willen testen dat de spelers goed kunnen bewegen over de map heen en dat er meerdere spelers tegelijkertijd kunnen bewegen zonder dat de </w:t>
+      </w:r>
+      <w:proofErr w:type="spellStart"/>
+      <w:r>
+        <w:t>inputs</w:t>
+      </w:r>
+      <w:proofErr w:type="spellEnd"/>
+      <w:r>
+        <w:t xml:space="preserve"> van een speler de auto van de andere speler bewegen.</w:t>
       </w:r>
     </w:p>
     <w:p>
@@ -1444,36 +1452,6 @@
         <w:t>Wij willen testen of de map goed is gemaakt dat de spelers er niet door muren kunnen gaan en dat de obstakels goed worden neergezet op de map op een manier dat het niet onmogelijk is voor de speler om te ontwijken.</w:t>
       </w:r>
     </w:p>
-    <w:p>
-      <w:pPr>
-        <w:pStyle w:val="Lijstalinea"/>
-        <w:numPr>
-          <w:ilvl w:val="0"/>
-          <w:numId w:val="20"/>
-        </w:numPr>
-        <w:rPr>
-          <w:b/>
-          <w:bCs/>
-        </w:rPr>
-      </w:pPr>
-      <w:r>
-        <w:rPr>
-          <w:b/>
-          <w:bCs/>
-        </w:rPr>
-        <w:t>Geluid</w:t>
-      </w:r>
-      <w:r>
-        <w:rPr>
-          <w:b/>
-          <w:bCs/>
-        </w:rPr>
-        <w:br/>
-      </w:r>
-      <w:r>
-        <w:t xml:space="preserve">Wij willen testen of de sound effects en de muziek van het spel goed afspeelt en ook het juiste volume aanhoudt. </w:t>
-      </w:r>
-    </w:p>
     <w:p/>
     <w:p>
       <w:pPr>
@@ -1502,12 +1480,21 @@
           <w:bCs/>
         </w:rPr>
       </w:pPr>
+      <w:proofErr w:type="spellStart"/>
       <w:r>
         <w:rPr>
           <w:b/>
           <w:bCs/>
         </w:rPr>
-        <w:t>Compatibileit met andere operating software</w:t>
+        <w:t>Compatibileit</w:t>
+      </w:r>
+      <w:proofErr w:type="spellEnd"/>
+      <w:r>
+        <w:rPr>
+          <w:b/>
+          <w:bCs/>
+        </w:rPr>
+        <w:t xml:space="preserve"> met andere operating software</w:t>
       </w:r>
     </w:p>
     <w:p>
@@ -1519,7 +1506,15 @@
         </w:rPr>
       </w:pPr>
       <w:r>
-        <w:t>Wij gaan niet testen of de game goed werkt op operating software dat verschilt van wat wij gebruiken (windows 10+).</w:t>
+        <w:t>Wij gaan niet testen of de game goed werkt op operating software dat verschilt van wat wij gebruiken (</w:t>
+      </w:r>
+      <w:proofErr w:type="spellStart"/>
+      <w:r>
+        <w:t>windows</w:t>
+      </w:r>
+      <w:proofErr w:type="spellEnd"/>
+      <w:r>
+        <w:t xml:space="preserve"> 10+).</w:t>
       </w:r>
     </w:p>
     <w:p/>
@@ -1564,7 +1559,15 @@
     </w:p>
     <w:p>
       <w:r>
-        <w:t>Om te testen waren wij van plan om een leeg lokaal uit te zoeken en daar ons spel klaar te leggen. Dit doen we door een laptop met de huidige build erop neer te leggen met 2 controllers aangesloten. We gaan dan 2 studenten vragen om het spel te spelen zonder verdere uitleg te geven. Hierbij gaan we dan kijken naar de keuzes die de speler maakt en of dat overeenkomt met wat wij verwachten dat een speler zou doen in ons spel.</w:t>
+        <w:t xml:space="preserve">Om te testen waren wij van plan om een leeg lokaal uit te zoeken en daar ons spel klaar te leggen. Dit doen we door een laptop met de huidige </w:t>
+      </w:r>
+      <w:proofErr w:type="spellStart"/>
+      <w:r>
+        <w:t>build</w:t>
+      </w:r>
+      <w:proofErr w:type="spellEnd"/>
+      <w:r>
+        <w:t xml:space="preserve"> erop neer te leggen met 2 controllers aangesloten. We gaan dan 2 studenten vragen om het spel te spelen zonder verdere uitleg te geven. Hierbij gaan we dan kijken naar de keuzes die de speler maakt en of dat overeenkomt met wat wij verwachten dat een speler zou doen in ons spel.</w:t>
       </w:r>
     </w:p>
     <w:p>
@@ -1599,8 +1602,13 @@
         </w:numPr>
       </w:pPr>
       <w:r>
-        <w:t>Een computer met de laatst gemaakte build</w:t>
-      </w:r>
+        <w:t xml:space="preserve">Een computer met de laatst gemaakte </w:t>
+      </w:r>
+      <w:proofErr w:type="spellStart"/>
+      <w:r>
+        <w:t>build</w:t>
+      </w:r>
+      <w:proofErr w:type="spellEnd"/>
     </w:p>
     <w:p>
       <w:pPr>
@@ -1632,14 +1640,36 @@
         <w:rPr>
           <w:lang w:val="en-US"/>
         </w:rPr>
-        <w:t>Google forms voor feedback v</w:t>
-      </w:r>
+        <w:t xml:space="preserve">Google forms </w:t>
+      </w:r>
+      <w:proofErr w:type="spellStart"/>
       <w:r>
         <w:rPr>
           <w:lang w:val="en-US"/>
         </w:rPr>
+        <w:t>voor</w:t>
+      </w:r>
+      <w:proofErr w:type="spellEnd"/>
+      <w:r>
+        <w:rPr>
+          <w:lang w:val="en-US"/>
+        </w:rPr>
+        <w:t xml:space="preserve"> feedback </w:t>
+      </w:r>
+      <w:proofErr w:type="spellStart"/>
+      <w:r>
+        <w:rPr>
+          <w:lang w:val="en-US"/>
+        </w:rPr>
+        <w:t>v</w:t>
+      </w:r>
+      <w:r>
+        <w:rPr>
+          <w:lang w:val="en-US"/>
+        </w:rPr>
         <w:t>ragen</w:t>
       </w:r>
+      <w:proofErr w:type="spellEnd"/>
     </w:p>
     <w:p>
       <w:pPr>
@@ -1684,7 +1714,15 @@
     </w:p>
     <w:p>
       <w:r>
-        <w:t>Een computer met als reccomended specificaties</w:t>
+        <w:t xml:space="preserve">Een computer met als </w:t>
+      </w:r>
+      <w:proofErr w:type="spellStart"/>
+      <w:r>
+        <w:t>reccomended</w:t>
+      </w:r>
+      <w:proofErr w:type="spellEnd"/>
+      <w:r>
+        <w:t xml:space="preserve"> specificaties</w:t>
       </w:r>
     </w:p>
     <w:p>
@@ -1746,7 +1784,23 @@
     </w:p>
     <w:p>
       <w:r>
-        <w:t>Wij gebruiken als software voor het testen een build gemaakt in Unity.</w:t>
+        <w:t xml:space="preserve">Wij gebruiken als software voor het testen een </w:t>
+      </w:r>
+      <w:proofErr w:type="spellStart"/>
+      <w:r>
+        <w:t>build</w:t>
+      </w:r>
+      <w:proofErr w:type="spellEnd"/>
+      <w:r>
+        <w:t xml:space="preserve"> gemaakt in </w:t>
+      </w:r>
+      <w:proofErr w:type="spellStart"/>
+      <w:r>
+        <w:t>Unity</w:t>
+      </w:r>
+      <w:proofErr w:type="spellEnd"/>
+      <w:r>
+        <w:t>.</w:t>
       </w:r>
     </w:p>
     <w:p/>
@@ -1828,7 +1882,23 @@
           <w:i/>
           <w:iCs/>
         </w:rPr>
-        <w:t xml:space="preserve">user stories weer. </w:t>
+        <w:t xml:space="preserve">user </w:t>
+      </w:r>
+      <w:proofErr w:type="spellStart"/>
+      <w:r>
+        <w:rPr>
+          <w:i/>
+          <w:iCs/>
+        </w:rPr>
+        <w:t>stories</w:t>
+      </w:r>
+      <w:proofErr w:type="spellEnd"/>
+      <w:r>
+        <w:rPr>
+          <w:i/>
+          <w:iCs/>
+        </w:rPr>
+        <w:t xml:space="preserve"> weer. </w:t>
       </w:r>
       <w:r>
         <w:rPr>
@@ -2049,7 +2119,7 @@
                 <w:rFonts w:ascii="Calibri" w:eastAsia="Times New Roman" w:hAnsi="Calibri" w:cs="Calibri"/>
                 <w:color w:val="000000"/>
               </w:rPr>
-              <w:t>Als speler wil ik mijn auto kunnen bewegen zodat ik door de racetrack kan rijden</w:t>
+              <w:t>Als speler wil ik mijn auto kunnen bewegen zodat ik zelf input kan geven over hoe ik speel en mijn best kan doen om te winnen</w:t>
             </w:r>
           </w:p>
         </w:tc>
@@ -2623,8 +2693,17 @@
                 <w:rFonts w:ascii="Calibri" w:hAnsi="Calibri"/>
                 <w:bCs/>
               </w:rPr>
-              <w:t>OK/Fail</w:t>
-            </w:r>
+              <w:t>OK/</w:t>
+            </w:r>
+            <w:proofErr w:type="spellStart"/>
+            <w:r>
+              <w:rPr>
+                <w:rFonts w:ascii="Calibri" w:hAnsi="Calibri"/>
+                <w:bCs/>
+              </w:rPr>
+              <w:t>Fail</w:t>
+            </w:r>
+            <w:proofErr w:type="spellEnd"/>
             <w:r>
               <w:rPr>
                 <w:rFonts w:ascii="Calibri" w:hAnsi="Calibri"/>
@@ -2744,14 +2823,7 @@
                 <w:rFonts w:ascii="Calibri" w:hAnsi="Calibri"/>
                 <w:bCs/>
               </w:rPr>
-              <w:t>Sprint01-TC0</w:t>
-            </w:r>
-            <w:r>
-              <w:rPr>
-                <w:rFonts w:ascii="Calibri" w:hAnsi="Calibri"/>
-                <w:bCs/>
-              </w:rPr>
-              <w:t xml:space="preserve">2] </w:t>
+              <w:t xml:space="preserve">Sprint01-TC02] </w:t>
             </w:r>
           </w:p>
         </w:tc>
@@ -2806,7 +2878,7 @@
                 <w:rFonts w:ascii="Calibri" w:eastAsia="Times New Roman" w:hAnsi="Calibri" w:cs="Calibri"/>
                 <w:color w:val="000000"/>
               </w:rPr>
-              <w:t>Als speler wil ik samen met iemand anders op dezelfde computer spelen zodat ik iemand heb om mee te spelen</w:t>
+              <w:t>Als speler wil ik samen met iemand anders op dezelfde computer spelen zodat ik een leuke sociale ervaring heb tijdens het spelen van het spel.</w:t>
             </w:r>
           </w:p>
         </w:tc>
@@ -2918,7 +2990,21 @@
               <w:rPr>
                 <w:bCs/>
               </w:rPr>
-              <w:t>Er worden meerdere spelers gezet in het spel met beiden een controller en dan moeten ze proberen de autos te bewegen.</w:t>
+              <w:t xml:space="preserve">Er worden meerdere spelers gezet in het spel met beiden een controller en dan moeten ze proberen de </w:t>
+            </w:r>
+            <w:proofErr w:type="spellStart"/>
+            <w:r>
+              <w:rPr>
+                <w:bCs/>
+              </w:rPr>
+              <w:t>autos</w:t>
+            </w:r>
+            <w:proofErr w:type="spellEnd"/>
+            <w:r>
+              <w:rPr>
+                <w:bCs/>
+              </w:rPr>
+              <w:t xml:space="preserve"> te bewegen.</w:t>
             </w:r>
           </w:p>
         </w:tc>
@@ -3328,8 +3414,17 @@
                 <w:rFonts w:ascii="Calibri" w:hAnsi="Calibri"/>
                 <w:bCs/>
               </w:rPr>
-              <w:t>OK/Fail</w:t>
-            </w:r>
+              <w:t>OK/</w:t>
+            </w:r>
+            <w:proofErr w:type="spellStart"/>
+            <w:r>
+              <w:rPr>
+                <w:rFonts w:ascii="Calibri" w:hAnsi="Calibri"/>
+                <w:bCs/>
+              </w:rPr>
+              <w:t>Fail</w:t>
+            </w:r>
+            <w:proofErr w:type="spellEnd"/>
             <w:r>
               <w:rPr>
                 <w:rFonts w:ascii="Calibri" w:hAnsi="Calibri"/>
@@ -3470,9 +3565,60 @@
             <w:r>
               <w:rPr>
                 <w:rFonts w:ascii="Calibri" w:eastAsia="Times New Roman" w:hAnsi="Calibri" w:cs="Calibri"/>
-                <w:color w:val="000000"/>
-              </w:rPr>
-              <w:t>Als speler wil ik dat er obstakels inspawnen zodat ik dingen heb die ik moet vermijden tijdens het racen voor meer uitdaging</w:t>
+                <w:color w:val="000000" w:themeColor="text1"/>
+              </w:rPr>
+              <w:t xml:space="preserve">Als speler wil ik dat er obstakels </w:t>
+            </w:r>
+            <w:proofErr w:type="spellStart"/>
+            <w:r>
+              <w:rPr>
+                <w:rFonts w:ascii="Calibri" w:eastAsia="Times New Roman" w:hAnsi="Calibri" w:cs="Calibri"/>
+                <w:color w:val="000000" w:themeColor="text1"/>
+              </w:rPr>
+              <w:t>inspawnen</w:t>
+            </w:r>
+            <w:proofErr w:type="spellEnd"/>
+            <w:r>
+              <w:rPr>
+                <w:rFonts w:ascii="Calibri" w:eastAsia="Times New Roman" w:hAnsi="Calibri" w:cs="Calibri"/>
+                <w:color w:val="000000" w:themeColor="text1"/>
+              </w:rPr>
+              <w:t xml:space="preserve"> zodat </w:t>
+            </w:r>
+            <w:r>
+              <w:rPr>
+                <w:rFonts w:ascii="Calibri" w:eastAsia="Times New Roman" w:hAnsi="Calibri" w:cs="Calibri"/>
+                <w:color w:val="000000" w:themeColor="text1"/>
+              </w:rPr>
+              <w:t xml:space="preserve">het </w:t>
+            </w:r>
+            <w:r>
+              <w:rPr>
+                <w:rFonts w:ascii="Calibri" w:eastAsia="Times New Roman" w:hAnsi="Calibri" w:cs="Calibri"/>
+                <w:color w:val="000000" w:themeColor="text1"/>
+              </w:rPr>
+              <w:t>progressief</w:t>
+            </w:r>
+            <w:r>
+              <w:rPr>
+                <w:rFonts w:ascii="Calibri" w:eastAsia="Times New Roman" w:hAnsi="Calibri" w:cs="Calibri"/>
+                <w:color w:val="000000" w:themeColor="text1"/>
+              </w:rPr>
+              <w:t xml:space="preserve"> </w:t>
+            </w:r>
+            <w:r>
+              <w:rPr>
+                <w:rFonts w:ascii="Calibri" w:eastAsia="Times New Roman" w:hAnsi="Calibri" w:cs="Calibri"/>
+                <w:color w:val="000000" w:themeColor="text1"/>
+              </w:rPr>
+              <w:t>moeilijker wordt</w:t>
+            </w:r>
+            <w:r>
+              <w:rPr>
+                <w:rFonts w:ascii="Calibri" w:eastAsia="Times New Roman" w:hAnsi="Calibri" w:cs="Calibri"/>
+                <w:color w:val="000000" w:themeColor="text1"/>
+              </w:rPr>
+              <w:t xml:space="preserve"> per lap</w:t>
             </w:r>
           </w:p>
         </w:tc>
@@ -3525,7 +3671,23 @@
                 <w:rFonts w:ascii="Calibri" w:hAnsi="Calibri"/>
                 <w:bCs/>
               </w:rPr>
-              <w:t>Obstakels kunnen worden ingespawnt op plekken waar het niet onmogelijk is voor de speler om ze te ontwijken</w:t>
+              <w:t xml:space="preserve">Obstakels kunnen worden </w:t>
+            </w:r>
+            <w:proofErr w:type="spellStart"/>
+            <w:r>
+              <w:rPr>
+                <w:rFonts w:ascii="Calibri" w:hAnsi="Calibri"/>
+                <w:bCs/>
+              </w:rPr>
+              <w:t>ingespawnt</w:t>
+            </w:r>
+            <w:proofErr w:type="spellEnd"/>
+            <w:r>
+              <w:rPr>
+                <w:rFonts w:ascii="Calibri" w:hAnsi="Calibri"/>
+                <w:bCs/>
+              </w:rPr>
+              <w:t xml:space="preserve"> op plekken waar het niet onmogelijk is voor de speler om ze te ontwijken</w:t>
             </w:r>
           </w:p>
         </w:tc>
@@ -3575,8 +3737,16 @@
               <w:rPr>
                 <w:bCs/>
               </w:rPr>
-              <w:t>Speler moet rond de map rijden tot er meer obstakels inspawnen</w:t>
-            </w:r>
+              <w:t xml:space="preserve">Speler moet rond de map rijden tot er meer obstakels </w:t>
+            </w:r>
+            <w:proofErr w:type="spellStart"/>
+            <w:r>
+              <w:rPr>
+                <w:bCs/>
+              </w:rPr>
+              <w:t>inspawnen</w:t>
+            </w:r>
+            <w:proofErr w:type="spellEnd"/>
           </w:p>
         </w:tc>
       </w:tr>
@@ -3625,7 +3795,21 @@
               <w:rPr>
                 <w:rFonts w:ascii="Calibri" w:hAnsi="Calibri"/>
               </w:rPr>
-              <w:t xml:space="preserve">Na elke lap die een speler rijd spawnt er een extra obstakel op een plek </w:t>
+              <w:t xml:space="preserve">Na elke lap die een speler rijd </w:t>
+            </w:r>
+            <w:proofErr w:type="spellStart"/>
+            <w:r>
+              <w:rPr>
+                <w:rFonts w:ascii="Calibri" w:hAnsi="Calibri"/>
+              </w:rPr>
+              <w:t>spawnt</w:t>
+            </w:r>
+            <w:proofErr w:type="spellEnd"/>
+            <w:r>
+              <w:rPr>
+                <w:rFonts w:ascii="Calibri" w:hAnsi="Calibri"/>
+              </w:rPr>
+              <w:t xml:space="preserve"> er een extra obstakel op een plek </w:t>
             </w:r>
             <w:r>
               <w:rPr>
@@ -3985,8 +4169,17 @@
                 <w:rFonts w:ascii="Calibri" w:hAnsi="Calibri"/>
                 <w:bCs/>
               </w:rPr>
-              <w:t>OK/Fail</w:t>
-            </w:r>
+              <w:t>OK/</w:t>
+            </w:r>
+            <w:proofErr w:type="spellStart"/>
+            <w:r>
+              <w:rPr>
+                <w:rFonts w:ascii="Calibri" w:hAnsi="Calibri"/>
+                <w:bCs/>
+              </w:rPr>
+              <w:t>Fail</w:t>
+            </w:r>
+            <w:proofErr w:type="spellEnd"/>
             <w:r>
               <w:rPr>
                 <w:rFonts w:ascii="Calibri" w:hAnsi="Calibri"/>
@@ -4088,21 +4281,7 @@
                 <w:rFonts w:ascii="Calibri" w:hAnsi="Calibri"/>
                 <w:bCs/>
               </w:rPr>
-              <w:t>Sprint01-TC0</w:t>
-            </w:r>
-            <w:r>
-              <w:rPr>
-                <w:rFonts w:ascii="Calibri" w:hAnsi="Calibri"/>
-                <w:bCs/>
-              </w:rPr>
-              <w:t>4</w:t>
-            </w:r>
-            <w:r>
-              <w:rPr>
-                <w:rFonts w:ascii="Calibri" w:hAnsi="Calibri"/>
-                <w:bCs/>
-              </w:rPr>
-              <w:t xml:space="preserve">] </w:t>
+              <w:t xml:space="preserve">Sprint01-TC04] </w:t>
             </w:r>
           </w:p>
         </w:tc>
@@ -4153,9 +4332,9 @@
             <w:r>
               <w:rPr>
                 <w:rFonts w:ascii="Calibri" w:eastAsia="Times New Roman" w:hAnsi="Calibri" w:cs="Calibri"/>
-                <w:color w:val="000000"/>
-              </w:rPr>
-              <w:t>Als speler wil ik dat er obstakels inspawnen zodat ik dingen heb die ik moet vermijden tijdens het racen voor meer uitdaging</w:t>
+                <w:color w:val="000000" w:themeColor="text1"/>
+              </w:rPr>
+              <w:t>Als de speler wil ik een map hebben zodat ik een interessante weg heb om overheen te rijden</w:t>
             </w:r>
           </w:p>
         </w:tc>
@@ -4207,7 +4386,23 @@
                 <w:rFonts w:ascii="Calibri" w:hAnsi="Calibri"/>
                 <w:bCs/>
               </w:rPr>
-              <w:t>Obstakels kunnen worden ingespawnt op plekken waar het niet onmogelijk is voor de speler om ze te ontwijken</w:t>
+              <w:t xml:space="preserve">Er is een map waar spelers overheen rijden met </w:t>
+            </w:r>
+            <w:proofErr w:type="spellStart"/>
+            <w:r>
+              <w:rPr>
+                <w:rFonts w:ascii="Calibri" w:hAnsi="Calibri"/>
+                <w:bCs/>
+              </w:rPr>
+              <w:t>collision</w:t>
+            </w:r>
+            <w:proofErr w:type="spellEnd"/>
+            <w:r>
+              <w:rPr>
+                <w:rFonts w:ascii="Calibri" w:hAnsi="Calibri"/>
+                <w:bCs/>
+              </w:rPr>
+              <w:t xml:space="preserve"> zodat spelers niet door muren heen kunnen rijden</w:t>
             </w:r>
           </w:p>
         </w:tc>
@@ -4256,7 +4451,7 @@
               <w:rPr>
                 <w:bCs/>
               </w:rPr>
-              <w:t>Speler moet rond de map rijden tot er meer obstakels inspawnen</w:t>
+              <w:t>Speler moet door de map heen rijden en kijken of hij door muren heen kan rijden en of de baan er logisch uit ziet</w:t>
             </w:r>
           </w:p>
         </w:tc>
@@ -4305,7 +4500,7 @@
               <w:rPr>
                 <w:rFonts w:ascii="Calibri" w:hAnsi="Calibri"/>
               </w:rPr>
-              <w:t>Na elke lap die een speler rijd spawnt er een extra obstakel op een plek die niet in de speler staat en niet in een muur staat</w:t>
+              <w:t>Speler kan over de map heen rijden zonder dat hij door muren heek kan rijden en speler weet waar hij heen moet gaan</w:t>
             </w:r>
           </w:p>
         </w:tc>
@@ -4656,8 +4851,17 @@
                 <w:rFonts w:ascii="Calibri" w:hAnsi="Calibri"/>
                 <w:bCs/>
               </w:rPr>
-              <w:t>OK/Fail</w:t>
-            </w:r>
+              <w:t>OK/</w:t>
+            </w:r>
+            <w:proofErr w:type="spellStart"/>
+            <w:r>
+              <w:rPr>
+                <w:rFonts w:ascii="Calibri" w:hAnsi="Calibri"/>
+                <w:bCs/>
+              </w:rPr>
+              <w:t>Fail</w:t>
+            </w:r>
+            <w:proofErr w:type="spellEnd"/>
             <w:r>
               <w:rPr>
                 <w:rFonts w:ascii="Calibri" w:hAnsi="Calibri"/>
@@ -4690,77 +4894,23 @@
     <w:p/>
     <w:p/>
     <w:p/>
+    <w:p/>
     <w:p>
       <w:pPr>
         <w:pStyle w:val="Kop1"/>
-      </w:pPr>
-      <w:bookmarkStart w:id="6" w:name="_Toc183092589"/>
-      <w:r>
-        <w:t xml:space="preserve">7. </w:t>
-      </w:r>
-      <w:r>
-        <w:t>Planning en verantwoordelijkheden</w:t>
-      </w:r>
-      <w:bookmarkEnd w:id="6"/>
+        <w:rPr>
+          <w:i/>
+          <w:iCs/>
+        </w:rPr>
+      </w:pPr>
     </w:p>
     <w:p>
-      <w:r>
-        <w:t>Planning</w:t>
-      </w:r>
-      <w:r>
-        <w:t>:</w:t>
-      </w:r>
-    </w:p>
-    <w:p>
       <w:pPr>
         <w:rPr>
           <w:i/>
           <w:iCs/>
         </w:rPr>
       </w:pPr>
-      <w:r>
-        <w:rPr>
-          <w:i/>
-          <w:iCs/>
-        </w:rPr>
-        <w:lastRenderedPageBreak/>
-        <w:t>[</w:t>
-      </w:r>
-      <w:r>
-        <w:rPr>
-          <w:i/>
-          <w:iCs/>
-        </w:rPr>
-        <w:t>M</w:t>
-      </w:r>
-      <w:r>
-        <w:rPr>
-          <w:i/>
-          <w:iCs/>
-        </w:rPr>
-        <w:t>aak een planning op basis van de deadlines per sprint</w:t>
-      </w:r>
-      <w:r>
-        <w:rPr>
-          <w:i/>
-          <w:iCs/>
-        </w:rPr>
-        <w:t>. Welke tests doen je wanneer</w:t>
-      </w:r>
-      <w:r>
-        <w:rPr>
-          <w:i/>
-          <w:iCs/>
-        </w:rPr>
-        <w:t xml:space="preserve"> en wie is verantwoordelijk voor het uitvoeren van de test?</w:t>
-      </w:r>
-      <w:r>
-        <w:rPr>
-          <w:i/>
-          <w:iCs/>
-        </w:rPr>
-        <w:t>]</w:t>
-      </w:r>
     </w:p>
     <w:sectPr>
       <w:footerReference w:type="default" r:id="rId12"/>
@@ -4907,8 +5057,9 @@
         <w:szCs w:val="16"/>
         <w:lang w:val="en-US"/>
       </w:rPr>
-      <w:t xml:space="preserve">             Sjabloon 4</w:t>
+      <w:t xml:space="preserve">             </w:t>
     </w:r>
+    <w:proofErr w:type="spellStart"/>
     <w:r>
       <w:rPr>
         <w:color w:val="000000"/>
@@ -4916,8 +5067,9 @@
         <w:szCs w:val="16"/>
         <w:lang w:val="en-US"/>
       </w:rPr>
-      <w:t>a</w:t>
+      <w:t>Sjabloon</w:t>
     </w:r>
+    <w:proofErr w:type="spellEnd"/>
     <w:r>
       <w:rPr>
         <w:color w:val="000000"/>
@@ -4925,7 +5077,7 @@
         <w:szCs w:val="16"/>
         <w:lang w:val="en-US"/>
       </w:rPr>
-      <w:t xml:space="preserve">: </w:t>
+      <w:t xml:space="preserve"> 4</w:t>
     </w:r>
     <w:r>
       <w:rPr>
@@ -4934,7 +5086,36 @@
         <w:szCs w:val="16"/>
         <w:lang w:val="en-US"/>
       </w:rPr>
-      <w:t>Testplan – B1-K1-W4</w:t>
+      <w:t>a</w:t>
+    </w:r>
+    <w:r>
+      <w:rPr>
+        <w:color w:val="000000"/>
+        <w:sz w:val="16"/>
+        <w:szCs w:val="16"/>
+        <w:lang w:val="en-US"/>
+      </w:rPr>
+      <w:t xml:space="preserve">: </w:t>
+    </w:r>
+    <w:proofErr w:type="spellStart"/>
+    <w:r>
+      <w:rPr>
+        <w:color w:val="000000"/>
+        <w:sz w:val="16"/>
+        <w:szCs w:val="16"/>
+        <w:lang w:val="en-US"/>
+      </w:rPr>
+      <w:t>Testplan</w:t>
+    </w:r>
+    <w:proofErr w:type="spellEnd"/>
+    <w:r>
+      <w:rPr>
+        <w:color w:val="000000"/>
+        <w:sz w:val="16"/>
+        <w:szCs w:val="16"/>
+        <w:lang w:val="en-US"/>
+      </w:rPr>
+      <w:t xml:space="preserve"> – B1-K1-W4</w:t>
     </w:r>
     <w:r>
       <w:rPr>
@@ -8866,17 +9047,19 @@
 </file>
 
 <file path=customXml/item1.xml><?xml version="1.0" encoding="utf-8"?>
-<p:properties xmlns:p="http://schemas.microsoft.com/office/2006/metadata/properties" xmlns:xsi="http://www.w3.org/2001/XMLSchema-instance" xmlns:pc="http://schemas.microsoft.com/office/infopath/2007/PartnerControls">
-  <documentManagement>
-    <TaxCatchAll xmlns="32dd6115-ce5d-46b4-b638-9e7d5ca6cbee" xsi:nil="true"/>
-    <lcf76f155ced4ddcb4097134ff3c332f xmlns="094ecc41-7a37-40c9-8390-f18431712098">
-      <Terms xmlns="http://schemas.microsoft.com/office/infopath/2007/PartnerControls"/>
-    </lcf76f155ced4ddcb4097134ff3c332f>
-  </documentManagement>
-</p:properties>
+<b:Sources xmlns:b="http://schemas.openxmlformats.org/officeDocument/2006/bibliography" xmlns="http://schemas.openxmlformats.org/officeDocument/2006/bibliography" SelectedStyle="\APASixthEditionOfficeOnline.xsl" StyleName="APA" Version="6"/>
 </file>
 
 <file path=customXml/item2.xml><?xml version="1.0" encoding="utf-8"?>
+<?mso-contentType ?>
+<FormTemplates xmlns="http://schemas.microsoft.com/sharepoint/v3/contenttype/forms">
+  <Display>DocumentLibraryForm</Display>
+  <Edit>DocumentLibraryForm</Edit>
+  <New>DocumentLibraryForm</New>
+</FormTemplates>
+</file>
+
+<file path=customXml/item3.xml><?xml version="1.0" encoding="utf-8"?>
 <ct:contentTypeSchema xmlns:ct="http://schemas.microsoft.com/office/2006/metadata/contentType" xmlns:ma="http://schemas.microsoft.com/office/2006/metadata/properties/metaAttributes" ct:_="" ma:_="" ma:contentTypeName="Document" ma:contentTypeID="0x010100D5188FA4F7421B4A93E65E307A769E27" ma:contentTypeVersion="15" ma:contentTypeDescription="Een nieuw document maken." ma:contentTypeScope="" ma:versionID="9bfd002f47f5f7e7b2724518f3fad1a5">
   <xsd:schema xmlns:xsd="http://www.w3.org/2001/XMLSchema" xmlns:xs="http://www.w3.org/2001/XMLSchema" xmlns:p="http://schemas.microsoft.com/office/2006/metadata/properties" xmlns:ns2="094ecc41-7a37-40c9-8390-f18431712098" xmlns:ns3="32dd6115-ce5d-46b4-b638-9e7d5ca6cbee" targetNamespace="http://schemas.microsoft.com/office/2006/metadata/properties" ma:root="true" ma:fieldsID="e2c1118370456e9a6d2939e9bd0f2e89" ns2:_="" ns3:_="">
     <xsd:import namespace="094ecc41-7a37-40c9-8390-f18431712098"/>
@@ -9111,31 +9294,34 @@
 </ct:contentTypeSchema>
 </file>
 
-<file path=customXml/item3.xml><?xml version="1.0" encoding="utf-8"?>
-<?mso-contentType ?>
-<FormTemplates xmlns="http://schemas.microsoft.com/sharepoint/v3/contenttype/forms">
-  <Display>DocumentLibraryForm</Display>
-  <Edit>DocumentLibraryForm</Edit>
-  <New>DocumentLibraryForm</New>
-</FormTemplates>
-</file>
-
 <file path=customXml/item4.xml><?xml version="1.0" encoding="utf-8"?>
-<b:Sources xmlns:b="http://schemas.openxmlformats.org/officeDocument/2006/bibliography" xmlns="http://schemas.openxmlformats.org/officeDocument/2006/bibliography" SelectedStyle="\APASixthEditionOfficeOnline.xsl" StyleName="APA" Version="6"/>
+<p:properties xmlns:p="http://schemas.microsoft.com/office/2006/metadata/properties" xmlns:xsi="http://www.w3.org/2001/XMLSchema-instance" xmlns:pc="http://schemas.microsoft.com/office/infopath/2007/PartnerControls">
+  <documentManagement>
+    <TaxCatchAll xmlns="32dd6115-ce5d-46b4-b638-9e7d5ca6cbee" xsi:nil="true"/>
+    <lcf76f155ced4ddcb4097134ff3c332f xmlns="094ecc41-7a37-40c9-8390-f18431712098">
+      <Terms xmlns="http://schemas.microsoft.com/office/infopath/2007/PartnerControls"/>
+    </lcf76f155ced4ddcb4097134ff3c332f>
+  </documentManagement>
+</p:properties>
 </file>
 
 <file path=customXml/itemProps1.xml><?xml version="1.0" encoding="utf-8"?>
-<ds:datastoreItem xmlns:ds="http://schemas.openxmlformats.org/officeDocument/2006/customXml" ds:itemID="{BE4F2336-C780-4F46-AFFE-4DE0E8AB3C31}">
+<ds:datastoreItem xmlns:ds="http://schemas.openxmlformats.org/officeDocument/2006/customXml" ds:itemID="{72B7D650-2FAA-4D72-B587-235E59E6AC26}">
   <ds:schemaRefs>
-    <ds:schemaRef ds:uri="http://schemas.microsoft.com/office/2006/metadata/properties"/>
-    <ds:schemaRef ds:uri="http://schemas.microsoft.com/office/infopath/2007/PartnerControls"/>
-    <ds:schemaRef ds:uri="32dd6115-ce5d-46b4-b638-9e7d5ca6cbee"/>
-    <ds:schemaRef ds:uri="094ecc41-7a37-40c9-8390-f18431712098"/>
+    <ds:schemaRef ds:uri="http://schemas.openxmlformats.org/officeDocument/2006/bibliography"/>
   </ds:schemaRefs>
 </ds:datastoreItem>
 </file>
 
 <file path=customXml/itemProps2.xml><?xml version="1.0" encoding="utf-8"?>
+<ds:datastoreItem xmlns:ds="http://schemas.openxmlformats.org/officeDocument/2006/customXml" ds:itemID="{785E2525-0EBE-4D7F-9AAE-49383EAD4E65}">
+  <ds:schemaRefs>
+    <ds:schemaRef ds:uri="http://schemas.microsoft.com/sharepoint/v3/contenttype/forms"/>
+  </ds:schemaRefs>
+</ds:datastoreItem>
+</file>
+
+<file path=customXml/itemProps3.xml><?xml version="1.0" encoding="utf-8"?>
 <ds:datastoreItem xmlns:ds="http://schemas.openxmlformats.org/officeDocument/2006/customXml" ds:itemID="{35B7137E-D26C-44FB-A773-B4BED27A936A}">
   <ds:schemaRefs>
     <ds:schemaRef ds:uri="http://schemas.microsoft.com/office/2006/metadata/contentType"/>
@@ -9154,18 +9340,13 @@
 </ds:datastoreItem>
 </file>
 
-<file path=customXml/itemProps3.xml><?xml version="1.0" encoding="utf-8"?>
-<ds:datastoreItem xmlns:ds="http://schemas.openxmlformats.org/officeDocument/2006/customXml" ds:itemID="{785E2525-0EBE-4D7F-9AAE-49383EAD4E65}">
+<file path=customXml/itemProps4.xml><?xml version="1.0" encoding="utf-8"?>
+<ds:datastoreItem xmlns:ds="http://schemas.openxmlformats.org/officeDocument/2006/customXml" ds:itemID="{BE4F2336-C780-4F46-AFFE-4DE0E8AB3C31}">
   <ds:schemaRefs>
-    <ds:schemaRef ds:uri="http://schemas.microsoft.com/sharepoint/v3/contenttype/forms"/>
-  </ds:schemaRefs>
-</ds:datastoreItem>
-</file>
-
-<file path=customXml/itemProps4.xml><?xml version="1.0" encoding="utf-8"?>
-<ds:datastoreItem xmlns:ds="http://schemas.openxmlformats.org/officeDocument/2006/customXml" ds:itemID="{72B7D650-2FAA-4D72-B587-235E59E6AC26}">
-  <ds:schemaRefs>
-    <ds:schemaRef ds:uri="http://schemas.openxmlformats.org/officeDocument/2006/bibliography"/>
+    <ds:schemaRef ds:uri="http://schemas.microsoft.com/office/2006/metadata/properties"/>
+    <ds:schemaRef ds:uri="http://schemas.microsoft.com/office/infopath/2007/PartnerControls"/>
+    <ds:schemaRef ds:uri="32dd6115-ce5d-46b4-b638-9e7d5ca6cbee"/>
+    <ds:schemaRef ds:uri="094ecc41-7a37-40c9-8390-f18431712098"/>
   </ds:schemaRefs>
 </ds:datastoreItem>
 </file>
</xml_diff>

<commit_message>
update: testplan random change
</commit_message>
<xml_diff>
--- a/Templates/Sjabloon 4a - Testplan.docx
+++ b/Templates/Sjabloon 4a - Testplan.docx
@@ -14,6 +14,7 @@
           <w:lang w:val="en-US"/>
         </w:rPr>
       </w:pPr>
+      <w:proofErr w:type="spellStart"/>
       <w:r>
         <w:rPr>
           <w:b/>
@@ -22,8 +23,9 @@
           <w:szCs w:val="48"/>
           <w:lang w:val="en-US"/>
         </w:rPr>
-        <w:t>Sjabloon 4</w:t>
-      </w:r>
+        <w:t>Sjabloon</w:t>
+      </w:r>
+      <w:proofErr w:type="spellEnd"/>
       <w:r>
         <w:rPr>
           <w:b/>
@@ -32,34 +34,46 @@
           <w:szCs w:val="48"/>
           <w:lang w:val="en-US"/>
         </w:rPr>
-        <w:t>a</w:t>
-      </w:r>
-    </w:p>
-    <w:p>
-      <w:pPr>
-        <w:jc w:val="center"/>
-        <w:rPr>
+        <w:t xml:space="preserve"> 4</w:t>
+      </w:r>
+      <w:r>
+        <w:rPr>
+          <w:b/>
+          <w:bCs/>
           <w:sz w:val="48"/>
           <w:szCs w:val="48"/>
           <w:lang w:val="en-US"/>
         </w:rPr>
-      </w:pPr>
-      <w:r>
+        <w:t>a</w:t>
+      </w:r>
+    </w:p>
+    <w:p>
+      <w:pPr>
+        <w:jc w:val="center"/>
         <w:rPr>
           <w:sz w:val="48"/>
           <w:szCs w:val="48"/>
           <w:lang w:val="en-US"/>
         </w:rPr>
-        <w:t>Tes</w:t>
-      </w:r>
+      </w:pPr>
+      <w:proofErr w:type="spellStart"/>
       <w:r>
         <w:rPr>
           <w:sz w:val="48"/>
           <w:szCs w:val="48"/>
           <w:lang w:val="en-US"/>
         </w:rPr>
+        <w:t>Tes</w:t>
+      </w:r>
+      <w:r>
+        <w:rPr>
+          <w:sz w:val="48"/>
+          <w:szCs w:val="48"/>
+          <w:lang w:val="en-US"/>
+        </w:rPr>
         <w:t>tplan</w:t>
       </w:r>
+      <w:proofErr w:type="spellEnd"/>
       <w:r>
         <w:rPr>
           <w:sz w:val="48"/>
@@ -1054,7 +1068,15 @@
         <w:t>Wij willen testen</w:t>
       </w:r>
       <w:r>
-        <w:t xml:space="preserve"> dat de spelers goed kunnen bewegen over de map heen en dat er meerdere spelers tegelijkertijd kunnen bewegen zonder dat de inputs van een speler de auto van de andere speler bewegen.</w:t>
+        <w:t xml:space="preserve"> dat de spelers goed kunnen bewegen over de map heen en dat er meerdere spelers tegelijkertijd kunnen bewegen zonder dat de </w:t>
+      </w:r>
+      <w:proofErr w:type="spellStart"/>
+      <w:r>
+        <w:t>inputs</w:t>
+      </w:r>
+      <w:proofErr w:type="spellEnd"/>
+      <w:r>
+        <w:t xml:space="preserve"> van een speler de auto van de andere speler bewegen.</w:t>
       </w:r>
     </w:p>
     <w:p>
@@ -1089,68 +1111,46 @@
       </w:r>
     </w:p>
     <w:p>
-      <w:pPr>
-        <w:pStyle w:val="Lijstalinea"/>
-        <w:numPr>
-          <w:ilvl w:val="0"/>
-          <w:numId w:val="18"/>
-        </w:numPr>
+      <w:r>
         <w:rPr>
           <w:b/>
           <w:bCs/>
         </w:rPr>
-      </w:pPr>
+        <w:t>Hoe gaan we het testen</w:t>
+      </w:r>
+    </w:p>
+    <w:p>
+      <w:r>
+        <w:t>Wij gaan dit testen door andere mensen de functionaliteit te laten gebruiken met niet te veel uitleg.</w:t>
+      </w:r>
+      <w:r>
+        <w:br/>
+        <w:t>Hierdoor testen wij hoe een speler die niet heeft geholpen in het maken van de functie de functie gaat gebruiken.</w:t>
+      </w:r>
+    </w:p>
+    <w:p>
       <w:r>
         <w:rPr>
           <w:b/>
           <w:bCs/>
         </w:rPr>
-        <w:t>Geluid</w:t>
-      </w:r>
-      <w:r>
-        <w:rPr>
-          <w:b/>
-          <w:bCs/>
-        </w:rPr>
-        <w:br/>
-      </w:r>
-      <w:r>
-        <w:t xml:space="preserve">Wij willen testen of de sound effects en de muziek van het spel goed afspeelt en ook het juiste volume aanhoudt. </w:t>
+        <w:t>Waarom gaan we het testen</w:t>
       </w:r>
     </w:p>
     <w:p>
       <w:r>
-        <w:rPr>
-          <w:b/>
-          <w:bCs/>
-        </w:rPr>
-        <w:t>Hoe gaan we het testen</w:t>
-      </w:r>
-    </w:p>
-    <w:p>
-      <w:r>
-        <w:t>Wij gaan dit testen door andere mensen de functionaliteit te laten gebruiken met niet te veel uitleg.</w:t>
-      </w:r>
-      <w:r>
-        <w:br/>
-        <w:t>Hierdoor testen wij hoe een speler die niet heeft geholpen in het maken van de functie de functie gaat gebruiken.</w:t>
-      </w:r>
-    </w:p>
-    <w:p>
-      <w:r>
-        <w:rPr>
-          <w:b/>
-          <w:bCs/>
-        </w:rPr>
-        <w:t>Waarom gaan we het testen</w:t>
-      </w:r>
-    </w:p>
-    <w:p>
-      <w:r>
         <w:t xml:space="preserve">Wij willen deze functies gaan testen, omdat deze functies wat van de belangrijkere functies zijn van ons project, </w:t>
       </w:r>
       <w:r>
-        <w:t>zoals het bewegen van de spelers en de obstakels inspawnen.</w:t>
+        <w:t xml:space="preserve">zoals het bewegen van de spelers en de obstakels </w:t>
+      </w:r>
+      <w:proofErr w:type="spellStart"/>
+      <w:r>
+        <w:t>inspawnen</w:t>
+      </w:r>
+      <w:proofErr w:type="spellEnd"/>
+      <w:r>
+        <w:t>.</w:t>
       </w:r>
     </w:p>
     <w:p>
@@ -1413,7 +1413,15 @@
         <w:pStyle w:val="Lijstalinea"/>
       </w:pPr>
       <w:r>
-        <w:t>Wij willen testen dat de spelers goed kunnen bewegen over de map heen en dat er meerdere spelers tegelijkertijd kunnen bewegen zonder dat de inputs van een speler de auto van de andere speler bewegen.</w:t>
+        <w:t xml:space="preserve">Wij willen testen dat de spelers goed kunnen bewegen over de map heen en dat er meerdere spelers tegelijkertijd kunnen bewegen zonder dat de </w:t>
+      </w:r>
+      <w:proofErr w:type="spellStart"/>
+      <w:r>
+        <w:t>inputs</w:t>
+      </w:r>
+      <w:proofErr w:type="spellEnd"/>
+      <w:r>
+        <w:t xml:space="preserve"> van een speler de auto van de andere speler bewegen.</w:t>
       </w:r>
     </w:p>
     <w:p>
@@ -1444,36 +1452,6 @@
         <w:t>Wij willen testen of de map goed is gemaakt dat de spelers er niet door muren kunnen gaan en dat de obstakels goed worden neergezet op de map op een manier dat het niet onmogelijk is voor de speler om te ontwijken.</w:t>
       </w:r>
     </w:p>
-    <w:p>
-      <w:pPr>
-        <w:pStyle w:val="Lijstalinea"/>
-        <w:numPr>
-          <w:ilvl w:val="0"/>
-          <w:numId w:val="20"/>
-        </w:numPr>
-        <w:rPr>
-          <w:b/>
-          <w:bCs/>
-        </w:rPr>
-      </w:pPr>
-      <w:r>
-        <w:rPr>
-          <w:b/>
-          <w:bCs/>
-        </w:rPr>
-        <w:t>Geluid</w:t>
-      </w:r>
-      <w:r>
-        <w:rPr>
-          <w:b/>
-          <w:bCs/>
-        </w:rPr>
-        <w:br/>
-      </w:r>
-      <w:r>
-        <w:t xml:space="preserve">Wij willen testen of de sound effects en de muziek van het spel goed afspeelt en ook het juiste volume aanhoudt. </w:t>
-      </w:r>
-    </w:p>
     <w:p/>
     <w:p>
       <w:pPr>
@@ -1502,12 +1480,21 @@
           <w:bCs/>
         </w:rPr>
       </w:pPr>
+      <w:proofErr w:type="spellStart"/>
       <w:r>
         <w:rPr>
           <w:b/>
           <w:bCs/>
         </w:rPr>
-        <w:t>Compatibileit met andere operating software</w:t>
+        <w:t>Compatibileit</w:t>
+      </w:r>
+      <w:proofErr w:type="spellEnd"/>
+      <w:r>
+        <w:rPr>
+          <w:b/>
+          <w:bCs/>
+        </w:rPr>
+        <w:t xml:space="preserve"> met andere operating software</w:t>
       </w:r>
     </w:p>
     <w:p>
@@ -1519,7 +1506,15 @@
         </w:rPr>
       </w:pPr>
       <w:r>
-        <w:t>Wij gaan niet testen of de game goed werkt op operating software dat verschilt van wat wij gebruiken (windows 10+).</w:t>
+        <w:t>Wij gaan niet testen of de game goed werkt op operating software dat verschilt van wat wij gebruiken (</w:t>
+      </w:r>
+      <w:proofErr w:type="spellStart"/>
+      <w:r>
+        <w:t>windows</w:t>
+      </w:r>
+      <w:proofErr w:type="spellEnd"/>
+      <w:r>
+        <w:t xml:space="preserve"> 10+).</w:t>
       </w:r>
     </w:p>
     <w:p/>
@@ -1564,7 +1559,15 @@
     </w:p>
     <w:p>
       <w:r>
-        <w:t>Om te testen waren wij van plan om een leeg lokaal uit te zoeken en daar ons spel klaar te leggen. Dit doen we door een laptop met de huidige build erop neer te leggen met 2 controllers aangesloten. We gaan dan 2 studenten vragen om het spel te spelen zonder verdere uitleg te geven. Hierbij gaan we dan kijken naar de keuzes die de speler maakt en of dat overeenkomt met wat wij verwachten dat een speler zou doen in ons spel.</w:t>
+        <w:t xml:space="preserve">Om te testen waren wij van plan om een leeg lokaal uit te zoeken en daar ons spel klaar te leggen. Dit doen we door een laptop met de huidige </w:t>
+      </w:r>
+      <w:proofErr w:type="spellStart"/>
+      <w:r>
+        <w:t>build</w:t>
+      </w:r>
+      <w:proofErr w:type="spellEnd"/>
+      <w:r>
+        <w:t xml:space="preserve"> erop neer te leggen met 2 controllers aangesloten. We gaan dan 2 studenten vragen om het spel te spelen zonder verdere uitleg te geven. Hierbij gaan we dan kijken naar de keuzes die de speler maakt en of dat overeenkomt met wat wij verwachten dat een speler zou doen in ons spel.</w:t>
       </w:r>
     </w:p>
     <w:p>
@@ -1599,8 +1602,13 @@
         </w:numPr>
       </w:pPr>
       <w:r>
-        <w:t>Een computer met de laatst gemaakte build</w:t>
-      </w:r>
+        <w:t xml:space="preserve">Een computer met de laatst gemaakte </w:t>
+      </w:r>
+      <w:proofErr w:type="spellStart"/>
+      <w:r>
+        <w:t>build</w:t>
+      </w:r>
+      <w:proofErr w:type="spellEnd"/>
     </w:p>
     <w:p>
       <w:pPr>
@@ -1632,14 +1640,36 @@
         <w:rPr>
           <w:lang w:val="en-US"/>
         </w:rPr>
-        <w:t>Google forms voor feedback v</w:t>
-      </w:r>
+        <w:t xml:space="preserve">Google forms </w:t>
+      </w:r>
+      <w:proofErr w:type="spellStart"/>
       <w:r>
         <w:rPr>
           <w:lang w:val="en-US"/>
         </w:rPr>
+        <w:t>voor</w:t>
+      </w:r>
+      <w:proofErr w:type="spellEnd"/>
+      <w:r>
+        <w:rPr>
+          <w:lang w:val="en-US"/>
+        </w:rPr>
+        <w:t xml:space="preserve"> feedback </w:t>
+      </w:r>
+      <w:proofErr w:type="spellStart"/>
+      <w:r>
+        <w:rPr>
+          <w:lang w:val="en-US"/>
+        </w:rPr>
+        <w:t>v</w:t>
+      </w:r>
+      <w:r>
+        <w:rPr>
+          <w:lang w:val="en-US"/>
+        </w:rPr>
         <w:t>ragen</w:t>
       </w:r>
+      <w:proofErr w:type="spellEnd"/>
     </w:p>
     <w:p>
       <w:pPr>
@@ -1684,7 +1714,15 @@
     </w:p>
     <w:p>
       <w:r>
-        <w:t>Een computer met als reccomended specificaties</w:t>
+        <w:t xml:space="preserve">Een computer met als </w:t>
+      </w:r>
+      <w:proofErr w:type="spellStart"/>
+      <w:r>
+        <w:t>reccomended</w:t>
+      </w:r>
+      <w:proofErr w:type="spellEnd"/>
+      <w:r>
+        <w:t xml:space="preserve"> specificaties</w:t>
       </w:r>
     </w:p>
     <w:p>
@@ -1746,7 +1784,23 @@
     </w:p>
     <w:p>
       <w:r>
-        <w:t>Wij gebruiken als software voor het testen een build gemaakt in Unity.</w:t>
+        <w:t xml:space="preserve">Wij gebruiken als software voor het testen een </w:t>
+      </w:r>
+      <w:proofErr w:type="spellStart"/>
+      <w:r>
+        <w:t>build</w:t>
+      </w:r>
+      <w:proofErr w:type="spellEnd"/>
+      <w:r>
+        <w:t xml:space="preserve"> gemaakt in </w:t>
+      </w:r>
+      <w:proofErr w:type="spellStart"/>
+      <w:r>
+        <w:t>Unity</w:t>
+      </w:r>
+      <w:proofErr w:type="spellEnd"/>
+      <w:r>
+        <w:t>.</w:t>
       </w:r>
     </w:p>
     <w:p/>
@@ -1828,7 +1882,23 @@
           <w:i/>
           <w:iCs/>
         </w:rPr>
-        <w:t xml:space="preserve">user stories weer. </w:t>
+        <w:t xml:space="preserve">user </w:t>
+      </w:r>
+      <w:proofErr w:type="spellStart"/>
+      <w:r>
+        <w:rPr>
+          <w:i/>
+          <w:iCs/>
+        </w:rPr>
+        <w:t>stories</w:t>
+      </w:r>
+      <w:proofErr w:type="spellEnd"/>
+      <w:r>
+        <w:rPr>
+          <w:i/>
+          <w:iCs/>
+        </w:rPr>
+        <w:t xml:space="preserve"> weer. </w:t>
       </w:r>
       <w:r>
         <w:rPr>
@@ -2049,7 +2119,7 @@
                 <w:rFonts w:ascii="Calibri" w:eastAsia="Times New Roman" w:hAnsi="Calibri" w:cs="Calibri"/>
                 <w:color w:val="000000"/>
               </w:rPr>
-              <w:t>Als speler wil ik mijn auto kunnen bewegen zodat ik door de racetrack kan rijden</w:t>
+              <w:t>Als speler wil ik mijn auto kunnen bewegen zodat ik zelf input kan geven over hoe ik speel en mijn best kan doen om te winnen</w:t>
             </w:r>
           </w:p>
         </w:tc>
@@ -2623,8 +2693,17 @@
                 <w:rFonts w:ascii="Calibri" w:hAnsi="Calibri"/>
                 <w:bCs/>
               </w:rPr>
-              <w:t>OK/Fail</w:t>
-            </w:r>
+              <w:t>OK/</w:t>
+            </w:r>
+            <w:proofErr w:type="spellStart"/>
+            <w:r>
+              <w:rPr>
+                <w:rFonts w:ascii="Calibri" w:hAnsi="Calibri"/>
+                <w:bCs/>
+              </w:rPr>
+              <w:t>Fail</w:t>
+            </w:r>
+            <w:proofErr w:type="spellEnd"/>
             <w:r>
               <w:rPr>
                 <w:rFonts w:ascii="Calibri" w:hAnsi="Calibri"/>
@@ -2744,14 +2823,7 @@
                 <w:rFonts w:ascii="Calibri" w:hAnsi="Calibri"/>
                 <w:bCs/>
               </w:rPr>
-              <w:t>Sprint01-TC0</w:t>
-            </w:r>
-            <w:r>
-              <w:rPr>
-                <w:rFonts w:ascii="Calibri" w:hAnsi="Calibri"/>
-                <w:bCs/>
-              </w:rPr>
-              <w:t xml:space="preserve">2] </w:t>
+              <w:t xml:space="preserve">Sprint01-TC02] </w:t>
             </w:r>
           </w:p>
         </w:tc>
@@ -2806,7 +2878,7 @@
                 <w:rFonts w:ascii="Calibri" w:eastAsia="Times New Roman" w:hAnsi="Calibri" w:cs="Calibri"/>
                 <w:color w:val="000000"/>
               </w:rPr>
-              <w:t>Als speler wil ik samen met iemand anders op dezelfde computer spelen zodat ik iemand heb om mee te spelen</w:t>
+              <w:t>Als speler wil ik samen met iemand anders op dezelfde computer spelen zodat ik een leuke sociale ervaring heb tijdens het spelen van het spel.</w:t>
             </w:r>
           </w:p>
         </w:tc>
@@ -2918,7 +2990,21 @@
               <w:rPr>
                 <w:bCs/>
               </w:rPr>
-              <w:t>Er worden meerdere spelers gezet in het spel met beiden een controller en dan moeten ze proberen de autos te bewegen.</w:t>
+              <w:t xml:space="preserve">Er worden meerdere spelers gezet in het spel met beiden een controller en dan moeten ze proberen de </w:t>
+            </w:r>
+            <w:proofErr w:type="spellStart"/>
+            <w:r>
+              <w:rPr>
+                <w:bCs/>
+              </w:rPr>
+              <w:t>autos</w:t>
+            </w:r>
+            <w:proofErr w:type="spellEnd"/>
+            <w:r>
+              <w:rPr>
+                <w:bCs/>
+              </w:rPr>
+              <w:t xml:space="preserve"> te bewegen.</w:t>
             </w:r>
           </w:p>
         </w:tc>
@@ -3328,8 +3414,17 @@
                 <w:rFonts w:ascii="Calibri" w:hAnsi="Calibri"/>
                 <w:bCs/>
               </w:rPr>
-              <w:t>OK/Fail</w:t>
-            </w:r>
+              <w:t>OK/</w:t>
+            </w:r>
+            <w:proofErr w:type="spellStart"/>
+            <w:r>
+              <w:rPr>
+                <w:rFonts w:ascii="Calibri" w:hAnsi="Calibri"/>
+                <w:bCs/>
+              </w:rPr>
+              <w:t>Fail</w:t>
+            </w:r>
+            <w:proofErr w:type="spellEnd"/>
             <w:r>
               <w:rPr>
                 <w:rFonts w:ascii="Calibri" w:hAnsi="Calibri"/>
@@ -3470,9 +3565,60 @@
             <w:r>
               <w:rPr>
                 <w:rFonts w:ascii="Calibri" w:eastAsia="Times New Roman" w:hAnsi="Calibri" w:cs="Calibri"/>
-                <w:color w:val="000000"/>
-              </w:rPr>
-              <w:t>Als speler wil ik dat er obstakels inspawnen zodat ik dingen heb die ik moet vermijden tijdens het racen voor meer uitdaging</w:t>
+                <w:color w:val="000000" w:themeColor="text1"/>
+              </w:rPr>
+              <w:t xml:space="preserve">Als speler wil ik dat er obstakels </w:t>
+            </w:r>
+            <w:proofErr w:type="spellStart"/>
+            <w:r>
+              <w:rPr>
+                <w:rFonts w:ascii="Calibri" w:eastAsia="Times New Roman" w:hAnsi="Calibri" w:cs="Calibri"/>
+                <w:color w:val="000000" w:themeColor="text1"/>
+              </w:rPr>
+              <w:t>inspawnen</w:t>
+            </w:r>
+            <w:proofErr w:type="spellEnd"/>
+            <w:r>
+              <w:rPr>
+                <w:rFonts w:ascii="Calibri" w:eastAsia="Times New Roman" w:hAnsi="Calibri" w:cs="Calibri"/>
+                <w:color w:val="000000" w:themeColor="text1"/>
+              </w:rPr>
+              <w:t xml:space="preserve"> zodat </w:t>
+            </w:r>
+            <w:r>
+              <w:rPr>
+                <w:rFonts w:ascii="Calibri" w:eastAsia="Times New Roman" w:hAnsi="Calibri" w:cs="Calibri"/>
+                <w:color w:val="000000" w:themeColor="text1"/>
+              </w:rPr>
+              <w:t xml:space="preserve">het </w:t>
+            </w:r>
+            <w:r>
+              <w:rPr>
+                <w:rFonts w:ascii="Calibri" w:eastAsia="Times New Roman" w:hAnsi="Calibri" w:cs="Calibri"/>
+                <w:color w:val="000000" w:themeColor="text1"/>
+              </w:rPr>
+              <w:t>progressief</w:t>
+            </w:r>
+            <w:r>
+              <w:rPr>
+                <w:rFonts w:ascii="Calibri" w:eastAsia="Times New Roman" w:hAnsi="Calibri" w:cs="Calibri"/>
+                <w:color w:val="000000" w:themeColor="text1"/>
+              </w:rPr>
+              <w:t xml:space="preserve"> </w:t>
+            </w:r>
+            <w:r>
+              <w:rPr>
+                <w:rFonts w:ascii="Calibri" w:eastAsia="Times New Roman" w:hAnsi="Calibri" w:cs="Calibri"/>
+                <w:color w:val="000000" w:themeColor="text1"/>
+              </w:rPr>
+              <w:t>moeilijker wordt</w:t>
+            </w:r>
+            <w:r>
+              <w:rPr>
+                <w:rFonts w:ascii="Calibri" w:eastAsia="Times New Roman" w:hAnsi="Calibri" w:cs="Calibri"/>
+                <w:color w:val="000000" w:themeColor="text1"/>
+              </w:rPr>
+              <w:t xml:space="preserve"> per lap</w:t>
             </w:r>
           </w:p>
         </w:tc>
@@ -3525,7 +3671,23 @@
                 <w:rFonts w:ascii="Calibri" w:hAnsi="Calibri"/>
                 <w:bCs/>
               </w:rPr>
-              <w:t>Obstakels kunnen worden ingespawnt op plekken waar het niet onmogelijk is voor de speler om ze te ontwijken</w:t>
+              <w:t xml:space="preserve">Obstakels kunnen worden </w:t>
+            </w:r>
+            <w:proofErr w:type="spellStart"/>
+            <w:r>
+              <w:rPr>
+                <w:rFonts w:ascii="Calibri" w:hAnsi="Calibri"/>
+                <w:bCs/>
+              </w:rPr>
+              <w:t>ingespawnt</w:t>
+            </w:r>
+            <w:proofErr w:type="spellEnd"/>
+            <w:r>
+              <w:rPr>
+                <w:rFonts w:ascii="Calibri" w:hAnsi="Calibri"/>
+                <w:bCs/>
+              </w:rPr>
+              <w:t xml:space="preserve"> op plekken waar het niet onmogelijk is voor de speler om ze te ontwijken</w:t>
             </w:r>
           </w:p>
         </w:tc>
@@ -3575,8 +3737,16 @@
               <w:rPr>
                 <w:bCs/>
               </w:rPr>
-              <w:t>Speler moet rond de map rijden tot er meer obstakels inspawnen</w:t>
-            </w:r>
+              <w:t xml:space="preserve">Speler moet rond de map rijden tot er meer obstakels </w:t>
+            </w:r>
+            <w:proofErr w:type="spellStart"/>
+            <w:r>
+              <w:rPr>
+                <w:bCs/>
+              </w:rPr>
+              <w:t>inspawnen</w:t>
+            </w:r>
+            <w:proofErr w:type="spellEnd"/>
           </w:p>
         </w:tc>
       </w:tr>
@@ -3625,7 +3795,21 @@
               <w:rPr>
                 <w:rFonts w:ascii="Calibri" w:hAnsi="Calibri"/>
               </w:rPr>
-              <w:t xml:space="preserve">Na elke lap die een speler rijd spawnt er een extra obstakel op een plek </w:t>
+              <w:t xml:space="preserve">Na elke lap die een speler rijd </w:t>
+            </w:r>
+            <w:proofErr w:type="spellStart"/>
+            <w:r>
+              <w:rPr>
+                <w:rFonts w:ascii="Calibri" w:hAnsi="Calibri"/>
+              </w:rPr>
+              <w:t>spawnt</w:t>
+            </w:r>
+            <w:proofErr w:type="spellEnd"/>
+            <w:r>
+              <w:rPr>
+                <w:rFonts w:ascii="Calibri" w:hAnsi="Calibri"/>
+              </w:rPr>
+              <w:t xml:space="preserve"> er een extra obstakel op een plek </w:t>
             </w:r>
             <w:r>
               <w:rPr>
@@ -3985,8 +4169,17 @@
                 <w:rFonts w:ascii="Calibri" w:hAnsi="Calibri"/>
                 <w:bCs/>
               </w:rPr>
-              <w:t>OK/Fail</w:t>
-            </w:r>
+              <w:t>OK/</w:t>
+            </w:r>
+            <w:proofErr w:type="spellStart"/>
+            <w:r>
+              <w:rPr>
+                <w:rFonts w:ascii="Calibri" w:hAnsi="Calibri"/>
+                <w:bCs/>
+              </w:rPr>
+              <w:t>Fail</w:t>
+            </w:r>
+            <w:proofErr w:type="spellEnd"/>
             <w:r>
               <w:rPr>
                 <w:rFonts w:ascii="Calibri" w:hAnsi="Calibri"/>
@@ -4088,21 +4281,7 @@
                 <w:rFonts w:ascii="Calibri" w:hAnsi="Calibri"/>
                 <w:bCs/>
               </w:rPr>
-              <w:t>Sprint01-TC0</w:t>
-            </w:r>
-            <w:r>
-              <w:rPr>
-                <w:rFonts w:ascii="Calibri" w:hAnsi="Calibri"/>
-                <w:bCs/>
-              </w:rPr>
-              <w:t>4</w:t>
-            </w:r>
-            <w:r>
-              <w:rPr>
-                <w:rFonts w:ascii="Calibri" w:hAnsi="Calibri"/>
-                <w:bCs/>
-              </w:rPr>
-              <w:t xml:space="preserve">] </w:t>
+              <w:t xml:space="preserve">Sprint01-TC04] </w:t>
             </w:r>
           </w:p>
         </w:tc>
@@ -4153,9 +4332,9 @@
             <w:r>
               <w:rPr>
                 <w:rFonts w:ascii="Calibri" w:eastAsia="Times New Roman" w:hAnsi="Calibri" w:cs="Calibri"/>
-                <w:color w:val="000000"/>
-              </w:rPr>
-              <w:t>Als speler wil ik dat er obstakels inspawnen zodat ik dingen heb die ik moet vermijden tijdens het racen voor meer uitdaging</w:t>
+                <w:color w:val="000000" w:themeColor="text1"/>
+              </w:rPr>
+              <w:t>Als de speler wil ik een map hebben zodat ik een interessante weg heb om overheen te rijden</w:t>
             </w:r>
           </w:p>
         </w:tc>
@@ -4207,7 +4386,23 @@
                 <w:rFonts w:ascii="Calibri" w:hAnsi="Calibri"/>
                 <w:bCs/>
               </w:rPr>
-              <w:t>Obstakels kunnen worden ingespawnt op plekken waar het niet onmogelijk is voor de speler om ze te ontwijken</w:t>
+              <w:t xml:space="preserve">Er is een map waar spelers overheen rijden met </w:t>
+            </w:r>
+            <w:proofErr w:type="spellStart"/>
+            <w:r>
+              <w:rPr>
+                <w:rFonts w:ascii="Calibri" w:hAnsi="Calibri"/>
+                <w:bCs/>
+              </w:rPr>
+              <w:t>collision</w:t>
+            </w:r>
+            <w:proofErr w:type="spellEnd"/>
+            <w:r>
+              <w:rPr>
+                <w:rFonts w:ascii="Calibri" w:hAnsi="Calibri"/>
+                <w:bCs/>
+              </w:rPr>
+              <w:t xml:space="preserve"> zodat spelers niet door muren heen kunnen rijden</w:t>
             </w:r>
           </w:p>
         </w:tc>
@@ -4256,7 +4451,7 @@
               <w:rPr>
                 <w:bCs/>
               </w:rPr>
-              <w:t>Speler moet rond de map rijden tot er meer obstakels inspawnen</w:t>
+              <w:t>Speler moet door de map heen rijden en kijken of hij door muren heen kan rijden en of de baan er logisch uit ziet</w:t>
             </w:r>
           </w:p>
         </w:tc>
@@ -4305,7 +4500,7 @@
               <w:rPr>
                 <w:rFonts w:ascii="Calibri" w:hAnsi="Calibri"/>
               </w:rPr>
-              <w:t>Na elke lap die een speler rijd spawnt er een extra obstakel op een plek die niet in de speler staat en niet in een muur staat</w:t>
+              <w:t>Speler kan over de map heen rijden zonder dat hij door muren heek kan rijden en speler weet waar hij heen moet gaan</w:t>
             </w:r>
           </w:p>
         </w:tc>
@@ -4656,8 +4851,17 @@
                 <w:rFonts w:ascii="Calibri" w:hAnsi="Calibri"/>
                 <w:bCs/>
               </w:rPr>
-              <w:t>OK/Fail</w:t>
-            </w:r>
+              <w:t>OK/</w:t>
+            </w:r>
+            <w:proofErr w:type="spellStart"/>
+            <w:r>
+              <w:rPr>
+                <w:rFonts w:ascii="Calibri" w:hAnsi="Calibri"/>
+                <w:bCs/>
+              </w:rPr>
+              <w:t>Fail</w:t>
+            </w:r>
+            <w:proofErr w:type="spellEnd"/>
             <w:r>
               <w:rPr>
                 <w:rFonts w:ascii="Calibri" w:hAnsi="Calibri"/>
@@ -4690,77 +4894,23 @@
     <w:p/>
     <w:p/>
     <w:p/>
+    <w:p/>
     <w:p>
       <w:pPr>
         <w:pStyle w:val="Kop1"/>
-      </w:pPr>
-      <w:bookmarkStart w:id="6" w:name="_Toc183092589"/>
-      <w:r>
-        <w:t xml:space="preserve">7. </w:t>
-      </w:r>
-      <w:r>
-        <w:t>Planning en verantwoordelijkheden</w:t>
-      </w:r>
-      <w:bookmarkEnd w:id="6"/>
+        <w:rPr>
+          <w:i/>
+          <w:iCs/>
+        </w:rPr>
+      </w:pPr>
     </w:p>
     <w:p>
-      <w:r>
-        <w:t>Planning</w:t>
-      </w:r>
-      <w:r>
-        <w:t>:</w:t>
-      </w:r>
-    </w:p>
-    <w:p>
       <w:pPr>
         <w:rPr>
           <w:i/>
           <w:iCs/>
         </w:rPr>
       </w:pPr>
-      <w:r>
-        <w:rPr>
-          <w:i/>
-          <w:iCs/>
-        </w:rPr>
-        <w:lastRenderedPageBreak/>
-        <w:t>[</w:t>
-      </w:r>
-      <w:r>
-        <w:rPr>
-          <w:i/>
-          <w:iCs/>
-        </w:rPr>
-        <w:t>M</w:t>
-      </w:r>
-      <w:r>
-        <w:rPr>
-          <w:i/>
-          <w:iCs/>
-        </w:rPr>
-        <w:t>aak een planning op basis van de deadlines per sprint</w:t>
-      </w:r>
-      <w:r>
-        <w:rPr>
-          <w:i/>
-          <w:iCs/>
-        </w:rPr>
-        <w:t>. Welke tests doen je wanneer</w:t>
-      </w:r>
-      <w:r>
-        <w:rPr>
-          <w:i/>
-          <w:iCs/>
-        </w:rPr>
-        <w:t xml:space="preserve"> en wie is verantwoordelijk voor het uitvoeren van de test?</w:t>
-      </w:r>
-      <w:r>
-        <w:rPr>
-          <w:i/>
-          <w:iCs/>
-        </w:rPr>
-        <w:t>]</w:t>
-      </w:r>
     </w:p>
     <w:sectPr>
       <w:footerReference w:type="default" r:id="rId12"/>
@@ -4907,8 +5057,9 @@
         <w:szCs w:val="16"/>
         <w:lang w:val="en-US"/>
       </w:rPr>
-      <w:t xml:space="preserve">             Sjabloon 4</w:t>
+      <w:t xml:space="preserve">             </w:t>
     </w:r>
+    <w:proofErr w:type="spellStart"/>
     <w:r>
       <w:rPr>
         <w:color w:val="000000"/>
@@ -4916,8 +5067,9 @@
         <w:szCs w:val="16"/>
         <w:lang w:val="en-US"/>
       </w:rPr>
-      <w:t>a</w:t>
+      <w:t>Sjabloon</w:t>
     </w:r>
+    <w:proofErr w:type="spellEnd"/>
     <w:r>
       <w:rPr>
         <w:color w:val="000000"/>
@@ -4925,7 +5077,7 @@
         <w:szCs w:val="16"/>
         <w:lang w:val="en-US"/>
       </w:rPr>
-      <w:t xml:space="preserve">: </w:t>
+      <w:t xml:space="preserve"> 4</w:t>
     </w:r>
     <w:r>
       <w:rPr>
@@ -4934,7 +5086,36 @@
         <w:szCs w:val="16"/>
         <w:lang w:val="en-US"/>
       </w:rPr>
-      <w:t>Testplan – B1-K1-W4</w:t>
+      <w:t>a</w:t>
+    </w:r>
+    <w:r>
+      <w:rPr>
+        <w:color w:val="000000"/>
+        <w:sz w:val="16"/>
+        <w:szCs w:val="16"/>
+        <w:lang w:val="en-US"/>
+      </w:rPr>
+      <w:t xml:space="preserve">: </w:t>
+    </w:r>
+    <w:proofErr w:type="spellStart"/>
+    <w:r>
+      <w:rPr>
+        <w:color w:val="000000"/>
+        <w:sz w:val="16"/>
+        <w:szCs w:val="16"/>
+        <w:lang w:val="en-US"/>
+      </w:rPr>
+      <w:t>Testplan</w:t>
+    </w:r>
+    <w:proofErr w:type="spellEnd"/>
+    <w:r>
+      <w:rPr>
+        <w:color w:val="000000"/>
+        <w:sz w:val="16"/>
+        <w:szCs w:val="16"/>
+        <w:lang w:val="en-US"/>
+      </w:rPr>
+      <w:t xml:space="preserve"> – B1-K1-W4</w:t>
     </w:r>
     <w:r>
       <w:rPr>
@@ -8866,17 +9047,19 @@
 </file>
 
 <file path=customXml/item1.xml><?xml version="1.0" encoding="utf-8"?>
-<p:properties xmlns:p="http://schemas.microsoft.com/office/2006/metadata/properties" xmlns:xsi="http://www.w3.org/2001/XMLSchema-instance" xmlns:pc="http://schemas.microsoft.com/office/infopath/2007/PartnerControls">
-  <documentManagement>
-    <TaxCatchAll xmlns="32dd6115-ce5d-46b4-b638-9e7d5ca6cbee" xsi:nil="true"/>
-    <lcf76f155ced4ddcb4097134ff3c332f xmlns="094ecc41-7a37-40c9-8390-f18431712098">
-      <Terms xmlns="http://schemas.microsoft.com/office/infopath/2007/PartnerControls"/>
-    </lcf76f155ced4ddcb4097134ff3c332f>
-  </documentManagement>
-</p:properties>
+<b:Sources xmlns:b="http://schemas.openxmlformats.org/officeDocument/2006/bibliography" xmlns="http://schemas.openxmlformats.org/officeDocument/2006/bibliography" SelectedStyle="\APASixthEditionOfficeOnline.xsl" StyleName="APA" Version="6"/>
 </file>
 
 <file path=customXml/item2.xml><?xml version="1.0" encoding="utf-8"?>
+<?mso-contentType ?>
+<FormTemplates xmlns="http://schemas.microsoft.com/sharepoint/v3/contenttype/forms">
+  <Display>DocumentLibraryForm</Display>
+  <Edit>DocumentLibraryForm</Edit>
+  <New>DocumentLibraryForm</New>
+</FormTemplates>
+</file>
+
+<file path=customXml/item3.xml><?xml version="1.0" encoding="utf-8"?>
 <ct:contentTypeSchema xmlns:ct="http://schemas.microsoft.com/office/2006/metadata/contentType" xmlns:ma="http://schemas.microsoft.com/office/2006/metadata/properties/metaAttributes" ct:_="" ma:_="" ma:contentTypeName="Document" ma:contentTypeID="0x010100D5188FA4F7421B4A93E65E307A769E27" ma:contentTypeVersion="15" ma:contentTypeDescription="Een nieuw document maken." ma:contentTypeScope="" ma:versionID="9bfd002f47f5f7e7b2724518f3fad1a5">
   <xsd:schema xmlns:xsd="http://www.w3.org/2001/XMLSchema" xmlns:xs="http://www.w3.org/2001/XMLSchema" xmlns:p="http://schemas.microsoft.com/office/2006/metadata/properties" xmlns:ns2="094ecc41-7a37-40c9-8390-f18431712098" xmlns:ns3="32dd6115-ce5d-46b4-b638-9e7d5ca6cbee" targetNamespace="http://schemas.microsoft.com/office/2006/metadata/properties" ma:root="true" ma:fieldsID="e2c1118370456e9a6d2939e9bd0f2e89" ns2:_="" ns3:_="">
     <xsd:import namespace="094ecc41-7a37-40c9-8390-f18431712098"/>
@@ -9111,31 +9294,34 @@
 </ct:contentTypeSchema>
 </file>
 
-<file path=customXml/item3.xml><?xml version="1.0" encoding="utf-8"?>
-<?mso-contentType ?>
-<FormTemplates xmlns="http://schemas.microsoft.com/sharepoint/v3/contenttype/forms">
-  <Display>DocumentLibraryForm</Display>
-  <Edit>DocumentLibraryForm</Edit>
-  <New>DocumentLibraryForm</New>
-</FormTemplates>
-</file>
-
 <file path=customXml/item4.xml><?xml version="1.0" encoding="utf-8"?>
-<b:Sources xmlns:b="http://schemas.openxmlformats.org/officeDocument/2006/bibliography" xmlns="http://schemas.openxmlformats.org/officeDocument/2006/bibliography" SelectedStyle="\APASixthEditionOfficeOnline.xsl" StyleName="APA" Version="6"/>
+<p:properties xmlns:p="http://schemas.microsoft.com/office/2006/metadata/properties" xmlns:xsi="http://www.w3.org/2001/XMLSchema-instance" xmlns:pc="http://schemas.microsoft.com/office/infopath/2007/PartnerControls">
+  <documentManagement>
+    <TaxCatchAll xmlns="32dd6115-ce5d-46b4-b638-9e7d5ca6cbee" xsi:nil="true"/>
+    <lcf76f155ced4ddcb4097134ff3c332f xmlns="094ecc41-7a37-40c9-8390-f18431712098">
+      <Terms xmlns="http://schemas.microsoft.com/office/infopath/2007/PartnerControls"/>
+    </lcf76f155ced4ddcb4097134ff3c332f>
+  </documentManagement>
+</p:properties>
 </file>
 
 <file path=customXml/itemProps1.xml><?xml version="1.0" encoding="utf-8"?>
-<ds:datastoreItem xmlns:ds="http://schemas.openxmlformats.org/officeDocument/2006/customXml" ds:itemID="{BE4F2336-C780-4F46-AFFE-4DE0E8AB3C31}">
+<ds:datastoreItem xmlns:ds="http://schemas.openxmlformats.org/officeDocument/2006/customXml" ds:itemID="{72B7D650-2FAA-4D72-B587-235E59E6AC26}">
   <ds:schemaRefs>
-    <ds:schemaRef ds:uri="http://schemas.microsoft.com/office/2006/metadata/properties"/>
-    <ds:schemaRef ds:uri="http://schemas.microsoft.com/office/infopath/2007/PartnerControls"/>
-    <ds:schemaRef ds:uri="32dd6115-ce5d-46b4-b638-9e7d5ca6cbee"/>
-    <ds:schemaRef ds:uri="094ecc41-7a37-40c9-8390-f18431712098"/>
+    <ds:schemaRef ds:uri="http://schemas.openxmlformats.org/officeDocument/2006/bibliography"/>
   </ds:schemaRefs>
 </ds:datastoreItem>
 </file>
 
 <file path=customXml/itemProps2.xml><?xml version="1.0" encoding="utf-8"?>
+<ds:datastoreItem xmlns:ds="http://schemas.openxmlformats.org/officeDocument/2006/customXml" ds:itemID="{785E2525-0EBE-4D7F-9AAE-49383EAD4E65}">
+  <ds:schemaRefs>
+    <ds:schemaRef ds:uri="http://schemas.microsoft.com/sharepoint/v3/contenttype/forms"/>
+  </ds:schemaRefs>
+</ds:datastoreItem>
+</file>
+
+<file path=customXml/itemProps3.xml><?xml version="1.0" encoding="utf-8"?>
 <ds:datastoreItem xmlns:ds="http://schemas.openxmlformats.org/officeDocument/2006/customXml" ds:itemID="{35B7137E-D26C-44FB-A773-B4BED27A936A}">
   <ds:schemaRefs>
     <ds:schemaRef ds:uri="http://schemas.microsoft.com/office/2006/metadata/contentType"/>
@@ -9154,18 +9340,13 @@
 </ds:datastoreItem>
 </file>
 
-<file path=customXml/itemProps3.xml><?xml version="1.0" encoding="utf-8"?>
-<ds:datastoreItem xmlns:ds="http://schemas.openxmlformats.org/officeDocument/2006/customXml" ds:itemID="{785E2525-0EBE-4D7F-9AAE-49383EAD4E65}">
+<file path=customXml/itemProps4.xml><?xml version="1.0" encoding="utf-8"?>
+<ds:datastoreItem xmlns:ds="http://schemas.openxmlformats.org/officeDocument/2006/customXml" ds:itemID="{BE4F2336-C780-4F46-AFFE-4DE0E8AB3C31}">
   <ds:schemaRefs>
-    <ds:schemaRef ds:uri="http://schemas.microsoft.com/sharepoint/v3/contenttype/forms"/>
-  </ds:schemaRefs>
-</ds:datastoreItem>
-</file>
-
-<file path=customXml/itemProps4.xml><?xml version="1.0" encoding="utf-8"?>
-<ds:datastoreItem xmlns:ds="http://schemas.openxmlformats.org/officeDocument/2006/customXml" ds:itemID="{72B7D650-2FAA-4D72-B587-235E59E6AC26}">
-  <ds:schemaRefs>
-    <ds:schemaRef ds:uri="http://schemas.openxmlformats.org/officeDocument/2006/bibliography"/>
+    <ds:schemaRef ds:uri="http://schemas.microsoft.com/office/2006/metadata/properties"/>
+    <ds:schemaRef ds:uri="http://schemas.microsoft.com/office/infopath/2007/PartnerControls"/>
+    <ds:schemaRef ds:uri="32dd6115-ce5d-46b4-b638-9e7d5ca6cbee"/>
+    <ds:schemaRef ds:uri="094ecc41-7a37-40c9-8390-f18431712098"/>
   </ds:schemaRefs>
 </ds:datastoreItem>
 </file>
</xml_diff>